<commit_message>
Check grammar , SNOM > EIOM
</commit_message>
<xml_diff>
--- a/Traceability Record/EIOM-Traceability Record-V.1.0.docx
+++ b/Traceability Record/EIOM-Traceability Record-V.1.0.docx
@@ -1,6 +1,6 @@
 
 <file path=word/document.xml><?xml version="1.0" encoding="utf-8"?>
-<w:document xmlns:wpc="http://schemas.microsoft.com/office/word/2010/wordprocessingCanvas" xmlns:mc="http://schemas.openxmlformats.org/markup-compatibility/2006" xmlns:o="urn:schemas-microsoft-com:office:office" xmlns:r="http://schemas.openxmlformats.org/officeDocument/2006/relationships" xmlns:m="http://schemas.openxmlformats.org/officeDocument/2006/math" xmlns:v="urn:schemas-microsoft-com:vml" xmlns:wp14="http://schemas.microsoft.com/office/word/2010/wordprocessingDrawing" xmlns:wp="http://schemas.openxmlformats.org/drawingml/2006/wordprocessingDrawing" xmlns:w10="urn:schemas-microsoft-com:office:word" xmlns:w="http://schemas.openxmlformats.org/wordprocessingml/2006/main" xmlns:w14="http://schemas.microsoft.com/office/word/2010/wordml" xmlns:wpg="http://schemas.microsoft.com/office/word/2010/wordprocessingGroup" xmlns:wpi="http://schemas.microsoft.com/office/word/2010/wordprocessingInk" xmlns:wne="http://schemas.microsoft.com/office/word/2006/wordml" xmlns:wps="http://schemas.microsoft.com/office/word/2010/wordprocessingShape" mc:Ignorable="w14 wp14">
+<w:document xmlns:wpc="http://schemas.microsoft.com/office/word/2010/wordprocessingCanvas" xmlns:mc="http://schemas.openxmlformats.org/markup-compatibility/2006" xmlns:o="urn:schemas-microsoft-com:office:office" xmlns:r="http://schemas.openxmlformats.org/officeDocument/2006/relationships" xmlns:m="http://schemas.openxmlformats.org/officeDocument/2006/math" xmlns:v="urn:schemas-microsoft-com:vml" xmlns:wp14="http://schemas.microsoft.com/office/word/2010/wordprocessingDrawing" xmlns:wp="http://schemas.openxmlformats.org/drawingml/2006/wordprocessingDrawing" xmlns:w10="urn:schemas-microsoft-com:office:word" xmlns:w="http://schemas.openxmlformats.org/wordprocessingml/2006/main" xmlns:w14="http://schemas.microsoft.com/office/word/2010/wordml" xmlns:w15="http://schemas.microsoft.com/office/word/2012/wordml" xmlns:wpg="http://schemas.microsoft.com/office/word/2010/wordprocessingGroup" xmlns:wpi="http://schemas.microsoft.com/office/word/2010/wordprocessingInk" xmlns:wne="http://schemas.microsoft.com/office/word/2006/wordml" xmlns:wps="http://schemas.microsoft.com/office/word/2010/wordprocessingShape" mc:Ignorable="w14 w15 wp14">
   <w:body>
     <w:p>
       <w:pPr>
@@ -137,87 +137,31 @@
           <w:sz w:val="32"/>
         </w:rPr>
       </w:pPr>
-      <w:proofErr w:type="spellStart"/>
       <w:r>
         <w:rPr>
           <w:rFonts w:cs="Times New Roman"/>
           <w:kern w:val="0"/>
           <w:sz w:val="32"/>
         </w:rPr>
-        <w:t>Putchakarn</w:t>
-      </w:r>
-      <w:proofErr w:type="spellEnd"/>
-      <w:r>
+        <w:t>Putchakarn Jaikon 542115031</w:t>
+      </w:r>
+    </w:p>
+    <w:p>
+      <w:pPr>
+        <w:jc w:val="center"/>
         <w:rPr>
           <w:rFonts w:cs="Times New Roman"/>
           <w:kern w:val="0"/>
           <w:sz w:val="32"/>
         </w:rPr>
-        <w:t xml:space="preserve"> </w:t>
-      </w:r>
-      <w:proofErr w:type="spellStart"/>
+      </w:pPr>
       <w:r>
         <w:rPr>
           <w:rFonts w:cs="Times New Roman"/>
           <w:kern w:val="0"/>
           <w:sz w:val="32"/>
         </w:rPr>
-        <w:t>Jaikon</w:t>
-      </w:r>
-      <w:proofErr w:type="spellEnd"/>
-      <w:r>
-        <w:rPr>
-          <w:rFonts w:cs="Times New Roman"/>
-          <w:kern w:val="0"/>
-          <w:sz w:val="32"/>
-        </w:rPr>
-        <w:t xml:space="preserve"> 542115031</w:t>
-      </w:r>
-    </w:p>
-    <w:p>
-      <w:pPr>
-        <w:jc w:val="center"/>
-        <w:rPr>
-          <w:rFonts w:cs="Times New Roman"/>
-          <w:kern w:val="0"/>
-          <w:sz w:val="32"/>
-        </w:rPr>
-      </w:pPr>
-      <w:proofErr w:type="spellStart"/>
-      <w:r>
-        <w:rPr>
-          <w:rFonts w:cs="Times New Roman"/>
-          <w:kern w:val="0"/>
-          <w:sz w:val="32"/>
-        </w:rPr>
-        <w:t>Sawatdiporn</w:t>
-      </w:r>
-      <w:proofErr w:type="spellEnd"/>
-      <w:r>
-        <w:rPr>
-          <w:rFonts w:cs="Times New Roman"/>
-          <w:kern w:val="0"/>
-          <w:sz w:val="32"/>
-        </w:rPr>
-        <w:t xml:space="preserve"> </w:t>
-      </w:r>
-      <w:proofErr w:type="spellStart"/>
-      <w:r>
-        <w:rPr>
-          <w:rFonts w:cs="Times New Roman"/>
-          <w:kern w:val="0"/>
-          <w:sz w:val="32"/>
-        </w:rPr>
-        <w:t>Kitirot</w:t>
-      </w:r>
-      <w:proofErr w:type="spellEnd"/>
-      <w:r>
-        <w:rPr>
-          <w:rFonts w:cs="Times New Roman"/>
-          <w:kern w:val="0"/>
-          <w:sz w:val="32"/>
-        </w:rPr>
-        <w:t xml:space="preserve"> 542115065</w:t>
+        <w:t>Sawatdiporn Kitirot 542115065</w:t>
       </w:r>
     </w:p>
     <w:p>
@@ -410,7 +354,6 @@
           <w:sz w:val="32"/>
         </w:rPr>
       </w:pPr>
-      <w:proofErr w:type="spellStart"/>
       <w:r>
         <w:rPr>
           <w:rFonts w:cs="Times New Roman"/>
@@ -418,29 +361,8 @@
           <w:kern w:val="0"/>
           <w:sz w:val="32"/>
         </w:rPr>
-        <w:t>Aj.Chartchai</w:t>
-      </w:r>
-      <w:proofErr w:type="spellEnd"/>
-      <w:r>
-        <w:rPr>
-          <w:rFonts w:cs="Times New Roman"/>
-          <w:b/>
-          <w:kern w:val="0"/>
-          <w:sz w:val="32"/>
-        </w:rPr>
-        <w:t xml:space="preserve"> </w:t>
-      </w:r>
-      <w:proofErr w:type="spellStart"/>
-      <w:r>
-        <w:rPr>
-          <w:rFonts w:cs="Times New Roman"/>
-          <w:b/>
-          <w:kern w:val="0"/>
-          <w:sz w:val="32"/>
-        </w:rPr>
-        <w:t>Doungsa-ard</w:t>
-      </w:r>
-      <w:proofErr w:type="spellEnd"/>
+        <w:t>Aj.Chartchai Doungsa-ard</w:t>
+      </w:r>
     </w:p>
     <w:p>
       <w:pPr>
@@ -469,7 +391,7 @@
           <w:rFonts w:cs="Times New Roman"/>
         </w:rPr>
         <w:sectPr>
-          <w:headerReference w:type="default" r:id="rId9"/>
+          <w:headerReference w:type="default" r:id="rId8"/>
           <w:pgSz w:w="11906" w:h="16838"/>
           <w:pgMar w:top="1134" w:right="1134" w:bottom="2357" w:left="1134" w:header="720" w:footer="1134" w:gutter="0"/>
           <w:cols w:space="720"/>
@@ -994,7 +916,6 @@
                 <w:szCs w:val="22"/>
               </w:rPr>
             </w:pPr>
-            <w:proofErr w:type="spellStart"/>
             <w:r>
               <w:rPr>
                 <w:rFonts w:eastAsia="Times New Roman" w:cs="Times New Roman"/>
@@ -1002,7 +923,6 @@
               </w:rPr>
               <w:t>Putchakarn</w:t>
             </w:r>
-            <w:proofErr w:type="spellEnd"/>
           </w:p>
           <w:p>
             <w:pPr>
@@ -1012,7 +932,6 @@
                 <w:szCs w:val="22"/>
               </w:rPr>
             </w:pPr>
-            <w:proofErr w:type="spellStart"/>
             <w:r>
               <w:rPr>
                 <w:rFonts w:eastAsia="Times New Roman" w:cs="Times New Roman"/>
@@ -1020,7 +939,6 @@
               </w:rPr>
               <w:t>Sawatdiporn</w:t>
             </w:r>
-            <w:proofErr w:type="spellEnd"/>
           </w:p>
           <w:p>
             <w:pPr>
@@ -1030,7 +948,6 @@
                 <w:szCs w:val="22"/>
               </w:rPr>
             </w:pPr>
-            <w:proofErr w:type="spellStart"/>
             <w:r>
               <w:rPr>
                 <w:rFonts w:eastAsia="Times New Roman" w:cs="Times New Roman"/>
@@ -1038,7 +955,6 @@
               </w:rPr>
               <w:t>Aj.Chartchai</w:t>
             </w:r>
-            <w:proofErr w:type="spellEnd"/>
           </w:p>
         </w:tc>
         <w:tc>
@@ -1061,7 +977,6 @@
                 <w:szCs w:val="22"/>
               </w:rPr>
             </w:pPr>
-            <w:proofErr w:type="spellStart"/>
             <w:r>
               <w:rPr>
                 <w:rFonts w:eastAsia="Times New Roman" w:cs="Times New Roman"/>
@@ -1069,7 +984,6 @@
               </w:rPr>
               <w:t>Putchakarn</w:t>
             </w:r>
-            <w:proofErr w:type="spellEnd"/>
           </w:p>
           <w:p>
             <w:pPr>
@@ -1079,7 +993,6 @@
                 <w:szCs w:val="22"/>
               </w:rPr>
             </w:pPr>
-            <w:proofErr w:type="spellStart"/>
             <w:r>
               <w:rPr>
                 <w:rFonts w:eastAsia="Times New Roman" w:cs="Times New Roman"/>
@@ -1087,7 +1000,6 @@
               </w:rPr>
               <w:t>Sawatdiporn</w:t>
             </w:r>
-            <w:proofErr w:type="spellEnd"/>
           </w:p>
           <w:p>
             <w:pPr>
@@ -1119,7 +1031,6 @@
                 <w:szCs w:val="22"/>
               </w:rPr>
             </w:pPr>
-            <w:proofErr w:type="spellStart"/>
             <w:r>
               <w:rPr>
                 <w:rFonts w:eastAsia="Times New Roman" w:cs="Times New Roman"/>
@@ -1127,7 +1038,6 @@
               </w:rPr>
               <w:t>Putchakarn</w:t>
             </w:r>
-            <w:proofErr w:type="spellEnd"/>
           </w:p>
           <w:p>
             <w:pPr>
@@ -1137,7 +1047,6 @@
                 <w:szCs w:val="22"/>
               </w:rPr>
             </w:pPr>
-            <w:proofErr w:type="spellStart"/>
             <w:r>
               <w:rPr>
                 <w:rFonts w:eastAsia="Times New Roman" w:cs="Times New Roman"/>
@@ -1145,7 +1054,6 @@
               </w:rPr>
               <w:t>Sawatdiporn</w:t>
             </w:r>
-            <w:proofErr w:type="spellEnd"/>
           </w:p>
           <w:p>
             <w:pPr>
@@ -1200,19 +1108,8 @@
                 <w:bCs/>
                 <w:szCs w:val="22"/>
               </w:rPr>
-              <w:t xml:space="preserve"> </w:t>
+              <w:t xml:space="preserve"> TraceabilityRecord</w:t>
             </w:r>
-            <w:proofErr w:type="spellStart"/>
-            <w:r>
-              <w:rPr>
-                <w:rFonts w:eastAsia="Times New Roman" w:cs="Times New Roman"/>
-                <w:b/>
-                <w:bCs/>
-                <w:szCs w:val="22"/>
-              </w:rPr>
-              <w:t>TraceabilityRecord</w:t>
-            </w:r>
-            <w:proofErr w:type="spellEnd"/>
             <w:r>
               <w:rPr>
                 <w:rFonts w:eastAsia="Times New Roman" w:cs="Times New Roman"/>
@@ -1387,7 +1284,6 @@
                 <w:szCs w:val="22"/>
               </w:rPr>
             </w:pPr>
-            <w:proofErr w:type="spellStart"/>
             <w:r>
               <w:rPr>
                 <w:rFonts w:eastAsia="Times New Roman" w:cs="Times New Roman"/>
@@ -1395,7 +1291,6 @@
               </w:rPr>
               <w:t>Putchakarn</w:t>
             </w:r>
-            <w:proofErr w:type="spellEnd"/>
           </w:p>
           <w:p>
             <w:pPr>
@@ -1405,7 +1300,6 @@
                 <w:szCs w:val="22"/>
               </w:rPr>
             </w:pPr>
-            <w:proofErr w:type="spellStart"/>
             <w:r>
               <w:rPr>
                 <w:rFonts w:eastAsia="Times New Roman" w:cs="Times New Roman"/>
@@ -1413,7 +1307,6 @@
               </w:rPr>
               <w:t>Sawatdiporn</w:t>
             </w:r>
-            <w:proofErr w:type="spellEnd"/>
           </w:p>
           <w:p>
             <w:pPr>
@@ -1423,7 +1316,6 @@
                 <w:szCs w:val="22"/>
               </w:rPr>
             </w:pPr>
-            <w:proofErr w:type="spellStart"/>
             <w:r>
               <w:rPr>
                 <w:rFonts w:eastAsia="Times New Roman" w:cs="Times New Roman"/>
@@ -1431,7 +1323,6 @@
               </w:rPr>
               <w:t>Aj.Chartchai</w:t>
             </w:r>
-            <w:proofErr w:type="spellEnd"/>
           </w:p>
         </w:tc>
         <w:tc>
@@ -1455,7 +1346,6 @@
                 <w:szCs w:val="22"/>
               </w:rPr>
             </w:pPr>
-            <w:proofErr w:type="spellStart"/>
             <w:r>
               <w:rPr>
                 <w:rFonts w:eastAsia="Times New Roman" w:cs="Times New Roman"/>
@@ -1463,7 +1353,6 @@
               </w:rPr>
               <w:t>Putchakarn</w:t>
             </w:r>
-            <w:proofErr w:type="spellEnd"/>
           </w:p>
           <w:p>
             <w:pPr>
@@ -1473,7 +1362,6 @@
                 <w:szCs w:val="22"/>
               </w:rPr>
             </w:pPr>
-            <w:proofErr w:type="spellStart"/>
             <w:r>
               <w:rPr>
                 <w:rFonts w:eastAsia="Times New Roman" w:cs="Times New Roman"/>
@@ -1481,7 +1369,6 @@
               </w:rPr>
               <w:t>Sawatdiporn</w:t>
             </w:r>
-            <w:proofErr w:type="spellEnd"/>
           </w:p>
           <w:p>
             <w:pPr>
@@ -1514,7 +1401,6 @@
                 <w:szCs w:val="22"/>
               </w:rPr>
             </w:pPr>
-            <w:proofErr w:type="spellStart"/>
             <w:r>
               <w:rPr>
                 <w:rFonts w:eastAsia="Times New Roman" w:cs="Times New Roman"/>
@@ -1522,7 +1408,6 @@
               </w:rPr>
               <w:t>Putchakarn</w:t>
             </w:r>
-            <w:proofErr w:type="spellEnd"/>
           </w:p>
           <w:p>
             <w:pPr>
@@ -1532,7 +1417,6 @@
                 <w:szCs w:val="22"/>
               </w:rPr>
             </w:pPr>
-            <w:proofErr w:type="spellStart"/>
             <w:r>
               <w:rPr>
                 <w:rFonts w:eastAsia="Times New Roman" w:cs="Times New Roman"/>
@@ -1540,7 +1424,6 @@
               </w:rPr>
               <w:t>Sawatdiporn</w:t>
             </w:r>
-            <w:proofErr w:type="spellEnd"/>
           </w:p>
           <w:p>
             <w:pPr>
@@ -1594,19 +1477,8 @@
                 <w:bCs/>
                 <w:szCs w:val="22"/>
               </w:rPr>
-              <w:t xml:space="preserve"> </w:t>
+              <w:t xml:space="preserve"> TraceabilityRecord</w:t>
             </w:r>
-            <w:proofErr w:type="spellStart"/>
-            <w:r>
-              <w:rPr>
-                <w:rFonts w:eastAsia="Times New Roman" w:cs="Times New Roman"/>
-                <w:b/>
-                <w:bCs/>
-                <w:szCs w:val="22"/>
-              </w:rPr>
-              <w:t>TraceabilityRecord</w:t>
-            </w:r>
-            <w:proofErr w:type="spellEnd"/>
             <w:r>
               <w:rPr>
                 <w:rFonts w:eastAsia="Times New Roman" w:cs="Times New Roman"/>
@@ -1774,7 +1646,6 @@
                 <w:szCs w:val="22"/>
               </w:rPr>
             </w:pPr>
-            <w:proofErr w:type="spellStart"/>
             <w:r>
               <w:rPr>
                 <w:rFonts w:eastAsia="Times New Roman" w:cs="Times New Roman"/>
@@ -1782,7 +1653,6 @@
               </w:rPr>
               <w:t>Putchakarn</w:t>
             </w:r>
-            <w:proofErr w:type="spellEnd"/>
           </w:p>
           <w:p>
             <w:pPr>
@@ -1792,7 +1662,6 @@
                 <w:szCs w:val="22"/>
               </w:rPr>
             </w:pPr>
-            <w:proofErr w:type="spellStart"/>
             <w:r>
               <w:rPr>
                 <w:rFonts w:eastAsia="Times New Roman" w:cs="Times New Roman"/>
@@ -1800,7 +1669,6 @@
               </w:rPr>
               <w:t>Sawatdiporn</w:t>
             </w:r>
-            <w:proofErr w:type="spellEnd"/>
           </w:p>
           <w:p>
             <w:pPr>
@@ -1810,7 +1678,6 @@
                 <w:szCs w:val="22"/>
               </w:rPr>
             </w:pPr>
-            <w:proofErr w:type="spellStart"/>
             <w:r>
               <w:rPr>
                 <w:rFonts w:eastAsia="Times New Roman" w:cs="Times New Roman"/>
@@ -1818,7 +1685,6 @@
               </w:rPr>
               <w:t>Aj.Chartchai</w:t>
             </w:r>
-            <w:proofErr w:type="spellEnd"/>
           </w:p>
         </w:tc>
         <w:tc>
@@ -1841,7 +1707,6 @@
                 <w:szCs w:val="22"/>
               </w:rPr>
             </w:pPr>
-            <w:proofErr w:type="spellStart"/>
             <w:r>
               <w:rPr>
                 <w:rFonts w:eastAsia="Times New Roman" w:cs="Times New Roman"/>
@@ -1849,7 +1714,6 @@
               </w:rPr>
               <w:t>Putchakarn</w:t>
             </w:r>
-            <w:proofErr w:type="spellEnd"/>
           </w:p>
           <w:p>
             <w:pPr>
@@ -1859,7 +1723,6 @@
                 <w:szCs w:val="22"/>
               </w:rPr>
             </w:pPr>
-            <w:proofErr w:type="spellStart"/>
             <w:r>
               <w:rPr>
                 <w:rFonts w:eastAsia="Times New Roman" w:cs="Times New Roman"/>
@@ -1867,7 +1730,6 @@
               </w:rPr>
               <w:t>Sawatdiporn</w:t>
             </w:r>
-            <w:proofErr w:type="spellEnd"/>
           </w:p>
           <w:p>
             <w:pPr>
@@ -1899,7 +1761,6 @@
                 <w:szCs w:val="22"/>
               </w:rPr>
             </w:pPr>
-            <w:proofErr w:type="spellStart"/>
             <w:r>
               <w:rPr>
                 <w:rFonts w:eastAsia="Times New Roman" w:cs="Times New Roman"/>
@@ -1907,7 +1768,6 @@
               </w:rPr>
               <w:t>Putchakarn</w:t>
             </w:r>
-            <w:proofErr w:type="spellEnd"/>
           </w:p>
           <w:p>
             <w:pPr>
@@ -1917,7 +1777,6 @@
                 <w:szCs w:val="22"/>
               </w:rPr>
             </w:pPr>
-            <w:proofErr w:type="spellStart"/>
             <w:r>
               <w:rPr>
                 <w:rFonts w:eastAsia="Times New Roman" w:cs="Times New Roman"/>
@@ -1925,7 +1784,6 @@
               </w:rPr>
               <w:t>Sawatdiporn</w:t>
             </w:r>
-            <w:proofErr w:type="spellEnd"/>
           </w:p>
           <w:p>
             <w:pPr>
@@ -1979,19 +1837,8 @@
                 <w:bCs/>
                 <w:szCs w:val="22"/>
               </w:rPr>
-              <w:t xml:space="preserve"> </w:t>
+              <w:t xml:space="preserve"> TraceabilityRecord</w:t>
             </w:r>
-            <w:proofErr w:type="spellStart"/>
-            <w:r>
-              <w:rPr>
-                <w:rFonts w:eastAsia="Times New Roman" w:cs="Times New Roman"/>
-                <w:b/>
-                <w:bCs/>
-                <w:szCs w:val="22"/>
-              </w:rPr>
-              <w:t>TraceabilityRecord</w:t>
-            </w:r>
-            <w:proofErr w:type="spellEnd"/>
             <w:r>
               <w:rPr>
                 <w:rFonts w:eastAsia="Times New Roman" w:cs="Times New Roman"/>
@@ -2141,7 +1988,6 @@
                 <w:szCs w:val="22"/>
               </w:rPr>
             </w:pPr>
-            <w:proofErr w:type="spellStart"/>
             <w:r>
               <w:rPr>
                 <w:rFonts w:eastAsia="Times New Roman" w:cs="Times New Roman"/>
@@ -2149,7 +1995,6 @@
               </w:rPr>
               <w:t>Putchakarn</w:t>
             </w:r>
-            <w:proofErr w:type="spellEnd"/>
           </w:p>
           <w:p>
             <w:pPr>
@@ -2159,7 +2004,6 @@
                 <w:szCs w:val="22"/>
               </w:rPr>
             </w:pPr>
-            <w:proofErr w:type="spellStart"/>
             <w:r>
               <w:rPr>
                 <w:rFonts w:eastAsia="Times New Roman" w:cs="Times New Roman"/>
@@ -2167,7 +2011,6 @@
               </w:rPr>
               <w:t>Sawatdiporn</w:t>
             </w:r>
-            <w:proofErr w:type="spellEnd"/>
           </w:p>
           <w:p>
             <w:pPr>
@@ -2177,7 +2020,6 @@
                 <w:szCs w:val="22"/>
               </w:rPr>
             </w:pPr>
-            <w:proofErr w:type="spellStart"/>
             <w:r>
               <w:rPr>
                 <w:rFonts w:eastAsia="Times New Roman" w:cs="Times New Roman"/>
@@ -2185,7 +2027,6 @@
               </w:rPr>
               <w:t>Aj.Chartchai</w:t>
             </w:r>
-            <w:proofErr w:type="spellEnd"/>
           </w:p>
         </w:tc>
         <w:tc>
@@ -2208,7 +2049,6 @@
                 <w:szCs w:val="22"/>
               </w:rPr>
             </w:pPr>
-            <w:proofErr w:type="spellStart"/>
             <w:r>
               <w:rPr>
                 <w:rFonts w:eastAsia="Times New Roman" w:cs="Times New Roman"/>
@@ -2216,7 +2056,6 @@
               </w:rPr>
               <w:t>Putchakarn</w:t>
             </w:r>
-            <w:proofErr w:type="spellEnd"/>
           </w:p>
           <w:p>
             <w:pPr>
@@ -2226,7 +2065,6 @@
                 <w:szCs w:val="22"/>
               </w:rPr>
             </w:pPr>
-            <w:proofErr w:type="spellStart"/>
             <w:r>
               <w:rPr>
                 <w:rFonts w:eastAsia="Times New Roman" w:cs="Times New Roman"/>
@@ -2234,7 +2072,6 @@
               </w:rPr>
               <w:t>Sawatdiporn</w:t>
             </w:r>
-            <w:proofErr w:type="spellEnd"/>
           </w:p>
           <w:p>
             <w:pPr>
@@ -2266,7 +2103,6 @@
                 <w:szCs w:val="22"/>
               </w:rPr>
             </w:pPr>
-            <w:proofErr w:type="spellStart"/>
             <w:r>
               <w:rPr>
                 <w:rFonts w:eastAsia="Times New Roman" w:cs="Times New Roman"/>
@@ -2274,7 +2110,6 @@
               </w:rPr>
               <w:t>Putchakarn</w:t>
             </w:r>
-            <w:proofErr w:type="spellEnd"/>
           </w:p>
           <w:p>
             <w:pPr>
@@ -2284,7 +2119,6 @@
                 <w:szCs w:val="22"/>
               </w:rPr>
             </w:pPr>
-            <w:proofErr w:type="spellStart"/>
             <w:r>
               <w:rPr>
                 <w:rFonts w:eastAsia="Times New Roman" w:cs="Times New Roman"/>
@@ -2292,7 +2126,6 @@
               </w:rPr>
               <w:t>Sawatdiporn</w:t>
             </w:r>
-            <w:proofErr w:type="spellEnd"/>
           </w:p>
           <w:p>
             <w:pPr>
@@ -2493,7 +2326,7 @@
           <w:szCs w:val="36"/>
         </w:rPr>
         <w:sectPr>
-          <w:footerReference w:type="default" r:id="rId10"/>
+          <w:footerReference w:type="default" r:id="rId9"/>
           <w:pgSz w:w="11906" w:h="16838"/>
           <w:pgMar w:top="1134" w:right="1134" w:bottom="2357" w:left="1134" w:header="567" w:footer="567" w:gutter="0"/>
           <w:cols w:space="720"/>
@@ -2514,7 +2347,7 @@
     </w:p>
     <w:p>
       <w:pPr>
-        <w:pStyle w:val="11"/>
+        <w:pStyle w:val="TOC1"/>
         <w:rPr>
           <w:rFonts w:asciiTheme="minorHAnsi" w:eastAsiaTheme="minorEastAsia" w:hAnsiTheme="minorHAnsi" w:cstheme="minorBidi"/>
           <w:b w:val="0"/>
@@ -2605,7 +2438,7 @@
     </w:p>
     <w:p>
       <w:pPr>
-        <w:pStyle w:val="21"/>
+        <w:pStyle w:val="TOC2"/>
         <w:tabs>
           <w:tab w:val="left" w:pos="880"/>
         </w:tabs>
@@ -2687,7 +2520,7 @@
     </w:p>
     <w:p>
       <w:pPr>
-        <w:pStyle w:val="21"/>
+        <w:pStyle w:val="TOC2"/>
         <w:tabs>
           <w:tab w:val="left" w:pos="880"/>
         </w:tabs>
@@ -2773,7 +2606,7 @@
     </w:p>
     <w:p>
       <w:pPr>
-        <w:pStyle w:val="11"/>
+        <w:pStyle w:val="TOC1"/>
         <w:rPr>
           <w:rFonts w:asciiTheme="minorHAnsi" w:eastAsiaTheme="minorEastAsia" w:hAnsiTheme="minorHAnsi" w:cstheme="minorBidi"/>
           <w:b w:val="0"/>
@@ -2836,7 +2669,7 @@
     </w:p>
     <w:p>
       <w:pPr>
-        <w:pStyle w:val="21"/>
+        <w:pStyle w:val="TOC2"/>
         <w:rPr>
           <w:rFonts w:asciiTheme="minorHAnsi" w:eastAsiaTheme="minorEastAsia" w:hAnsiTheme="minorHAnsi" w:cstheme="minorBidi"/>
           <w:i w:val="0"/>
@@ -2898,7 +2731,7 @@
     </w:p>
     <w:p>
       <w:pPr>
-        <w:pStyle w:val="21"/>
+        <w:pStyle w:val="TOC2"/>
         <w:rPr>
           <w:rFonts w:asciiTheme="minorHAnsi" w:eastAsiaTheme="minorEastAsia" w:hAnsiTheme="minorHAnsi" w:cstheme="minorBidi"/>
           <w:i w:val="0"/>
@@ -2952,7 +2785,7 @@
     </w:p>
     <w:p>
       <w:pPr>
-        <w:pStyle w:val="21"/>
+        <w:pStyle w:val="TOC2"/>
         <w:rPr>
           <w:rFonts w:asciiTheme="minorHAnsi" w:eastAsiaTheme="minorEastAsia" w:hAnsiTheme="minorHAnsi" w:cstheme="minorBidi"/>
           <w:i w:val="0"/>
@@ -3014,7 +2847,7 @@
     </w:p>
     <w:p>
       <w:pPr>
-        <w:pStyle w:val="21"/>
+        <w:pStyle w:val="TOC2"/>
         <w:rPr>
           <w:rFonts w:asciiTheme="minorHAnsi" w:eastAsiaTheme="minorEastAsia" w:hAnsiTheme="minorHAnsi" w:cstheme="minorBidi"/>
           <w:i w:val="0"/>
@@ -3076,7 +2909,7 @@
     </w:p>
     <w:p>
       <w:pPr>
-        <w:pStyle w:val="21"/>
+        <w:pStyle w:val="TOC2"/>
         <w:rPr>
           <w:rFonts w:asciiTheme="minorHAnsi" w:eastAsiaTheme="minorEastAsia" w:hAnsiTheme="minorHAnsi" w:cstheme="minorBidi"/>
           <w:i w:val="0"/>
@@ -3130,7 +2963,7 @@
     </w:p>
     <w:p>
       <w:pPr>
-        <w:pStyle w:val="21"/>
+        <w:pStyle w:val="TOC2"/>
         <w:rPr>
           <w:rFonts w:asciiTheme="minorHAnsi" w:eastAsiaTheme="minorEastAsia" w:hAnsiTheme="minorHAnsi" w:cstheme="minorBidi"/>
           <w:i w:val="0"/>
@@ -3192,7 +3025,7 @@
     </w:p>
     <w:p>
       <w:pPr>
-        <w:pStyle w:val="11"/>
+        <w:pStyle w:val="TOC1"/>
         <w:rPr>
           <w:rFonts w:asciiTheme="minorHAnsi" w:eastAsiaTheme="minorEastAsia" w:hAnsiTheme="minorHAnsi" w:cstheme="minorBidi"/>
           <w:b w:val="0"/>
@@ -3255,7 +3088,7 @@
     </w:p>
     <w:p>
       <w:pPr>
-        <w:pStyle w:val="11"/>
+        <w:pStyle w:val="TOC1"/>
         <w:rPr>
           <w:rFonts w:asciiTheme="minorHAnsi" w:eastAsiaTheme="minorEastAsia" w:hAnsiTheme="minorHAnsi" w:cstheme="minorBidi"/>
           <w:b w:val="0"/>
@@ -3318,7 +3151,7 @@
     </w:p>
     <w:p>
       <w:pPr>
-        <w:pStyle w:val="21"/>
+        <w:pStyle w:val="TOC2"/>
         <w:rPr>
           <w:rFonts w:asciiTheme="minorHAnsi" w:eastAsiaTheme="minorEastAsia" w:hAnsiTheme="minorHAnsi" w:cstheme="minorBidi"/>
           <w:i w:val="0"/>
@@ -3380,7 +3213,7 @@
     </w:p>
     <w:p>
       <w:pPr>
-        <w:pStyle w:val="21"/>
+        <w:pStyle w:val="TOC2"/>
         <w:rPr>
           <w:rFonts w:asciiTheme="minorHAnsi" w:eastAsiaTheme="minorEastAsia" w:hAnsiTheme="minorHAnsi" w:cstheme="minorBidi"/>
           <w:i w:val="0"/>
@@ -3442,7 +3275,7 @@
     </w:p>
     <w:p>
       <w:pPr>
-        <w:pStyle w:val="21"/>
+        <w:pStyle w:val="TOC2"/>
         <w:rPr>
           <w:rFonts w:asciiTheme="minorHAnsi" w:eastAsiaTheme="minorEastAsia" w:hAnsiTheme="minorHAnsi" w:cstheme="minorBidi"/>
           <w:i w:val="0"/>
@@ -3504,7 +3337,7 @@
     </w:p>
     <w:p>
       <w:pPr>
-        <w:pStyle w:val="21"/>
+        <w:pStyle w:val="TOC2"/>
         <w:rPr>
           <w:rFonts w:asciiTheme="minorHAnsi" w:eastAsiaTheme="minorEastAsia" w:hAnsiTheme="minorHAnsi" w:cstheme="minorBidi"/>
           <w:i w:val="0"/>
@@ -3566,7 +3399,7 @@
     </w:p>
     <w:p>
       <w:pPr>
-        <w:pStyle w:val="21"/>
+        <w:pStyle w:val="TOC2"/>
         <w:rPr>
           <w:rFonts w:asciiTheme="minorHAnsi" w:eastAsiaTheme="minorEastAsia" w:hAnsiTheme="minorHAnsi" w:cstheme="minorBidi"/>
           <w:i w:val="0"/>
@@ -3628,7 +3461,7 @@
     </w:p>
     <w:p>
       <w:pPr>
-        <w:pStyle w:val="21"/>
+        <w:pStyle w:val="TOC2"/>
         <w:tabs>
           <w:tab w:val="right" w:leader="dot" w:pos="9638"/>
         </w:tabs>
@@ -3662,7 +3495,7 @@
     </w:p>
     <w:p>
       <w:pPr>
-        <w:pStyle w:val="1"/>
+        <w:pStyle w:val="Heading1"/>
         <w:pageBreakBefore/>
         <w:rPr>
           <w:rFonts w:ascii="Times New Roman" w:hAnsi="Times New Roman" w:cs="Times New Roman"/>
@@ -3688,7 +3521,7 @@
     </w:p>
     <w:p>
       <w:pPr>
-        <w:pStyle w:val="2"/>
+        <w:pStyle w:val="Heading2"/>
         <w:numPr>
           <w:ilvl w:val="1"/>
           <w:numId w:val="1"/>
@@ -3777,12 +3610,26 @@
           <w:rFonts w:cs="Times New Roman"/>
           <w:kern w:val="0"/>
         </w:rPr>
-        <w:t>to system requirement specification, use case, sequence diagram and user interface design.</w:t>
-      </w:r>
-    </w:p>
-    <w:p>
-      <w:pPr>
-        <w:pStyle w:val="2"/>
+        <w:t xml:space="preserve">to system </w:t>
+      </w:r>
+      <w:r>
+        <w:rPr>
+          <w:rFonts w:cs="Times New Roman"/>
+          <w:kern w:val="0"/>
+        </w:rPr>
+        <w:t>requirement</w:t>
+      </w:r>
+      <w:r>
+        <w:rPr>
+          <w:rFonts w:cs="Times New Roman"/>
+          <w:kern w:val="0"/>
+        </w:rPr>
+        <w:t xml:space="preserve"> specification, use case, sequence diagram and user interface design.</w:t>
+      </w:r>
+    </w:p>
+    <w:p>
+      <w:pPr>
+        <w:pStyle w:val="Heading2"/>
         <w:numPr>
           <w:ilvl w:val="1"/>
           <w:numId w:val="1"/>
@@ -3919,7 +3766,23 @@
           <w:rFonts w:cs="Times New Roman"/>
           <w:kern w:val="0"/>
         </w:rPr>
-        <w:t>The main features of SNOM will be following:</w:t>
+        <w:t xml:space="preserve">The main features of </w:t>
+      </w:r>
+      <w:r>
+        <w:rPr>
+          <w:rFonts w:cs="Times New Roman"/>
+          <w:kern w:val="0"/>
+        </w:rPr>
+        <w:t>EIOM</w:t>
+      </w:r>
+      <w:bookmarkStart w:id="3" w:name="_GoBack"/>
+      <w:bookmarkEnd w:id="3"/>
+      <w:r>
+        <w:rPr>
+          <w:rFonts w:cs="Times New Roman"/>
+          <w:kern w:val="0"/>
+        </w:rPr>
+        <w:t xml:space="preserve"> will be following:</w:t>
       </w:r>
     </w:p>
     <w:p>
@@ -3970,7 +3833,7 @@
     </w:p>
     <w:tbl>
       <w:tblPr>
-        <w:tblStyle w:val="af0"/>
+        <w:tblStyle w:val="TableGrid"/>
         <w:tblW w:w="10073" w:type="dxa"/>
         <w:jc w:val="center"/>
         <w:tblLayout w:type="fixed"/>
@@ -4229,7 +4092,7 @@
           </w:tcPr>
           <w:p>
             <w:pPr>
-              <w:pStyle w:val="af"/>
+              <w:pStyle w:val="NoSpacing"/>
               <w:rPr>
                 <w:rFonts w:cs="Times New Roman"/>
                 <w:szCs w:val="24"/>
@@ -5002,7 +4865,21 @@
                 <w:rFonts w:eastAsia="ArialMT" w:cs="Times New Roman"/>
                 <w:szCs w:val="24"/>
               </w:rPr>
-              <w:t>The user can find the nearest help place by selecting category in online map.</w:t>
+              <w:t xml:space="preserve">The user can find the nearest help place by selecting </w:t>
+            </w:r>
+            <w:r>
+              <w:rPr>
+                <w:rFonts w:eastAsia="ArialMT" w:cs="Times New Roman"/>
+                <w:szCs w:val="24"/>
+              </w:rPr>
+              <w:t>category</w:t>
+            </w:r>
+            <w:r>
+              <w:rPr>
+                <w:rFonts w:eastAsia="ArialMT" w:cs="Times New Roman"/>
+                <w:szCs w:val="24"/>
+              </w:rPr>
+              <w:t xml:space="preserve"> in online map.</w:t>
             </w:r>
           </w:p>
         </w:tc>
@@ -5084,7 +4961,21 @@
                 <w:rFonts w:cs="Times New Roman"/>
                 <w:szCs w:val="24"/>
               </w:rPr>
-              <w:t>The user can find the nearest help place by selecting category in offline map.</w:t>
+              <w:t xml:space="preserve">The user can find the nearest help place by selecting </w:t>
+            </w:r>
+            <w:r>
+              <w:rPr>
+                <w:rFonts w:cs="Times New Roman"/>
+                <w:szCs w:val="24"/>
+              </w:rPr>
+              <w:t>category</w:t>
+            </w:r>
+            <w:r>
+              <w:rPr>
+                <w:rFonts w:cs="Times New Roman"/>
+                <w:szCs w:val="24"/>
+              </w:rPr>
+              <w:t xml:space="preserve"> in offline map.</w:t>
             </w:r>
           </w:p>
         </w:tc>
@@ -5132,7 +5023,7 @@
     </w:p>
     <w:tbl>
       <w:tblPr>
-        <w:tblStyle w:val="af0"/>
+        <w:tblStyle w:val="TableGrid"/>
         <w:tblW w:w="10073" w:type="dxa"/>
         <w:jc w:val="center"/>
         <w:tblLayout w:type="fixed"/>
@@ -5647,10 +5538,9 @@
     </w:p>
     <w:tbl>
       <w:tblPr>
-        <w:tblStyle w:val="af0"/>
+        <w:tblStyle w:val="TableGrid"/>
         <w:tblW w:w="9968" w:type="dxa"/>
         <w:jc w:val="center"/>
-        <w:tblInd w:w="-294" w:type="dxa"/>
         <w:tblLayout w:type="fixed"/>
         <w:tblLook w:val="04A0" w:firstRow="1" w:lastRow="0" w:firstColumn="1" w:lastColumn="0" w:noHBand="0" w:noVBand="1"/>
       </w:tblPr>
@@ -6498,7 +6388,7 @@
     </w:p>
     <w:p>
       <w:pPr>
-        <w:pStyle w:val="a4"/>
+        <w:pStyle w:val="ListParagraph"/>
         <w:ind w:left="480"/>
         <w:rPr>
           <w:rFonts w:cs="Times New Roman"/>
@@ -6507,13 +6397,13 @@
     </w:p>
     <w:p>
       <w:pPr>
-        <w:pStyle w:val="a4"/>
+        <w:pStyle w:val="ListParagraph"/>
         <w:ind w:left="480"/>
         <w:rPr>
           <w:rFonts w:cs="Times New Roman"/>
         </w:rPr>
         <w:sectPr>
-          <w:footerReference w:type="default" r:id="rId11"/>
+          <w:footerReference w:type="default" r:id="rId10"/>
           <w:pgSz w:w="11906" w:h="16838"/>
           <w:pgMar w:top="1440" w:right="1440" w:bottom="1440" w:left="1440" w:header="708" w:footer="567" w:gutter="0"/>
           <w:cols w:space="708"/>
@@ -6543,7 +6433,7 @@
     </w:p>
     <w:p>
       <w:pPr>
-        <w:pStyle w:val="1"/>
+        <w:pStyle w:val="Heading1"/>
         <w:pageBreakBefore/>
         <w:rPr>
           <w:rFonts w:ascii="Times New Roman" w:hAnsi="Times New Roman" w:cs="Times New Roman"/>
@@ -6553,7 +6443,7 @@
           <w:szCs w:val="36"/>
         </w:rPr>
       </w:pPr>
-      <w:bookmarkStart w:id="3" w:name="_Toc392384551"/>
+      <w:bookmarkStart w:id="4" w:name="_Toc392384551"/>
       <w:r>
         <w:rPr>
           <w:rFonts w:ascii="Times New Roman" w:hAnsi="Times New Roman" w:cs="Times New Roman"/>
@@ -6615,11 +6505,11 @@
         </w:rPr>
         <w:t xml:space="preserve"> Table</w:t>
       </w:r>
-      <w:bookmarkEnd w:id="3"/>
-    </w:p>
-    <w:p>
-      <w:pPr>
-        <w:pStyle w:val="2"/>
+      <w:bookmarkEnd w:id="4"/>
+    </w:p>
+    <w:p>
+      <w:pPr>
+        <w:pStyle w:val="Heading2"/>
         <w:ind w:firstLine="720"/>
         <w:rPr>
           <w:rFonts w:ascii="Times New Roman" w:hAnsi="Times New Roman" w:cs="Times New Roman"/>
@@ -6628,8 +6518,8 @@
           <w:szCs w:val="32"/>
         </w:rPr>
       </w:pPr>
-      <w:bookmarkStart w:id="4" w:name="_Toc389345688"/>
-      <w:bookmarkStart w:id="5" w:name="_Toc392384552"/>
+      <w:bookmarkStart w:id="5" w:name="_Toc389345688"/>
+      <w:bookmarkStart w:id="6" w:name="_Toc392384552"/>
       <w:r>
         <w:rPr>
           <w:rFonts w:ascii="Times New Roman" w:hAnsi="Times New Roman" w:cs="Times New Roman"/>
@@ -6639,7 +6529,7 @@
         </w:rPr>
         <w:t xml:space="preserve">2.1 </w:t>
       </w:r>
-      <w:bookmarkEnd w:id="4"/>
+      <w:bookmarkEnd w:id="5"/>
       <w:r>
         <w:rPr>
           <w:rFonts w:ascii="Times New Roman" w:hAnsi="Times New Roman" w:cs="Times New Roman"/>
@@ -6658,7 +6548,7 @@
         </w:rPr>
         <w:t>and System Requirement Specification</w:t>
       </w:r>
-      <w:bookmarkEnd w:id="5"/>
+      <w:bookmarkEnd w:id="6"/>
       <w:r>
         <w:rPr>
           <w:rFonts w:ascii="Times New Roman" w:hAnsi="Times New Roman" w:cs="Times New Roman"/>
@@ -6673,7 +6563,7 @@
     <w:p>
       <w:pPr>
         <w:sectPr>
-          <w:footerReference w:type="default" r:id="rId12"/>
+          <w:footerReference w:type="default" r:id="rId11"/>
           <w:pgSz w:w="16838" w:h="11906" w:orient="landscape"/>
           <w:pgMar w:top="1440" w:right="1440" w:bottom="1440" w:left="1440" w:header="708" w:footer="708" w:gutter="0"/>
           <w:cols w:space="708"/>
@@ -6683,7 +6573,7 @@
     </w:p>
     <w:p>
       <w:pPr>
-        <w:pStyle w:val="2"/>
+        <w:pStyle w:val="Heading2"/>
         <w:ind w:firstLine="720"/>
         <w:rPr>
           <w:rFonts w:ascii="Times New Roman" w:hAnsi="Times New Roman" w:cs="Times New Roman"/>
@@ -6692,7 +6582,7 @@
           <w:szCs w:val="32"/>
         </w:rPr>
       </w:pPr>
-      <w:bookmarkStart w:id="6" w:name="_Toc392384553"/>
+      <w:bookmarkStart w:id="7" w:name="_Toc392384553"/>
       <w:r>
         <w:rPr>
           <w:noProof/>
@@ -6717,7 +6607,7 @@
                     </pic:cNvPicPr>
                   </pic:nvPicPr>
                   <pic:blipFill>
-                    <a:blip r:embed="rId13">
+                    <a:blip r:embed="rId12">
                       <a:extLst>
                         <a:ext uri="{28A0092B-C50C-407E-A947-70E740481C1C}">
                           <a14:useLocalDpi xmlns:a14="http://schemas.microsoft.com/office/drawing/2010/main" val="0"/>
@@ -6748,12 +6638,12 @@
           </wp:inline>
         </w:drawing>
       </w:r>
-      <w:bookmarkEnd w:id="6"/>
+      <w:bookmarkEnd w:id="7"/>
     </w:p>
     <w:p/>
     <w:p>
       <w:pPr>
-        <w:pStyle w:val="a4"/>
+        <w:pStyle w:val="ListParagraph"/>
         <w:ind w:left="480"/>
         <w:rPr>
           <w:rFonts w:cs="Times New Roman"/>
@@ -6792,7 +6682,7 @@
     </w:p>
     <w:p>
       <w:pPr>
-        <w:pStyle w:val="2"/>
+        <w:pStyle w:val="Heading2"/>
         <w:ind w:firstLine="720"/>
         <w:rPr>
           <w:rFonts w:ascii="Times New Roman" w:hAnsi="Times New Roman" w:cs="Times New Roman"/>
@@ -6801,7 +6691,7 @@
           <w:szCs w:val="32"/>
         </w:rPr>
       </w:pPr>
-      <w:bookmarkStart w:id="7" w:name="_Toc392384554"/>
+      <w:bookmarkStart w:id="8" w:name="_Toc392384554"/>
       <w:r>
         <w:rPr>
           <w:rFonts w:ascii="Times New Roman" w:hAnsi="Times New Roman" w:cs="Times New Roman"/>
@@ -6848,7 +6738,7 @@
         </w:rPr>
         <w:t>and Use Case</w:t>
       </w:r>
-      <w:bookmarkEnd w:id="7"/>
+      <w:bookmarkEnd w:id="8"/>
     </w:p>
     <w:p>
       <w:pPr>
@@ -6893,7 +6783,7 @@
                     </pic:cNvPicPr>
                   </pic:nvPicPr>
                   <pic:blipFill>
-                    <a:blip r:embed="rId14">
+                    <a:blip r:embed="rId13">
                       <a:extLst>
                         <a:ext uri="{28A0092B-C50C-407E-A947-70E740481C1C}">
                           <a14:useLocalDpi xmlns:a14="http://schemas.microsoft.com/office/drawing/2010/main" val="0"/>
@@ -6957,7 +6847,7 @@
     </w:p>
     <w:p>
       <w:pPr>
-        <w:pStyle w:val="2"/>
+        <w:pStyle w:val="Heading2"/>
         <w:ind w:firstLine="720"/>
         <w:rPr>
           <w:rFonts w:ascii="Times New Roman" w:hAnsi="Times New Roman" w:cs="Times New Roman"/>
@@ -6966,7 +6856,7 @@
           <w:szCs w:val="32"/>
         </w:rPr>
       </w:pPr>
-      <w:bookmarkStart w:id="8" w:name="_Toc392384555"/>
+      <w:bookmarkStart w:id="9" w:name="_Toc392384555"/>
       <w:r>
         <w:rPr>
           <w:rFonts w:ascii="Times New Roman" w:hAnsi="Times New Roman" w:cs="Times New Roman"/>
@@ -7013,25 +6903,25 @@
         </w:rPr>
         <w:t>and Sequence Diagram</w:t>
       </w:r>
-      <w:bookmarkEnd w:id="8"/>
-    </w:p>
-    <w:p>
-      <w:pPr>
-        <w:pStyle w:val="2"/>
-        <w:rPr>
-          <w:rFonts w:cs="Times New Roman"/>
-        </w:rPr>
-      </w:pPr>
-    </w:p>
-    <w:p>
-      <w:pPr>
-        <w:pStyle w:val="2"/>
+      <w:bookmarkEnd w:id="9"/>
+    </w:p>
+    <w:p>
+      <w:pPr>
+        <w:pStyle w:val="Heading2"/>
+        <w:rPr>
+          <w:rFonts w:cs="Times New Roman"/>
+        </w:rPr>
+      </w:pPr>
+    </w:p>
+    <w:p>
+      <w:pPr>
+        <w:pStyle w:val="Heading2"/>
         <w:jc w:val="center"/>
         <w:rPr>
           <w:rFonts w:cs="Times New Roman"/>
         </w:rPr>
       </w:pPr>
-      <w:bookmarkStart w:id="9" w:name="_Toc392384556"/>
+      <w:bookmarkStart w:id="10" w:name="_Toc392384556"/>
       <w:r>
         <w:rPr>
           <w:noProof/>
@@ -7055,7 +6945,7 @@
                     </pic:cNvPicPr>
                   </pic:nvPicPr>
                   <pic:blipFill>
-                    <a:blip r:embed="rId15">
+                    <a:blip r:embed="rId14">
                       <a:extLst>
                         <a:ext uri="{28A0092B-C50C-407E-A947-70E740481C1C}">
                           <a14:useLocalDpi xmlns:a14="http://schemas.microsoft.com/office/drawing/2010/main" val="0"/>
@@ -7086,11 +6976,11 @@
           </wp:inline>
         </w:drawing>
       </w:r>
-      <w:bookmarkEnd w:id="9"/>
-    </w:p>
-    <w:p>
-      <w:pPr>
-        <w:pStyle w:val="2"/>
+      <w:bookmarkEnd w:id="10"/>
+    </w:p>
+    <w:p>
+      <w:pPr>
+        <w:pStyle w:val="Heading2"/>
         <w:rPr>
           <w:rFonts w:ascii="Times New Roman" w:hAnsi="Times New Roman" w:cs="Times New Roman"/>
           <w:color w:val="000000" w:themeColor="text1"/>
@@ -7106,7 +6996,7 @@
     <w:p/>
     <w:p>
       <w:pPr>
-        <w:pStyle w:val="2"/>
+        <w:pStyle w:val="Heading2"/>
         <w:ind w:firstLine="720"/>
         <w:rPr>
           <w:rFonts w:ascii="Times New Roman" w:hAnsi="Times New Roman" w:cs="Times New Roman"/>
@@ -7115,7 +7005,7 @@
           <w:szCs w:val="32"/>
         </w:rPr>
       </w:pPr>
-      <w:bookmarkStart w:id="10" w:name="_Toc392384557"/>
+      <w:bookmarkStart w:id="11" w:name="_Toc392384557"/>
       <w:r>
         <w:rPr>
           <w:rFonts w:ascii="Times New Roman" w:hAnsi="Times New Roman" w:cs="Times New Roman"/>
@@ -7162,7 +7052,7 @@
         </w:rPr>
         <w:t xml:space="preserve"> and User Interface Design</w:t>
       </w:r>
-      <w:bookmarkEnd w:id="10"/>
+      <w:bookmarkEnd w:id="11"/>
     </w:p>
     <w:p>
       <w:pPr>
@@ -7207,7 +7097,7 @@
                     </pic:cNvPicPr>
                   </pic:nvPicPr>
                   <pic:blipFill>
-                    <a:blip r:embed="rId16">
+                    <a:blip r:embed="rId15">
                       <a:extLst>
                         <a:ext uri="{28A0092B-C50C-407E-A947-70E740481C1C}">
                           <a14:useLocalDpi xmlns:a14="http://schemas.microsoft.com/office/drawing/2010/main" val="0"/>
@@ -7285,7 +7175,7 @@
     </w:p>
     <w:p>
       <w:pPr>
-        <w:pStyle w:val="1"/>
+        <w:pStyle w:val="Heading1"/>
         <w:pageBreakBefore/>
         <w:rPr>
           <w:rFonts w:ascii="Times New Roman" w:hAnsi="Times New Roman" w:cs="Times New Roman"/>
@@ -7295,7 +7185,7 @@
           <w:szCs w:val="36"/>
         </w:rPr>
       </w:pPr>
-      <w:bookmarkStart w:id="11" w:name="_Toc392384558"/>
+      <w:bookmarkStart w:id="12" w:name="_Toc392384558"/>
       <w:r>
         <w:rPr>
           <w:rFonts w:ascii="Times New Roman" w:hAnsi="Times New Roman" w:cs="Times New Roman"/>
@@ -7337,7 +7227,7 @@
         </w:rPr>
         <w:t>Traceability Record Table</w:t>
       </w:r>
-      <w:bookmarkEnd w:id="11"/>
+      <w:bookmarkEnd w:id="12"/>
     </w:p>
     <w:p/>
     <w:p/>
@@ -7374,7 +7264,7 @@
                     </pic:cNvPicPr>
                   </pic:nvPicPr>
                   <pic:blipFill>
-                    <a:blip r:embed="rId17">
+                    <a:blip r:embed="rId16">
                       <a:extLst>
                         <a:ext uri="{28A0092B-C50C-407E-A947-70E740481C1C}">
                           <a14:useLocalDpi xmlns:a14="http://schemas.microsoft.com/office/drawing/2010/main" val="0"/>
@@ -7416,7 +7306,7 @@
           <w:rFonts w:cs="Times New Roman"/>
         </w:rPr>
         <w:sectPr>
-          <w:footerReference w:type="default" r:id="rId18"/>
+          <w:footerReference w:type="default" r:id="rId17"/>
           <w:type w:val="continuous"/>
           <w:pgSz w:w="16838" w:h="11906" w:orient="landscape"/>
           <w:pgMar w:top="1440" w:right="1440" w:bottom="1440" w:left="1440" w:header="708" w:footer="340" w:gutter="0"/>
@@ -7427,7 +7317,7 @@
     </w:p>
     <w:p>
       <w:pPr>
-        <w:pStyle w:val="1"/>
+        <w:pStyle w:val="Heading1"/>
         <w:pageBreakBefore/>
         <w:rPr>
           <w:rFonts w:ascii="Times New Roman" w:hAnsi="Times New Roman" w:cs="Times New Roman"/>
@@ -7437,7 +7327,7 @@
           <w:szCs w:val="36"/>
         </w:rPr>
       </w:pPr>
-      <w:bookmarkStart w:id="12" w:name="_Toc392384559"/>
+      <w:bookmarkStart w:id="13" w:name="_Toc392384559"/>
       <w:r>
         <w:rPr>
           <w:rFonts w:ascii="Times New Roman" w:hAnsi="Times New Roman" w:cs="Times New Roman"/>
@@ -7479,14 +7369,14 @@
         </w:rPr>
         <w:t>Appendix</w:t>
       </w:r>
-      <w:bookmarkEnd w:id="12"/>
-    </w:p>
-    <w:p>
-      <w:pPr>
-        <w:pStyle w:val="2"/>
+      <w:bookmarkEnd w:id="13"/>
+    </w:p>
+    <w:p>
+      <w:pPr>
+        <w:pStyle w:val="Heading2"/>
         <w:ind w:firstLine="720"/>
       </w:pPr>
-      <w:bookmarkStart w:id="13" w:name="_Toc392384560"/>
+      <w:bookmarkStart w:id="14" w:name="_Toc392384560"/>
       <w:r>
         <w:rPr>
           <w:rFonts w:ascii="Times New Roman" w:hAnsi="Times New Roman" w:cs="Times New Roman"/>
@@ -7514,7 +7404,7 @@
         </w:rPr>
         <w:t>User Requirement Specification</w:t>
       </w:r>
-      <w:bookmarkEnd w:id="13"/>
+      <w:bookmarkEnd w:id="14"/>
     </w:p>
     <w:p/>
     <w:p>
@@ -7846,7 +7736,7 @@
     <w:p/>
     <w:p>
       <w:pPr>
-        <w:pStyle w:val="2"/>
+        <w:pStyle w:val="Heading2"/>
         <w:ind w:firstLine="720"/>
         <w:rPr>
           <w:rFonts w:ascii="Times New Roman" w:hAnsi="Times New Roman" w:cs="Times New Roman"/>
@@ -7855,7 +7745,7 @@
           <w:szCs w:val="32"/>
         </w:rPr>
       </w:pPr>
-      <w:bookmarkStart w:id="14" w:name="_Toc392384561"/>
+      <w:bookmarkStart w:id="15" w:name="_Toc392384561"/>
       <w:r>
         <w:rPr>
           <w:rFonts w:ascii="Times New Roman" w:hAnsi="Times New Roman" w:cs="Times New Roman"/>
@@ -7901,7 +7791,7 @@
         </w:rPr>
         <w:t>System Requirement Specification</w:t>
       </w:r>
-      <w:bookmarkEnd w:id="14"/>
+      <w:bookmarkEnd w:id="15"/>
       <w:r>
         <w:rPr>
           <w:rFonts w:ascii="Times New Roman" w:hAnsi="Times New Roman" w:cs="Times New Roman"/>
@@ -7915,7 +7805,7 @@
     <w:p/>
     <w:p>
       <w:pPr>
-        <w:pStyle w:val="a4"/>
+        <w:pStyle w:val="ListParagraph"/>
         <w:widowControl/>
         <w:numPr>
           <w:ilvl w:val="0"/>
@@ -7933,7 +7823,7 @@
     </w:p>
     <w:p>
       <w:pPr>
-        <w:pStyle w:val="a4"/>
+        <w:pStyle w:val="ListParagraph"/>
         <w:widowControl/>
         <w:numPr>
           <w:ilvl w:val="0"/>
@@ -7951,7 +7841,7 @@
     </w:p>
     <w:p>
       <w:pPr>
-        <w:pStyle w:val="a4"/>
+        <w:pStyle w:val="ListParagraph"/>
         <w:widowControl/>
         <w:numPr>
           <w:ilvl w:val="0"/>
@@ -7969,7 +7859,7 @@
     </w:p>
     <w:p>
       <w:pPr>
-        <w:pStyle w:val="a4"/>
+        <w:pStyle w:val="ListParagraph"/>
         <w:widowControl/>
         <w:numPr>
           <w:ilvl w:val="0"/>
@@ -7987,7 +7877,7 @@
     </w:p>
     <w:p>
       <w:pPr>
-        <w:pStyle w:val="a4"/>
+        <w:pStyle w:val="ListParagraph"/>
         <w:widowControl/>
         <w:numPr>
           <w:ilvl w:val="0"/>
@@ -8005,7 +7895,7 @@
     </w:p>
     <w:p>
       <w:pPr>
-        <w:pStyle w:val="a4"/>
+        <w:pStyle w:val="ListParagraph"/>
         <w:widowControl/>
         <w:numPr>
           <w:ilvl w:val="0"/>
@@ -8023,7 +7913,7 @@
     </w:p>
     <w:p>
       <w:pPr>
-        <w:pStyle w:val="a4"/>
+        <w:pStyle w:val="ListParagraph"/>
         <w:widowControl/>
         <w:numPr>
           <w:ilvl w:val="0"/>
@@ -8041,7 +7931,7 @@
     </w:p>
     <w:p>
       <w:pPr>
-        <w:pStyle w:val="a4"/>
+        <w:pStyle w:val="ListParagraph"/>
         <w:widowControl/>
         <w:numPr>
           <w:ilvl w:val="0"/>
@@ -8059,7 +7949,7 @@
     </w:p>
     <w:p>
       <w:pPr>
-        <w:pStyle w:val="a4"/>
+        <w:pStyle w:val="ListParagraph"/>
         <w:widowControl/>
         <w:numPr>
           <w:ilvl w:val="0"/>
@@ -8077,7 +7967,7 @@
     </w:p>
     <w:p>
       <w:pPr>
-        <w:pStyle w:val="a4"/>
+        <w:pStyle w:val="ListParagraph"/>
         <w:widowControl/>
         <w:numPr>
           <w:ilvl w:val="0"/>
@@ -8095,7 +7985,7 @@
     </w:p>
     <w:p>
       <w:pPr>
-        <w:pStyle w:val="a4"/>
+        <w:pStyle w:val="ListParagraph"/>
         <w:widowControl/>
         <w:numPr>
           <w:ilvl w:val="0"/>
@@ -8113,7 +8003,7 @@
     </w:p>
     <w:p>
       <w:pPr>
-        <w:pStyle w:val="a4"/>
+        <w:pStyle w:val="ListParagraph"/>
         <w:widowControl/>
         <w:numPr>
           <w:ilvl w:val="0"/>
@@ -8131,7 +8021,7 @@
     </w:p>
     <w:p>
       <w:pPr>
-        <w:pStyle w:val="a4"/>
+        <w:pStyle w:val="ListParagraph"/>
         <w:widowControl/>
         <w:numPr>
           <w:ilvl w:val="0"/>
@@ -8149,7 +8039,7 @@
     </w:p>
     <w:p>
       <w:pPr>
-        <w:pStyle w:val="a4"/>
+        <w:pStyle w:val="ListParagraph"/>
         <w:widowControl/>
         <w:numPr>
           <w:ilvl w:val="0"/>
@@ -8167,7 +8057,7 @@
     </w:p>
     <w:p>
       <w:pPr>
-        <w:pStyle w:val="a4"/>
+        <w:pStyle w:val="ListParagraph"/>
         <w:widowControl/>
         <w:numPr>
           <w:ilvl w:val="0"/>
@@ -8185,7 +8075,7 @@
     </w:p>
     <w:p>
       <w:pPr>
-        <w:pStyle w:val="a4"/>
+        <w:pStyle w:val="ListParagraph"/>
         <w:widowControl/>
         <w:numPr>
           <w:ilvl w:val="0"/>
@@ -8204,7 +8094,7 @@
     </w:p>
     <w:p>
       <w:pPr>
-        <w:pStyle w:val="a4"/>
+        <w:pStyle w:val="ListParagraph"/>
         <w:widowControl/>
         <w:numPr>
           <w:ilvl w:val="0"/>
@@ -8222,7 +8112,7 @@
     </w:p>
     <w:p>
       <w:pPr>
-        <w:pStyle w:val="a4"/>
+        <w:pStyle w:val="ListParagraph"/>
         <w:widowControl/>
         <w:numPr>
           <w:ilvl w:val="0"/>
@@ -8240,7 +8130,7 @@
     </w:p>
     <w:p>
       <w:pPr>
-        <w:pStyle w:val="a4"/>
+        <w:pStyle w:val="ListParagraph"/>
         <w:widowControl/>
         <w:numPr>
           <w:ilvl w:val="0"/>
@@ -8258,7 +8148,7 @@
     </w:p>
     <w:p>
       <w:pPr>
-        <w:pStyle w:val="a4"/>
+        <w:pStyle w:val="ListParagraph"/>
         <w:widowControl/>
         <w:numPr>
           <w:ilvl w:val="0"/>
@@ -8271,26 +8161,12 @@
         <w:rPr>
           <w:rFonts w:eastAsia="Times New Roman" w:cs="Times New Roman"/>
         </w:rPr>
-        <w:t xml:space="preserve">The system shall display the error </w:t>
-      </w:r>
-      <w:proofErr w:type="spellStart"/>
-      <w:r>
-        <w:rPr>
-          <w:rFonts w:eastAsia="Times New Roman" w:cs="Times New Roman"/>
-        </w:rPr>
-        <w:t>message“Please</w:t>
-      </w:r>
-      <w:proofErr w:type="spellEnd"/>
-      <w:r>
-        <w:rPr>
-          <w:rFonts w:eastAsia="Times New Roman" w:cs="Times New Roman"/>
-        </w:rPr>
-        <w:t xml:space="preserve"> put latitude”</w:t>
-      </w:r>
-    </w:p>
-    <w:p>
-      <w:pPr>
-        <w:pStyle w:val="a4"/>
+        <w:t>The system shall display the error message“Please put latitude”</w:t>
+      </w:r>
+    </w:p>
+    <w:p>
+      <w:pPr>
+        <w:pStyle w:val="ListParagraph"/>
         <w:widowControl/>
         <w:numPr>
           <w:ilvl w:val="0"/>
@@ -8303,26 +8179,12 @@
         <w:rPr>
           <w:rFonts w:eastAsia="Times New Roman" w:cs="Times New Roman"/>
         </w:rPr>
-        <w:t xml:space="preserve">The system shall display the error </w:t>
-      </w:r>
-      <w:proofErr w:type="spellStart"/>
-      <w:r>
-        <w:rPr>
-          <w:rFonts w:eastAsia="Times New Roman" w:cs="Times New Roman"/>
-        </w:rPr>
-        <w:t>message“Please</w:t>
-      </w:r>
-      <w:proofErr w:type="spellEnd"/>
-      <w:r>
-        <w:rPr>
-          <w:rFonts w:eastAsia="Times New Roman" w:cs="Times New Roman"/>
-        </w:rPr>
-        <w:t xml:space="preserve"> put longitude”</w:t>
-      </w:r>
-    </w:p>
-    <w:p>
-      <w:pPr>
-        <w:pStyle w:val="a4"/>
+        <w:t>The system shall display the error message“Please put longitude”</w:t>
+      </w:r>
+    </w:p>
+    <w:p>
+      <w:pPr>
+        <w:pStyle w:val="ListParagraph"/>
         <w:widowControl/>
         <w:numPr>
           <w:ilvl w:val="0"/>
@@ -8340,7 +8202,7 @@
     </w:p>
     <w:p>
       <w:pPr>
-        <w:pStyle w:val="a4"/>
+        <w:pStyle w:val="ListParagraph"/>
         <w:widowControl/>
         <w:numPr>
           <w:ilvl w:val="0"/>
@@ -8370,7 +8232,7 @@
     </w:p>
     <w:p>
       <w:pPr>
-        <w:pStyle w:val="a4"/>
+        <w:pStyle w:val="ListParagraph"/>
         <w:widowControl/>
         <w:numPr>
           <w:ilvl w:val="0"/>
@@ -8388,7 +8250,7 @@
     </w:p>
     <w:p>
       <w:pPr>
-        <w:pStyle w:val="a4"/>
+        <w:pStyle w:val="ListParagraph"/>
         <w:widowControl/>
         <w:numPr>
           <w:ilvl w:val="0"/>
@@ -8406,7 +8268,7 @@
     </w:p>
     <w:p>
       <w:pPr>
-        <w:pStyle w:val="a4"/>
+        <w:pStyle w:val="ListParagraph"/>
         <w:widowControl/>
         <w:numPr>
           <w:ilvl w:val="0"/>
@@ -8424,7 +8286,7 @@
     </w:p>
     <w:p>
       <w:pPr>
-        <w:pStyle w:val="a4"/>
+        <w:pStyle w:val="ListParagraph"/>
         <w:widowControl/>
         <w:numPr>
           <w:ilvl w:val="0"/>
@@ -8442,7 +8304,7 @@
     </w:p>
     <w:p>
       <w:pPr>
-        <w:pStyle w:val="a4"/>
+        <w:pStyle w:val="ListParagraph"/>
         <w:widowControl/>
         <w:numPr>
           <w:ilvl w:val="0"/>
@@ -8460,7 +8322,7 @@
     </w:p>
     <w:p>
       <w:pPr>
-        <w:pStyle w:val="a4"/>
+        <w:pStyle w:val="ListParagraph"/>
         <w:widowControl/>
         <w:numPr>
           <w:ilvl w:val="0"/>
@@ -8478,7 +8340,7 @@
     </w:p>
     <w:p>
       <w:pPr>
-        <w:pStyle w:val="a4"/>
+        <w:pStyle w:val="ListParagraph"/>
         <w:widowControl/>
         <w:numPr>
           <w:ilvl w:val="0"/>
@@ -8496,7 +8358,7 @@
     </w:p>
     <w:p>
       <w:pPr>
-        <w:pStyle w:val="a4"/>
+        <w:pStyle w:val="ListParagraph"/>
         <w:widowControl/>
         <w:numPr>
           <w:ilvl w:val="0"/>
@@ -8514,7 +8376,7 @@
     </w:p>
     <w:p>
       <w:pPr>
-        <w:pStyle w:val="a4"/>
+        <w:pStyle w:val="ListParagraph"/>
         <w:widowControl/>
         <w:numPr>
           <w:ilvl w:val="0"/>
@@ -8532,7 +8394,7 @@
     </w:p>
     <w:p>
       <w:pPr>
-        <w:pStyle w:val="a4"/>
+        <w:pStyle w:val="ListParagraph"/>
         <w:widowControl/>
         <w:numPr>
           <w:ilvl w:val="0"/>
@@ -8550,7 +8412,7 @@
     </w:p>
     <w:p>
       <w:pPr>
-        <w:pStyle w:val="a4"/>
+        <w:pStyle w:val="ListParagraph"/>
         <w:widowControl/>
         <w:numPr>
           <w:ilvl w:val="0"/>
@@ -8568,7 +8430,7 @@
     </w:p>
     <w:p>
       <w:pPr>
-        <w:pStyle w:val="a4"/>
+        <w:pStyle w:val="ListParagraph"/>
         <w:widowControl/>
         <w:numPr>
           <w:ilvl w:val="0"/>
@@ -8586,7 +8448,7 @@
     </w:p>
     <w:p>
       <w:pPr>
-        <w:pStyle w:val="a4"/>
+        <w:pStyle w:val="ListParagraph"/>
         <w:widowControl/>
         <w:numPr>
           <w:ilvl w:val="0"/>
@@ -8604,7 +8466,7 @@
     </w:p>
     <w:p>
       <w:pPr>
-        <w:pStyle w:val="a4"/>
+        <w:pStyle w:val="ListParagraph"/>
         <w:widowControl/>
         <w:numPr>
           <w:ilvl w:val="0"/>
@@ -8622,7 +8484,7 @@
     </w:p>
     <w:p>
       <w:pPr>
-        <w:pStyle w:val="a4"/>
+        <w:pStyle w:val="ListParagraph"/>
         <w:widowControl/>
         <w:numPr>
           <w:ilvl w:val="0"/>
@@ -8640,7 +8502,7 @@
     </w:p>
     <w:p>
       <w:pPr>
-        <w:pStyle w:val="a4"/>
+        <w:pStyle w:val="ListParagraph"/>
         <w:widowControl/>
         <w:numPr>
           <w:ilvl w:val="0"/>
@@ -8658,7 +8520,7 @@
     </w:p>
     <w:p>
       <w:pPr>
-        <w:pStyle w:val="a4"/>
+        <w:pStyle w:val="ListParagraph"/>
         <w:widowControl/>
         <w:numPr>
           <w:ilvl w:val="0"/>
@@ -8676,7 +8538,7 @@
     </w:p>
     <w:p>
       <w:pPr>
-        <w:pStyle w:val="a4"/>
+        <w:pStyle w:val="ListParagraph"/>
         <w:widowControl/>
         <w:numPr>
           <w:ilvl w:val="0"/>
@@ -8694,7 +8556,7 @@
     </w:p>
     <w:p>
       <w:pPr>
-        <w:pStyle w:val="a4"/>
+        <w:pStyle w:val="ListParagraph"/>
         <w:widowControl/>
         <w:numPr>
           <w:ilvl w:val="0"/>
@@ -8712,7 +8574,7 @@
     </w:p>
     <w:p>
       <w:pPr>
-        <w:pStyle w:val="a4"/>
+        <w:pStyle w:val="ListParagraph"/>
         <w:widowControl/>
         <w:numPr>
           <w:ilvl w:val="0"/>
@@ -8730,7 +8592,7 @@
     </w:p>
     <w:p>
       <w:pPr>
-        <w:pStyle w:val="a4"/>
+        <w:pStyle w:val="ListParagraph"/>
         <w:widowControl/>
         <w:numPr>
           <w:ilvl w:val="0"/>
@@ -8748,7 +8610,7 @@
     </w:p>
     <w:p>
       <w:pPr>
-        <w:pStyle w:val="a4"/>
+        <w:pStyle w:val="ListParagraph"/>
         <w:widowControl/>
         <w:numPr>
           <w:ilvl w:val="0"/>
@@ -8771,7 +8633,7 @@
     </w:p>
     <w:p>
       <w:pPr>
-        <w:pStyle w:val="a4"/>
+        <w:pStyle w:val="ListParagraph"/>
         <w:widowControl/>
         <w:numPr>
           <w:ilvl w:val="0"/>
@@ -8795,7 +8657,7 @@
     </w:p>
     <w:p>
       <w:pPr>
-        <w:pStyle w:val="a4"/>
+        <w:pStyle w:val="ListParagraph"/>
         <w:widowControl/>
         <w:numPr>
           <w:ilvl w:val="0"/>
@@ -8818,7 +8680,7 @@
     </w:p>
     <w:p>
       <w:pPr>
-        <w:pStyle w:val="a4"/>
+        <w:pStyle w:val="ListParagraph"/>
         <w:widowControl/>
         <w:numPr>
           <w:ilvl w:val="0"/>
@@ -8838,30 +8700,12 @@
           <w:bCs/>
           <w:szCs w:val="24"/>
         </w:rPr>
-        <w:t xml:space="preserve">The system shall check </w:t>
-      </w:r>
-      <w:proofErr w:type="spellStart"/>
-      <w:r>
-        <w:rPr>
-          <w:rFonts w:cs="Times New Roman"/>
-          <w:bCs/>
-          <w:szCs w:val="24"/>
-        </w:rPr>
-        <w:t>MapsWithMe</w:t>
-      </w:r>
-      <w:proofErr w:type="spellEnd"/>
-      <w:r>
-        <w:rPr>
-          <w:rFonts w:cs="Times New Roman"/>
-          <w:bCs/>
-          <w:szCs w:val="24"/>
-        </w:rPr>
-        <w:t xml:space="preserve"> application is installed in the device.</w:t>
-      </w:r>
-    </w:p>
-    <w:p>
-      <w:pPr>
-        <w:pStyle w:val="a4"/>
+        <w:t>The system shall check MapsWithMe application is installed in the device.</w:t>
+      </w:r>
+    </w:p>
+    <w:p>
+      <w:pPr>
+        <w:pStyle w:val="ListParagraph"/>
         <w:widowControl/>
         <w:numPr>
           <w:ilvl w:val="0"/>
@@ -8881,30 +8725,12 @@
           <w:bCs/>
           <w:szCs w:val="24"/>
         </w:rPr>
-        <w:t xml:space="preserve">The system shall show dialog to offer user download </w:t>
-      </w:r>
-      <w:proofErr w:type="spellStart"/>
-      <w:r>
-        <w:rPr>
-          <w:rFonts w:cs="Times New Roman"/>
-          <w:bCs/>
-          <w:szCs w:val="24"/>
-        </w:rPr>
-        <w:t>MapsWithMe</w:t>
-      </w:r>
-      <w:proofErr w:type="spellEnd"/>
-      <w:r>
-        <w:rPr>
-          <w:rFonts w:cs="Times New Roman"/>
-          <w:bCs/>
-          <w:szCs w:val="24"/>
-        </w:rPr>
-        <w:t xml:space="preserve"> application.</w:t>
-      </w:r>
-    </w:p>
-    <w:p>
-      <w:pPr>
-        <w:pStyle w:val="a4"/>
+        <w:t>The system shall show dialog to offer user download MapsWithMe application.</w:t>
+      </w:r>
+    </w:p>
+    <w:p>
+      <w:pPr>
+        <w:pStyle w:val="ListParagraph"/>
         <w:widowControl/>
         <w:numPr>
           <w:ilvl w:val="0"/>
@@ -8924,30 +8750,12 @@
           <w:bCs/>
           <w:szCs w:val="24"/>
         </w:rPr>
-        <w:t xml:space="preserve">The system shall connect </w:t>
-      </w:r>
-      <w:proofErr w:type="spellStart"/>
-      <w:r>
-        <w:rPr>
-          <w:rFonts w:cs="Times New Roman"/>
-          <w:bCs/>
-          <w:szCs w:val="24"/>
-        </w:rPr>
-        <w:t>MapsWithMe</w:t>
-      </w:r>
-      <w:proofErr w:type="spellEnd"/>
-      <w:r>
-        <w:rPr>
-          <w:rFonts w:cs="Times New Roman"/>
-          <w:bCs/>
-          <w:szCs w:val="24"/>
-        </w:rPr>
-        <w:t xml:space="preserve"> application.</w:t>
-      </w:r>
-    </w:p>
-    <w:p>
-      <w:pPr>
-        <w:pStyle w:val="a4"/>
+        <w:t>The system shall connect MapsWithMe application.</w:t>
+      </w:r>
+    </w:p>
+    <w:p>
+      <w:pPr>
+        <w:pStyle w:val="ListParagraph"/>
         <w:widowControl/>
         <w:numPr>
           <w:ilvl w:val="0"/>
@@ -8970,7 +8778,7 @@
     </w:p>
     <w:p>
       <w:pPr>
-        <w:pStyle w:val="a4"/>
+        <w:pStyle w:val="ListParagraph"/>
         <w:widowControl/>
         <w:numPr>
           <w:ilvl w:val="0"/>
@@ -8993,7 +8801,7 @@
     </w:p>
     <w:p>
       <w:pPr>
-        <w:pStyle w:val="a4"/>
+        <w:pStyle w:val="ListParagraph"/>
         <w:widowControl/>
         <w:numPr>
           <w:ilvl w:val="0"/>
@@ -9016,7 +8824,7 @@
     </w:p>
     <w:p>
       <w:pPr>
-        <w:pStyle w:val="a4"/>
+        <w:pStyle w:val="ListParagraph"/>
         <w:widowControl/>
         <w:numPr>
           <w:ilvl w:val="0"/>
@@ -9039,7 +8847,7 @@
     </w:p>
     <w:p>
       <w:pPr>
-        <w:pStyle w:val="a4"/>
+        <w:pStyle w:val="ListParagraph"/>
         <w:widowControl/>
         <w:numPr>
           <w:ilvl w:val="0"/>
@@ -9062,7 +8870,7 @@
     </w:p>
     <w:p>
       <w:pPr>
-        <w:pStyle w:val="a4"/>
+        <w:pStyle w:val="ListParagraph"/>
         <w:widowControl/>
         <w:numPr>
           <w:ilvl w:val="0"/>
@@ -9094,7 +8902,7 @@
     </w:p>
     <w:p>
       <w:pPr>
-        <w:pStyle w:val="a4"/>
+        <w:pStyle w:val="ListParagraph"/>
         <w:widowControl/>
         <w:numPr>
           <w:ilvl w:val="0"/>
@@ -9118,7 +8926,7 @@
     </w:p>
     <w:p>
       <w:pPr>
-        <w:pStyle w:val="a4"/>
+        <w:pStyle w:val="ListParagraph"/>
         <w:widowControl/>
         <w:numPr>
           <w:ilvl w:val="0"/>
@@ -9142,7 +8950,7 @@
     </w:p>
     <w:p>
       <w:pPr>
-        <w:pStyle w:val="a4"/>
+        <w:pStyle w:val="ListParagraph"/>
         <w:widowControl/>
         <w:numPr>
           <w:ilvl w:val="0"/>
@@ -9165,7 +8973,7 @@
     </w:p>
     <w:p>
       <w:pPr>
-        <w:pStyle w:val="a4"/>
+        <w:pStyle w:val="ListParagraph"/>
         <w:widowControl/>
         <w:numPr>
           <w:ilvl w:val="0"/>
@@ -9188,7 +8996,7 @@
     </w:p>
     <w:p>
       <w:pPr>
-        <w:pStyle w:val="a4"/>
+        <w:pStyle w:val="ListParagraph"/>
         <w:widowControl/>
         <w:numPr>
           <w:ilvl w:val="0"/>
@@ -9206,28 +9014,12 @@
           <w:rFonts w:cs="Times New Roman"/>
           <w:szCs w:val="24"/>
         </w:rPr>
-        <w:t xml:space="preserve">The system provides information UI to show the help information, which </w:t>
-      </w:r>
-      <w:proofErr w:type="gramStart"/>
-      <w:r>
-        <w:rPr>
-          <w:rFonts w:cs="Times New Roman"/>
-          <w:szCs w:val="24"/>
-        </w:rPr>
-        <w:t>are</w:t>
-      </w:r>
-      <w:proofErr w:type="gramEnd"/>
-      <w:r>
-        <w:rPr>
-          <w:rFonts w:cs="Times New Roman"/>
-          <w:szCs w:val="24"/>
-        </w:rPr>
-        <w:t xml:space="preserve"> name, address, district, province, zip code, and phone number.</w:t>
-      </w:r>
-    </w:p>
-    <w:p>
-      <w:pPr>
-        <w:pStyle w:val="a4"/>
+        <w:t>The system provides information UI to show the help information, which are name, address, district, province, zip code, and phone number.</w:t>
+      </w:r>
+    </w:p>
+    <w:p>
+      <w:pPr>
+        <w:pStyle w:val="ListParagraph"/>
         <w:widowControl/>
         <w:numPr>
           <w:ilvl w:val="0"/>
@@ -9250,7 +9042,7 @@
     </w:p>
     <w:p>
       <w:pPr>
-        <w:pStyle w:val="a4"/>
+        <w:pStyle w:val="ListParagraph"/>
         <w:widowControl/>
         <w:numPr>
           <w:ilvl w:val="0"/>
@@ -9282,7 +9074,7 @@
     <w:p/>
     <w:p>
       <w:pPr>
-        <w:pStyle w:val="2"/>
+        <w:pStyle w:val="Heading2"/>
         <w:ind w:firstLine="720"/>
         <w:rPr>
           <w:rFonts w:ascii="Times New Roman" w:hAnsi="Times New Roman" w:cs="Times New Roman"/>
@@ -9291,7 +9083,7 @@
           <w:szCs w:val="32"/>
         </w:rPr>
       </w:pPr>
-      <w:bookmarkStart w:id="15" w:name="_Toc392384562"/>
+      <w:bookmarkStart w:id="16" w:name="_Toc392384562"/>
       <w:r>
         <w:rPr>
           <w:rFonts w:ascii="Times New Roman" w:hAnsi="Times New Roman" w:cs="Times New Roman"/>
@@ -9328,7 +9120,7 @@
         </w:rPr>
         <w:t>Use Case</w:t>
       </w:r>
-      <w:bookmarkEnd w:id="15"/>
+      <w:bookmarkEnd w:id="16"/>
     </w:p>
     <w:p/>
     <w:p>
@@ -9416,23 +9208,7 @@
           <w:rFonts w:eastAsia="Times New Roman" w:cs="Times New Roman"/>
           <w:szCs w:val="24"/>
         </w:rPr>
-        <w:t xml:space="preserve">View </w:t>
-      </w:r>
-      <w:proofErr w:type="gramStart"/>
-      <w:r>
-        <w:rPr>
-          <w:rFonts w:eastAsia="Times New Roman" w:cs="Times New Roman"/>
-          <w:szCs w:val="24"/>
-        </w:rPr>
-        <w:t>help</w:t>
-      </w:r>
-      <w:proofErr w:type="gramEnd"/>
-      <w:r>
-        <w:rPr>
-          <w:rFonts w:eastAsia="Times New Roman" w:cs="Times New Roman"/>
-          <w:szCs w:val="24"/>
-        </w:rPr>
-        <w:t xml:space="preserve"> place’s information</w:t>
+        <w:t>View help place’s information</w:t>
       </w:r>
     </w:p>
     <w:p>
@@ -9724,7 +9500,7 @@
     <w:p/>
     <w:p>
       <w:pPr>
-        <w:pStyle w:val="2"/>
+        <w:pStyle w:val="Heading2"/>
         <w:ind w:firstLine="720"/>
         <w:rPr>
           <w:rFonts w:ascii="Times New Roman" w:hAnsi="Times New Roman" w:cs="Times New Roman"/>
@@ -9733,7 +9509,7 @@
           <w:szCs w:val="32"/>
         </w:rPr>
       </w:pPr>
-      <w:bookmarkStart w:id="16" w:name="_Toc392384563"/>
+      <w:bookmarkStart w:id="17" w:name="_Toc392384563"/>
       <w:r>
         <w:rPr>
           <w:rFonts w:ascii="Times New Roman" w:hAnsi="Times New Roman" w:cs="Times New Roman"/>
@@ -9771,7 +9547,7 @@
         </w:rPr>
         <w:t xml:space="preserve"> Sequence Diagram</w:t>
       </w:r>
-      <w:bookmarkEnd w:id="16"/>
+      <w:bookmarkEnd w:id="17"/>
       <w:r>
         <w:rPr>
           <w:rFonts w:ascii="Times New Roman" w:hAnsi="Times New Roman" w:cs="Times New Roman"/>
@@ -9782,10 +9558,7 @@
         <w:t xml:space="preserve"> </w:t>
       </w:r>
     </w:p>
-    <w:p>
-      <w:bookmarkStart w:id="17" w:name="_GoBack"/>
-      <w:bookmarkEnd w:id="17"/>
-    </w:p>
+    <w:p/>
     <w:p>
       <w:pPr>
         <w:rPr>
@@ -10369,7 +10142,7 @@
     <w:p/>
     <w:p>
       <w:pPr>
-        <w:pStyle w:val="2"/>
+        <w:pStyle w:val="Heading2"/>
         <w:ind w:firstLine="720"/>
         <w:rPr>
           <w:rFonts w:ascii="Times New Roman" w:hAnsi="Times New Roman" w:cs="Times New Roman"/>
@@ -10560,15 +10333,7 @@
         <w:t>UI-11:</w:t>
       </w:r>
       <w:r>
-        <w:t xml:space="preserve"> </w:t>
-      </w:r>
-      <w:proofErr w:type="spellStart"/>
-      <w:r>
-        <w:t>MapsWithMe</w:t>
-      </w:r>
-      <w:proofErr w:type="spellEnd"/>
-      <w:r>
-        <w:t xml:space="preserve"> Application installed</w:t>
+        <w:t xml:space="preserve"> MapsWithMe Application installed</w:t>
       </w:r>
     </w:p>
     <w:p>
@@ -10582,13 +10347,8 @@
       <w:r>
         <w:t xml:space="preserve"> </w:t>
       </w:r>
-      <w:proofErr w:type="spellStart"/>
-      <w:r>
-        <w:t>MapsWithMe</w:t>
-      </w:r>
-      <w:proofErr w:type="spellEnd"/>
-      <w:r>
-        <w:t xml:space="preserve"> Application </w:t>
+      <w:r>
+        <w:t xml:space="preserve">MapsWithMe Application </w:t>
       </w:r>
     </w:p>
     <w:p>
@@ -10608,7 +10368,7 @@
     <w:p/>
     <w:p>
       <w:pPr>
-        <w:pStyle w:val="2"/>
+        <w:pStyle w:val="Heading2"/>
         <w:ind w:firstLine="720"/>
         <w:rPr>
           <w:rFonts w:ascii="Times New Roman" w:hAnsi="Times New Roman" w:cs="Times New Roman"/>
@@ -10740,7 +10500,7 @@
       </w:pPr>
     </w:p>
     <w:sectPr>
-      <w:footerReference w:type="default" r:id="rId19"/>
+      <w:footerReference w:type="default" r:id="rId18"/>
       <w:pgSz w:w="11906" w:h="16838"/>
       <w:pgMar w:top="1440" w:right="1440" w:bottom="1440" w:left="1440" w:header="708" w:footer="340" w:gutter="0"/>
       <w:cols w:space="708"/>
@@ -10751,7 +10511,7 @@
 </file>
 
 <file path=word/endnotes.xml><?xml version="1.0" encoding="utf-8"?>
-<w:endnotes xmlns:wpc="http://schemas.microsoft.com/office/word/2010/wordprocessingCanvas" xmlns:mc="http://schemas.openxmlformats.org/markup-compatibility/2006" xmlns:o="urn:schemas-microsoft-com:office:office" xmlns:r="http://schemas.openxmlformats.org/officeDocument/2006/relationships" xmlns:m="http://schemas.openxmlformats.org/officeDocument/2006/math" xmlns:v="urn:schemas-microsoft-com:vml" xmlns:wp14="http://schemas.microsoft.com/office/word/2010/wordprocessingDrawing" xmlns:wp="http://schemas.openxmlformats.org/drawingml/2006/wordprocessingDrawing" xmlns:w10="urn:schemas-microsoft-com:office:word" xmlns:w="http://schemas.openxmlformats.org/wordprocessingml/2006/main" xmlns:w14="http://schemas.microsoft.com/office/word/2010/wordml" xmlns:wpg="http://schemas.microsoft.com/office/word/2010/wordprocessingGroup" xmlns:wpi="http://schemas.microsoft.com/office/word/2010/wordprocessingInk" xmlns:wne="http://schemas.microsoft.com/office/word/2006/wordml" xmlns:wps="http://schemas.microsoft.com/office/word/2010/wordprocessingShape" mc:Ignorable="w14 wp14">
+<w:endnotes xmlns:wpc="http://schemas.microsoft.com/office/word/2010/wordprocessingCanvas" xmlns:mc="http://schemas.openxmlformats.org/markup-compatibility/2006" xmlns:o="urn:schemas-microsoft-com:office:office" xmlns:r="http://schemas.openxmlformats.org/officeDocument/2006/relationships" xmlns:m="http://schemas.openxmlformats.org/officeDocument/2006/math" xmlns:v="urn:schemas-microsoft-com:vml" xmlns:wp14="http://schemas.microsoft.com/office/word/2010/wordprocessingDrawing" xmlns:wp="http://schemas.openxmlformats.org/drawingml/2006/wordprocessingDrawing" xmlns:w10="urn:schemas-microsoft-com:office:word" xmlns:w="http://schemas.openxmlformats.org/wordprocessingml/2006/main" xmlns:w14="http://schemas.microsoft.com/office/word/2010/wordml" xmlns:w15="http://schemas.microsoft.com/office/word/2012/wordml" xmlns:wpg="http://schemas.microsoft.com/office/word/2010/wordprocessingGroup" xmlns:wpi="http://schemas.microsoft.com/office/word/2010/wordprocessingInk" xmlns:wne="http://schemas.microsoft.com/office/word/2006/wordml" xmlns:wps="http://schemas.microsoft.com/office/word/2010/wordprocessingShape" mc:Ignorable="w14 w15 wp14">
   <w:endnote w:type="separator" w:id="-1">
     <w:p>
       <w:r>
@@ -10770,7 +10530,7 @@
 </file>
 
 <file path=word/footer1.xml><?xml version="1.0" encoding="utf-8"?>
-<w:ftr xmlns:wpc="http://schemas.microsoft.com/office/word/2010/wordprocessingCanvas" xmlns:mc="http://schemas.openxmlformats.org/markup-compatibility/2006" xmlns:o="urn:schemas-microsoft-com:office:office" xmlns:r="http://schemas.openxmlformats.org/officeDocument/2006/relationships" xmlns:m="http://schemas.openxmlformats.org/officeDocument/2006/math" xmlns:v="urn:schemas-microsoft-com:vml" xmlns:wp14="http://schemas.microsoft.com/office/word/2010/wordprocessingDrawing" xmlns:wp="http://schemas.openxmlformats.org/drawingml/2006/wordprocessingDrawing" xmlns:w10="urn:schemas-microsoft-com:office:word" xmlns:w="http://schemas.openxmlformats.org/wordprocessingml/2006/main" xmlns:w14="http://schemas.microsoft.com/office/word/2010/wordml" xmlns:wpg="http://schemas.microsoft.com/office/word/2010/wordprocessingGroup" xmlns:wpi="http://schemas.microsoft.com/office/word/2010/wordprocessingInk" xmlns:wne="http://schemas.microsoft.com/office/word/2006/wordml" xmlns:wps="http://schemas.microsoft.com/office/word/2010/wordprocessingShape" mc:Ignorable="w14 wp14">
+<w:ftr xmlns:wpc="http://schemas.microsoft.com/office/word/2010/wordprocessingCanvas" xmlns:mc="http://schemas.openxmlformats.org/markup-compatibility/2006" xmlns:o="urn:schemas-microsoft-com:office:office" xmlns:r="http://schemas.openxmlformats.org/officeDocument/2006/relationships" xmlns:m="http://schemas.openxmlformats.org/officeDocument/2006/math" xmlns:v="urn:schemas-microsoft-com:vml" xmlns:wp14="http://schemas.microsoft.com/office/word/2010/wordprocessingDrawing" xmlns:wp="http://schemas.openxmlformats.org/drawingml/2006/wordprocessingDrawing" xmlns:w10="urn:schemas-microsoft-com:office:word" xmlns:w="http://schemas.openxmlformats.org/wordprocessingml/2006/main" xmlns:w14="http://schemas.microsoft.com/office/word/2010/wordml" xmlns:w15="http://schemas.microsoft.com/office/word/2012/wordml" xmlns:wpg="http://schemas.microsoft.com/office/word/2010/wordprocessingGroup" xmlns:wpi="http://schemas.microsoft.com/office/word/2010/wordprocessingInk" xmlns:wne="http://schemas.microsoft.com/office/word/2006/wordml" xmlns:wps="http://schemas.microsoft.com/office/word/2010/wordprocessingShape" mc:Ignorable="w14 w15 wp14">
   <w:tbl>
     <w:tblPr>
       <w:tblW w:w="8964" w:type="dxa"/>
@@ -10933,34 +10693,14 @@
               <w:szCs w:val="20"/>
             </w:rPr>
           </w:pPr>
-          <w:proofErr w:type="spellStart"/>
           <w:r>
             <w:rPr>
               <w:rFonts w:cs="Times New Roman"/>
               <w:sz w:val="20"/>
               <w:szCs w:val="20"/>
             </w:rPr>
-            <w:t>Putchakarn</w:t>
+            <w:t>Putchakarn, Sawatdiporn</w:t>
           </w:r>
-          <w:proofErr w:type="spellEnd"/>
-          <w:r>
-            <w:rPr>
-              <w:rFonts w:cs="Times New Roman"/>
-              <w:sz w:val="20"/>
-              <w:szCs w:val="20"/>
-            </w:rPr>
-            <w:t xml:space="preserve">, </w:t>
-          </w:r>
-          <w:proofErr w:type="spellStart"/>
-          <w:r>
-            <w:rPr>
-              <w:rFonts w:cs="Times New Roman"/>
-              <w:sz w:val="20"/>
-              <w:szCs w:val="20"/>
-            </w:rPr>
-            <w:t>Sawatdiporn</w:t>
-          </w:r>
-          <w:proofErr w:type="spellEnd"/>
         </w:p>
       </w:tc>
       <w:tc>
@@ -11295,22 +11035,22 @@
   </w:tbl>
   <w:p>
     <w:pPr>
-      <w:pStyle w:val="a7"/>
+      <w:pStyle w:val="Footer"/>
     </w:pPr>
   </w:p>
 </w:ftr>
 </file>
 
 <file path=word/footer2.xml><?xml version="1.0" encoding="utf-8"?>
-<w:ftr xmlns:wpc="http://schemas.microsoft.com/office/word/2010/wordprocessingCanvas" xmlns:mc="http://schemas.openxmlformats.org/markup-compatibility/2006" xmlns:o="urn:schemas-microsoft-com:office:office" xmlns:r="http://schemas.openxmlformats.org/officeDocument/2006/relationships" xmlns:m="http://schemas.openxmlformats.org/officeDocument/2006/math" xmlns:v="urn:schemas-microsoft-com:vml" xmlns:wp14="http://schemas.microsoft.com/office/word/2010/wordprocessingDrawing" xmlns:wp="http://schemas.openxmlformats.org/drawingml/2006/wordprocessingDrawing" xmlns:w10="urn:schemas-microsoft-com:office:word" xmlns:w="http://schemas.openxmlformats.org/wordprocessingml/2006/main" xmlns:w14="http://schemas.microsoft.com/office/word/2010/wordml" xmlns:wpg="http://schemas.microsoft.com/office/word/2010/wordprocessingGroup" xmlns:wpi="http://schemas.microsoft.com/office/word/2010/wordprocessingInk" xmlns:wne="http://schemas.microsoft.com/office/word/2006/wordml" xmlns:wps="http://schemas.microsoft.com/office/word/2010/wordprocessingShape" mc:Ignorable="w14 wp14">
+<w:ftr xmlns:wpc="http://schemas.microsoft.com/office/word/2010/wordprocessingCanvas" xmlns:mc="http://schemas.openxmlformats.org/markup-compatibility/2006" xmlns:o="urn:schemas-microsoft-com:office:office" xmlns:r="http://schemas.openxmlformats.org/officeDocument/2006/relationships" xmlns:m="http://schemas.openxmlformats.org/officeDocument/2006/math" xmlns:v="urn:schemas-microsoft-com:vml" xmlns:wp14="http://schemas.microsoft.com/office/word/2010/wordprocessingDrawing" xmlns:wp="http://schemas.openxmlformats.org/drawingml/2006/wordprocessingDrawing" xmlns:w10="urn:schemas-microsoft-com:office:word" xmlns:w="http://schemas.openxmlformats.org/wordprocessingml/2006/main" xmlns:w14="http://schemas.microsoft.com/office/word/2010/wordml" xmlns:w15="http://schemas.microsoft.com/office/word/2012/wordml" xmlns:wpg="http://schemas.microsoft.com/office/word/2010/wordprocessingGroup" xmlns:wpi="http://schemas.microsoft.com/office/word/2010/wordprocessingInk" xmlns:wne="http://schemas.microsoft.com/office/word/2006/wordml" xmlns:wps="http://schemas.microsoft.com/office/word/2010/wordprocessingShape" mc:Ignorable="w14 w15 wp14">
   <w:p>
     <w:pPr>
-      <w:pStyle w:val="a7"/>
+      <w:pStyle w:val="Footer"/>
     </w:pPr>
   </w:p>
   <w:p>
     <w:pPr>
-      <w:pStyle w:val="a7"/>
+      <w:pStyle w:val="Footer"/>
     </w:pPr>
   </w:p>
   <w:tbl>
@@ -11475,34 +11215,14 @@
               <w:szCs w:val="20"/>
             </w:rPr>
           </w:pPr>
-          <w:proofErr w:type="spellStart"/>
           <w:r>
             <w:rPr>
               <w:rFonts w:cs="Times New Roman"/>
               <w:sz w:val="20"/>
               <w:szCs w:val="20"/>
             </w:rPr>
-            <w:t>Putchakarn</w:t>
+            <w:t>Putchakarn, Sawatdiporn</w:t>
           </w:r>
-          <w:proofErr w:type="spellEnd"/>
-          <w:r>
-            <w:rPr>
-              <w:rFonts w:cs="Times New Roman"/>
-              <w:sz w:val="20"/>
-              <w:szCs w:val="20"/>
-            </w:rPr>
-            <w:t xml:space="preserve">, </w:t>
-          </w:r>
-          <w:proofErr w:type="spellStart"/>
-          <w:r>
-            <w:rPr>
-              <w:rFonts w:cs="Times New Roman"/>
-              <w:sz w:val="20"/>
-              <w:szCs w:val="20"/>
-            </w:rPr>
-            <w:t>Sawatdiporn</w:t>
-          </w:r>
-          <w:proofErr w:type="spellEnd"/>
         </w:p>
       </w:tc>
       <w:tc>
@@ -11585,7 +11305,7 @@
               <w:sz w:val="20"/>
               <w:szCs w:val="20"/>
             </w:rPr>
-            <w:t>4</w:t>
+            <w:t>5</w:t>
           </w:r>
           <w:r>
             <w:rPr>
@@ -11837,24 +11557,23 @@
   </w:tbl>
   <w:p>
     <w:pPr>
-      <w:pStyle w:val="a7"/>
+      <w:pStyle w:val="Footer"/>
     </w:pPr>
   </w:p>
 </w:ftr>
 </file>
 
 <file path=word/footer3.xml><?xml version="1.0" encoding="utf-8"?>
-<w:ftr xmlns:wpc="http://schemas.microsoft.com/office/word/2010/wordprocessingCanvas" xmlns:mc="http://schemas.openxmlformats.org/markup-compatibility/2006" xmlns:o="urn:schemas-microsoft-com:office:office" xmlns:r="http://schemas.openxmlformats.org/officeDocument/2006/relationships" xmlns:m="http://schemas.openxmlformats.org/officeDocument/2006/math" xmlns:v="urn:schemas-microsoft-com:vml" xmlns:wp14="http://schemas.microsoft.com/office/word/2010/wordprocessingDrawing" xmlns:wp="http://schemas.openxmlformats.org/drawingml/2006/wordprocessingDrawing" xmlns:w10="urn:schemas-microsoft-com:office:word" xmlns:w="http://schemas.openxmlformats.org/wordprocessingml/2006/main" xmlns:w14="http://schemas.microsoft.com/office/word/2010/wordml" xmlns:wpg="http://schemas.microsoft.com/office/word/2010/wordprocessingGroup" xmlns:wpi="http://schemas.microsoft.com/office/word/2010/wordprocessingInk" xmlns:wne="http://schemas.microsoft.com/office/word/2006/wordml" xmlns:wps="http://schemas.microsoft.com/office/word/2010/wordprocessingShape" mc:Ignorable="w14 wp14">
+<w:ftr xmlns:wpc="http://schemas.microsoft.com/office/word/2010/wordprocessingCanvas" xmlns:mc="http://schemas.openxmlformats.org/markup-compatibility/2006" xmlns:o="urn:schemas-microsoft-com:office:office" xmlns:r="http://schemas.openxmlformats.org/officeDocument/2006/relationships" xmlns:m="http://schemas.openxmlformats.org/officeDocument/2006/math" xmlns:v="urn:schemas-microsoft-com:vml" xmlns:wp14="http://schemas.microsoft.com/office/word/2010/wordprocessingDrawing" xmlns:wp="http://schemas.openxmlformats.org/drawingml/2006/wordprocessingDrawing" xmlns:w10="urn:schemas-microsoft-com:office:word" xmlns:w="http://schemas.openxmlformats.org/wordprocessingml/2006/main" xmlns:w14="http://schemas.microsoft.com/office/word/2010/wordml" xmlns:w15="http://schemas.microsoft.com/office/word/2012/wordml" xmlns:wpg="http://schemas.microsoft.com/office/word/2010/wordprocessingGroup" xmlns:wpi="http://schemas.microsoft.com/office/word/2010/wordprocessingInk" xmlns:wne="http://schemas.microsoft.com/office/word/2006/wordml" xmlns:wps="http://schemas.microsoft.com/office/word/2010/wordprocessingShape" mc:Ignorable="w14 w15 wp14">
   <w:p>
     <w:pPr>
-      <w:pStyle w:val="a7"/>
+      <w:pStyle w:val="Footer"/>
     </w:pPr>
   </w:p>
   <w:tbl>
     <w:tblPr>
       <w:tblW w:w="8964" w:type="dxa"/>
       <w:jc w:val="center"/>
-      <w:tblInd w:w="137" w:type="dxa"/>
       <w:tblBorders>
         <w:top w:val="single" w:sz="4" w:space="0" w:color="auto"/>
         <w:left w:val="single" w:sz="4" w:space="0" w:color="auto"/>
@@ -12014,34 +11733,14 @@
               <w:szCs w:val="20"/>
             </w:rPr>
           </w:pPr>
-          <w:proofErr w:type="spellStart"/>
           <w:r>
             <w:rPr>
               <w:rFonts w:cs="Times New Roman"/>
               <w:sz w:val="20"/>
               <w:szCs w:val="20"/>
             </w:rPr>
-            <w:t>Putchakarn</w:t>
+            <w:t>Putchakarn, Sawatdiporn</w:t>
           </w:r>
-          <w:proofErr w:type="spellEnd"/>
-          <w:r>
-            <w:rPr>
-              <w:rFonts w:cs="Times New Roman"/>
-              <w:sz w:val="20"/>
-              <w:szCs w:val="20"/>
-            </w:rPr>
-            <w:t xml:space="preserve">, </w:t>
-          </w:r>
-          <w:proofErr w:type="spellStart"/>
-          <w:r>
-            <w:rPr>
-              <w:rFonts w:cs="Times New Roman"/>
-              <w:sz w:val="20"/>
-              <w:szCs w:val="20"/>
-            </w:rPr>
-            <w:t>Sawatdiporn</w:t>
-          </w:r>
-          <w:proofErr w:type="spellEnd"/>
         </w:p>
       </w:tc>
       <w:tc>
@@ -12377,19 +12076,18 @@
   </w:tbl>
   <w:p>
     <w:pPr>
-      <w:pStyle w:val="a7"/>
+      <w:pStyle w:val="Footer"/>
     </w:pPr>
   </w:p>
 </w:ftr>
 </file>
 
 <file path=word/footer4.xml><?xml version="1.0" encoding="utf-8"?>
-<w:ftr xmlns:wpc="http://schemas.microsoft.com/office/word/2010/wordprocessingCanvas" xmlns:mc="http://schemas.openxmlformats.org/markup-compatibility/2006" xmlns:o="urn:schemas-microsoft-com:office:office" xmlns:r="http://schemas.openxmlformats.org/officeDocument/2006/relationships" xmlns:m="http://schemas.openxmlformats.org/officeDocument/2006/math" xmlns:v="urn:schemas-microsoft-com:vml" xmlns:wp14="http://schemas.microsoft.com/office/word/2010/wordprocessingDrawing" xmlns:wp="http://schemas.openxmlformats.org/drawingml/2006/wordprocessingDrawing" xmlns:w10="urn:schemas-microsoft-com:office:word" xmlns:w="http://schemas.openxmlformats.org/wordprocessingml/2006/main" xmlns:w14="http://schemas.microsoft.com/office/word/2010/wordml" xmlns:wpg="http://schemas.microsoft.com/office/word/2010/wordprocessingGroup" xmlns:wpi="http://schemas.microsoft.com/office/word/2010/wordprocessingInk" xmlns:wne="http://schemas.microsoft.com/office/word/2006/wordml" xmlns:wps="http://schemas.microsoft.com/office/word/2010/wordprocessingShape" mc:Ignorable="w14 wp14">
+<w:ftr xmlns:wpc="http://schemas.microsoft.com/office/word/2010/wordprocessingCanvas" xmlns:mc="http://schemas.openxmlformats.org/markup-compatibility/2006" xmlns:o="urn:schemas-microsoft-com:office:office" xmlns:r="http://schemas.openxmlformats.org/officeDocument/2006/relationships" xmlns:m="http://schemas.openxmlformats.org/officeDocument/2006/math" xmlns:v="urn:schemas-microsoft-com:vml" xmlns:wp14="http://schemas.microsoft.com/office/word/2010/wordprocessingDrawing" xmlns:wp="http://schemas.openxmlformats.org/drawingml/2006/wordprocessingDrawing" xmlns:w10="urn:schemas-microsoft-com:office:word" xmlns:w="http://schemas.openxmlformats.org/wordprocessingml/2006/main" xmlns:w14="http://schemas.microsoft.com/office/word/2010/wordml" xmlns:w15="http://schemas.microsoft.com/office/word/2012/wordml" xmlns:wpg="http://schemas.microsoft.com/office/word/2010/wordprocessingGroup" xmlns:wpi="http://schemas.microsoft.com/office/word/2010/wordprocessingInk" xmlns:wne="http://schemas.microsoft.com/office/word/2006/wordml" xmlns:wps="http://schemas.microsoft.com/office/word/2010/wordprocessingShape" mc:Ignorable="w14 w15 wp14">
   <w:tbl>
     <w:tblPr>
       <w:tblW w:w="8964" w:type="dxa"/>
       <w:jc w:val="center"/>
-      <w:tblInd w:w="137" w:type="dxa"/>
       <w:tblBorders>
         <w:top w:val="single" w:sz="4" w:space="0" w:color="auto"/>
         <w:left w:val="single" w:sz="4" w:space="0" w:color="auto"/>
@@ -12549,34 +12247,14 @@
               <w:szCs w:val="20"/>
             </w:rPr>
           </w:pPr>
-          <w:proofErr w:type="spellStart"/>
           <w:r>
             <w:rPr>
               <w:rFonts w:cs="Times New Roman"/>
               <w:sz w:val="20"/>
               <w:szCs w:val="20"/>
             </w:rPr>
-            <w:t>Putchakarn</w:t>
+            <w:t>Putchakarn, Sawatdiporn</w:t>
           </w:r>
-          <w:proofErr w:type="spellEnd"/>
-          <w:r>
-            <w:rPr>
-              <w:rFonts w:cs="Times New Roman"/>
-              <w:sz w:val="20"/>
-              <w:szCs w:val="20"/>
-            </w:rPr>
-            <w:t xml:space="preserve">, </w:t>
-          </w:r>
-          <w:proofErr w:type="spellStart"/>
-          <w:r>
-            <w:rPr>
-              <w:rFonts w:cs="Times New Roman"/>
-              <w:sz w:val="20"/>
-              <w:szCs w:val="20"/>
-            </w:rPr>
-            <w:t>Sawatdiporn</w:t>
-          </w:r>
-          <w:proofErr w:type="spellEnd"/>
         </w:p>
       </w:tc>
       <w:tc>
@@ -12659,7 +12337,7 @@
               <w:sz w:val="20"/>
               <w:szCs w:val="20"/>
             </w:rPr>
-            <w:t>10</w:t>
+            <w:t>7</w:t>
           </w:r>
           <w:r>
             <w:rPr>
@@ -12912,24 +12590,23 @@
   </w:tbl>
   <w:p>
     <w:pPr>
-      <w:pStyle w:val="a7"/>
+      <w:pStyle w:val="Footer"/>
     </w:pPr>
   </w:p>
   <w:p>
     <w:pPr>
-      <w:pStyle w:val="a7"/>
+      <w:pStyle w:val="Footer"/>
     </w:pPr>
   </w:p>
 </w:ftr>
 </file>
 
 <file path=word/footer5.xml><?xml version="1.0" encoding="utf-8"?>
-<w:ftr xmlns:wpc="http://schemas.microsoft.com/office/word/2010/wordprocessingCanvas" xmlns:mc="http://schemas.openxmlformats.org/markup-compatibility/2006" xmlns:o="urn:schemas-microsoft-com:office:office" xmlns:r="http://schemas.openxmlformats.org/officeDocument/2006/relationships" xmlns:m="http://schemas.openxmlformats.org/officeDocument/2006/math" xmlns:v="urn:schemas-microsoft-com:vml" xmlns:wp14="http://schemas.microsoft.com/office/word/2010/wordprocessingDrawing" xmlns:wp="http://schemas.openxmlformats.org/drawingml/2006/wordprocessingDrawing" xmlns:w10="urn:schemas-microsoft-com:office:word" xmlns:w="http://schemas.openxmlformats.org/wordprocessingml/2006/main" xmlns:w14="http://schemas.microsoft.com/office/word/2010/wordml" xmlns:wpg="http://schemas.microsoft.com/office/word/2010/wordprocessingGroup" xmlns:wpi="http://schemas.microsoft.com/office/word/2010/wordprocessingInk" xmlns:wne="http://schemas.microsoft.com/office/word/2006/wordml" xmlns:wps="http://schemas.microsoft.com/office/word/2010/wordprocessingShape" mc:Ignorable="w14 wp14">
+<w:ftr xmlns:wpc="http://schemas.microsoft.com/office/word/2010/wordprocessingCanvas" xmlns:mc="http://schemas.openxmlformats.org/markup-compatibility/2006" xmlns:o="urn:schemas-microsoft-com:office:office" xmlns:r="http://schemas.openxmlformats.org/officeDocument/2006/relationships" xmlns:m="http://schemas.openxmlformats.org/officeDocument/2006/math" xmlns:v="urn:schemas-microsoft-com:vml" xmlns:wp14="http://schemas.microsoft.com/office/word/2010/wordprocessingDrawing" xmlns:wp="http://schemas.openxmlformats.org/drawingml/2006/wordprocessingDrawing" xmlns:w10="urn:schemas-microsoft-com:office:word" xmlns:w="http://schemas.openxmlformats.org/wordprocessingml/2006/main" xmlns:w14="http://schemas.microsoft.com/office/word/2010/wordml" xmlns:w15="http://schemas.microsoft.com/office/word/2012/wordml" xmlns:wpg="http://schemas.microsoft.com/office/word/2010/wordprocessingGroup" xmlns:wpi="http://schemas.microsoft.com/office/word/2010/wordprocessingInk" xmlns:wne="http://schemas.microsoft.com/office/word/2006/wordml" xmlns:wps="http://schemas.microsoft.com/office/word/2010/wordprocessingShape" mc:Ignorable="w14 w15 wp14">
   <w:tbl>
     <w:tblPr>
       <w:tblW w:w="8964" w:type="dxa"/>
       <w:jc w:val="center"/>
-      <w:tblInd w:w="137" w:type="dxa"/>
       <w:tblBorders>
         <w:top w:val="single" w:sz="4" w:space="0" w:color="auto"/>
         <w:left w:val="single" w:sz="4" w:space="0" w:color="auto"/>
@@ -13089,34 +12766,14 @@
               <w:szCs w:val="20"/>
             </w:rPr>
           </w:pPr>
-          <w:proofErr w:type="spellStart"/>
           <w:r>
             <w:rPr>
               <w:rFonts w:cs="Times New Roman"/>
               <w:sz w:val="20"/>
               <w:szCs w:val="20"/>
             </w:rPr>
-            <w:t>Putchakarn</w:t>
+            <w:t>Putchakarn, Sawatdiporn</w:t>
           </w:r>
-          <w:proofErr w:type="spellEnd"/>
-          <w:r>
-            <w:rPr>
-              <w:rFonts w:cs="Times New Roman"/>
-              <w:sz w:val="20"/>
-              <w:szCs w:val="20"/>
-            </w:rPr>
-            <w:t xml:space="preserve">, </w:t>
-          </w:r>
-          <w:proofErr w:type="spellStart"/>
-          <w:r>
-            <w:rPr>
-              <w:rFonts w:cs="Times New Roman"/>
-              <w:sz w:val="20"/>
-              <w:szCs w:val="20"/>
-            </w:rPr>
-            <w:t>Sawatdiporn</w:t>
-          </w:r>
-          <w:proofErr w:type="spellEnd"/>
         </w:p>
       </w:tc>
       <w:tc>
@@ -13452,19 +13109,19 @@
   </w:tbl>
   <w:p>
     <w:pPr>
-      <w:pStyle w:val="a7"/>
+      <w:pStyle w:val="Footer"/>
     </w:pPr>
   </w:p>
   <w:p>
     <w:pPr>
-      <w:pStyle w:val="a7"/>
+      <w:pStyle w:val="Footer"/>
     </w:pPr>
   </w:p>
 </w:ftr>
 </file>
 
 <file path=word/footnotes.xml><?xml version="1.0" encoding="utf-8"?>
-<w:footnotes xmlns:wpc="http://schemas.microsoft.com/office/word/2010/wordprocessingCanvas" xmlns:mc="http://schemas.openxmlformats.org/markup-compatibility/2006" xmlns:o="urn:schemas-microsoft-com:office:office" xmlns:r="http://schemas.openxmlformats.org/officeDocument/2006/relationships" xmlns:m="http://schemas.openxmlformats.org/officeDocument/2006/math" xmlns:v="urn:schemas-microsoft-com:vml" xmlns:wp14="http://schemas.microsoft.com/office/word/2010/wordprocessingDrawing" xmlns:wp="http://schemas.openxmlformats.org/drawingml/2006/wordprocessingDrawing" xmlns:w10="urn:schemas-microsoft-com:office:word" xmlns:w="http://schemas.openxmlformats.org/wordprocessingml/2006/main" xmlns:w14="http://schemas.microsoft.com/office/word/2010/wordml" xmlns:wpg="http://schemas.microsoft.com/office/word/2010/wordprocessingGroup" xmlns:wpi="http://schemas.microsoft.com/office/word/2010/wordprocessingInk" xmlns:wne="http://schemas.microsoft.com/office/word/2006/wordml" xmlns:wps="http://schemas.microsoft.com/office/word/2010/wordprocessingShape" mc:Ignorable="w14 wp14">
+<w:footnotes xmlns:wpc="http://schemas.microsoft.com/office/word/2010/wordprocessingCanvas" xmlns:mc="http://schemas.openxmlformats.org/markup-compatibility/2006" xmlns:o="urn:schemas-microsoft-com:office:office" xmlns:r="http://schemas.openxmlformats.org/officeDocument/2006/relationships" xmlns:m="http://schemas.openxmlformats.org/officeDocument/2006/math" xmlns:v="urn:schemas-microsoft-com:vml" xmlns:wp14="http://schemas.microsoft.com/office/word/2010/wordprocessingDrawing" xmlns:wp="http://schemas.openxmlformats.org/drawingml/2006/wordprocessingDrawing" xmlns:w10="urn:schemas-microsoft-com:office:word" xmlns:w="http://schemas.openxmlformats.org/wordprocessingml/2006/main" xmlns:w14="http://schemas.microsoft.com/office/word/2010/wordml" xmlns:w15="http://schemas.microsoft.com/office/word/2012/wordml" xmlns:wpg="http://schemas.microsoft.com/office/word/2010/wordprocessingGroup" xmlns:wpi="http://schemas.microsoft.com/office/word/2010/wordprocessingInk" xmlns:wne="http://schemas.microsoft.com/office/word/2006/wordml" xmlns:wps="http://schemas.microsoft.com/office/word/2010/wordprocessingShape" mc:Ignorable="w14 w15 wp14">
   <w:footnote w:type="separator" w:id="-1">
     <w:p>
       <w:r>
@@ -13483,10 +13140,10 @@
 </file>
 
 <file path=word/header1.xml><?xml version="1.0" encoding="utf-8"?>
-<w:hdr xmlns:wpc="http://schemas.microsoft.com/office/word/2010/wordprocessingCanvas" xmlns:mc="http://schemas.openxmlformats.org/markup-compatibility/2006" xmlns:o="urn:schemas-microsoft-com:office:office" xmlns:r="http://schemas.openxmlformats.org/officeDocument/2006/relationships" xmlns:m="http://schemas.openxmlformats.org/officeDocument/2006/math" xmlns:v="urn:schemas-microsoft-com:vml" xmlns:wp14="http://schemas.microsoft.com/office/word/2010/wordprocessingDrawing" xmlns:wp="http://schemas.openxmlformats.org/drawingml/2006/wordprocessingDrawing" xmlns:w10="urn:schemas-microsoft-com:office:word" xmlns:w="http://schemas.openxmlformats.org/wordprocessingml/2006/main" xmlns:w14="http://schemas.microsoft.com/office/word/2010/wordml" xmlns:wpg="http://schemas.microsoft.com/office/word/2010/wordprocessingGroup" xmlns:wpi="http://schemas.microsoft.com/office/word/2010/wordprocessingInk" xmlns:wne="http://schemas.microsoft.com/office/word/2006/wordml" xmlns:wps="http://schemas.microsoft.com/office/word/2010/wordprocessingShape" mc:Ignorable="w14 wp14">
+<w:hdr xmlns:wpc="http://schemas.microsoft.com/office/word/2010/wordprocessingCanvas" xmlns:mc="http://schemas.openxmlformats.org/markup-compatibility/2006" xmlns:o="urn:schemas-microsoft-com:office:office" xmlns:r="http://schemas.openxmlformats.org/officeDocument/2006/relationships" xmlns:m="http://schemas.openxmlformats.org/officeDocument/2006/math" xmlns:v="urn:schemas-microsoft-com:vml" xmlns:wp14="http://schemas.microsoft.com/office/word/2010/wordprocessingDrawing" xmlns:wp="http://schemas.openxmlformats.org/drawingml/2006/wordprocessingDrawing" xmlns:w10="urn:schemas-microsoft-com:office:word" xmlns:w="http://schemas.openxmlformats.org/wordprocessingml/2006/main" xmlns:w14="http://schemas.microsoft.com/office/word/2010/wordml" xmlns:w15="http://schemas.microsoft.com/office/word/2012/wordml" xmlns:wpg="http://schemas.microsoft.com/office/word/2010/wordprocessingGroup" xmlns:wpi="http://schemas.microsoft.com/office/word/2010/wordprocessingInk" xmlns:wne="http://schemas.microsoft.com/office/word/2006/wordml" xmlns:wps="http://schemas.microsoft.com/office/word/2010/wordprocessingShape" mc:Ignorable="w14 w15 wp14">
   <w:p>
     <w:pPr>
-      <w:pStyle w:val="a5"/>
+      <w:pStyle w:val="Header"/>
       <w:tabs>
         <w:tab w:val="clear" w:pos="4513"/>
         <w:tab w:val="clear" w:pos="9026"/>
@@ -13498,7 +13155,7 @@
 </file>
 
 <file path=word/numbering.xml><?xml version="1.0" encoding="utf-8"?>
-<w:numbering xmlns:wpc="http://schemas.microsoft.com/office/word/2010/wordprocessingCanvas" xmlns:mc="http://schemas.openxmlformats.org/markup-compatibility/2006" xmlns:o="urn:schemas-microsoft-com:office:office" xmlns:r="http://schemas.openxmlformats.org/officeDocument/2006/relationships" xmlns:m="http://schemas.openxmlformats.org/officeDocument/2006/math" xmlns:v="urn:schemas-microsoft-com:vml" xmlns:wp14="http://schemas.microsoft.com/office/word/2010/wordprocessingDrawing" xmlns:wp="http://schemas.openxmlformats.org/drawingml/2006/wordprocessingDrawing" xmlns:w10="urn:schemas-microsoft-com:office:word" xmlns:w="http://schemas.openxmlformats.org/wordprocessingml/2006/main" xmlns:w14="http://schemas.microsoft.com/office/word/2010/wordml" xmlns:wpg="http://schemas.microsoft.com/office/word/2010/wordprocessingGroup" xmlns:wpi="http://schemas.microsoft.com/office/word/2010/wordprocessingInk" xmlns:wne="http://schemas.microsoft.com/office/word/2006/wordml" xmlns:wps="http://schemas.microsoft.com/office/word/2010/wordprocessingShape" mc:Ignorable="w14 wp14">
+<w:numbering xmlns:wpc="http://schemas.microsoft.com/office/word/2010/wordprocessingCanvas" xmlns:mc="http://schemas.openxmlformats.org/markup-compatibility/2006" xmlns:o="urn:schemas-microsoft-com:office:office" xmlns:r="http://schemas.openxmlformats.org/officeDocument/2006/relationships" xmlns:m="http://schemas.openxmlformats.org/officeDocument/2006/math" xmlns:v="urn:schemas-microsoft-com:vml" xmlns:wp14="http://schemas.microsoft.com/office/word/2010/wordprocessingDrawing" xmlns:wp="http://schemas.openxmlformats.org/drawingml/2006/wordprocessingDrawing" xmlns:w10="urn:schemas-microsoft-com:office:word" xmlns:w="http://schemas.openxmlformats.org/wordprocessingml/2006/main" xmlns:w14="http://schemas.microsoft.com/office/word/2010/wordml" xmlns:w15="http://schemas.microsoft.com/office/word/2012/wordml" xmlns:wpg="http://schemas.microsoft.com/office/word/2010/wordprocessingGroup" xmlns:wpi="http://schemas.microsoft.com/office/word/2010/wordprocessingInk" xmlns:wne="http://schemas.microsoft.com/office/word/2006/wordml" xmlns:wps="http://schemas.microsoft.com/office/word/2010/wordprocessingShape" mc:Ignorable="w14 w15 wp14">
   <w:abstractNum w:abstractNumId="0">
     <w:nsid w:val="03F208DF"/>
     <w:multiLevelType w:val="hybridMultilevel"/>
@@ -14627,7 +14284,7 @@
 </file>
 
 <file path=word/styles.xml><?xml version="1.0" encoding="utf-8"?>
-<w:styles xmlns:mc="http://schemas.openxmlformats.org/markup-compatibility/2006" xmlns:r="http://schemas.openxmlformats.org/officeDocument/2006/relationships" xmlns:w="http://schemas.openxmlformats.org/wordprocessingml/2006/main" xmlns:w14="http://schemas.microsoft.com/office/word/2010/wordml" mc:Ignorable="w14">
+<w:styles xmlns:mc="http://schemas.openxmlformats.org/markup-compatibility/2006" xmlns:r="http://schemas.openxmlformats.org/officeDocument/2006/relationships" xmlns:w="http://schemas.openxmlformats.org/wordprocessingml/2006/main" xmlns:w14="http://schemas.microsoft.com/office/word/2010/wordml" xmlns:w15="http://schemas.microsoft.com/office/word/2012/wordml" mc:Ignorable="w14 w15">
   <w:docDefaults>
     <w:rPrDefault>
       <w:rPr>
@@ -14643,148 +14300,380 @@
       </w:pPr>
     </w:pPrDefault>
   </w:docDefaults>
-  <w:latentStyles w:defLockedState="0" w:defUIPriority="99" w:defSemiHidden="1" w:defUnhideWhenUsed="1" w:defQFormat="0" w:count="267">
-    <w:lsdException w:name="Normal" w:semiHidden="0" w:uiPriority="0" w:unhideWhenUsed="0" w:qFormat="1"/>
-    <w:lsdException w:name="heading 1" w:semiHidden="0" w:uiPriority="9" w:unhideWhenUsed="0" w:qFormat="1"/>
-    <w:lsdException w:name="heading 2" w:uiPriority="9" w:qFormat="1"/>
-    <w:lsdException w:name="heading 3" w:uiPriority="9" w:qFormat="1"/>
-    <w:lsdException w:name="heading 4" w:uiPriority="9" w:qFormat="1"/>
-    <w:lsdException w:name="heading 5" w:uiPriority="9" w:qFormat="1"/>
-    <w:lsdException w:name="heading 6" w:uiPriority="9" w:qFormat="1"/>
-    <w:lsdException w:name="heading 7" w:uiPriority="9" w:qFormat="1"/>
-    <w:lsdException w:name="heading 8" w:uiPriority="9" w:qFormat="1"/>
-    <w:lsdException w:name="heading 9" w:uiPriority="9" w:qFormat="1"/>
-    <w:lsdException w:name="toc 1" w:uiPriority="39" w:qFormat="1"/>
-    <w:lsdException w:name="toc 2" w:uiPriority="39" w:qFormat="1"/>
-    <w:lsdException w:name="toc 3" w:uiPriority="39"/>
-    <w:lsdException w:name="toc 4" w:uiPriority="39"/>
-    <w:lsdException w:name="toc 5" w:uiPriority="39"/>
-    <w:lsdException w:name="toc 6" w:uiPriority="39"/>
-    <w:lsdException w:name="toc 7" w:uiPriority="39"/>
-    <w:lsdException w:name="toc 8" w:uiPriority="39"/>
-    <w:lsdException w:name="toc 9" w:uiPriority="39"/>
-    <w:lsdException w:name="header" w:uiPriority="0"/>
-    <w:lsdException w:name="caption" w:uiPriority="35" w:qFormat="1"/>
-    <w:lsdException w:name="page number" w:uiPriority="0"/>
-    <w:lsdException w:name="Title" w:semiHidden="0" w:uiPriority="10" w:unhideWhenUsed="0" w:qFormat="1"/>
-    <w:lsdException w:name="Default Paragraph Font" w:uiPriority="1"/>
-    <w:lsdException w:name="Subtitle" w:semiHidden="0" w:uiPriority="11" w:unhideWhenUsed="0" w:qFormat="1"/>
-    <w:lsdException w:name="Strong" w:semiHidden="0" w:uiPriority="22" w:unhideWhenUsed="0" w:qFormat="1"/>
-    <w:lsdException w:name="Emphasis" w:semiHidden="0" w:uiPriority="20" w:unhideWhenUsed="0" w:qFormat="1"/>
-    <w:lsdException w:name="Table Grid" w:semiHidden="0" w:uiPriority="59" w:unhideWhenUsed="0"/>
-    <w:lsdException w:name="Placeholder Text" w:unhideWhenUsed="0"/>
-    <w:lsdException w:name="No Spacing" w:semiHidden="0" w:uiPriority="1" w:unhideWhenUsed="0" w:qFormat="1"/>
-    <w:lsdException w:name="Light Shading" w:semiHidden="0" w:uiPriority="60" w:unhideWhenUsed="0"/>
-    <w:lsdException w:name="Light List" w:semiHidden="0" w:uiPriority="61" w:unhideWhenUsed="0"/>
-    <w:lsdException w:name="Light Grid" w:semiHidden="0" w:uiPriority="62" w:unhideWhenUsed="0"/>
-    <w:lsdException w:name="Medium Shading 1" w:semiHidden="0" w:uiPriority="63" w:unhideWhenUsed="0"/>
-    <w:lsdException w:name="Medium Shading 2" w:semiHidden="0" w:uiPriority="64" w:unhideWhenUsed="0"/>
-    <w:lsdException w:name="Medium List 1" w:semiHidden="0" w:uiPriority="65" w:unhideWhenUsed="0"/>
-    <w:lsdException w:name="Medium List 2" w:semiHidden="0" w:uiPriority="66" w:unhideWhenUsed="0"/>
-    <w:lsdException w:name="Medium Grid 1" w:semiHidden="0" w:uiPriority="67" w:unhideWhenUsed="0"/>
-    <w:lsdException w:name="Medium Grid 2" w:semiHidden="0" w:uiPriority="68" w:unhideWhenUsed="0"/>
-    <w:lsdException w:name="Medium Grid 3" w:semiHidden="0" w:uiPriority="69" w:unhideWhenUsed="0"/>
-    <w:lsdException w:name="Dark List" w:semiHidden="0" w:uiPriority="70" w:unhideWhenUsed="0"/>
-    <w:lsdException w:name="Colorful Shading" w:semiHidden="0" w:uiPriority="71" w:unhideWhenUsed="0"/>
-    <w:lsdException w:name="Colorful List" w:semiHidden="0" w:uiPriority="72" w:unhideWhenUsed="0"/>
-    <w:lsdException w:name="Colorful Grid" w:semiHidden="0" w:uiPriority="73" w:unhideWhenUsed="0"/>
-    <w:lsdException w:name="Light Shading Accent 1" w:semiHidden="0" w:uiPriority="60" w:unhideWhenUsed="0"/>
-    <w:lsdException w:name="Light List Accent 1" w:semiHidden="0" w:uiPriority="61" w:unhideWhenUsed="0"/>
-    <w:lsdException w:name="Light Grid Accent 1" w:semiHidden="0" w:uiPriority="62" w:unhideWhenUsed="0"/>
-    <w:lsdException w:name="Medium Shading 1 Accent 1" w:semiHidden="0" w:uiPriority="63" w:unhideWhenUsed="0"/>
-    <w:lsdException w:name="Medium Shading 2 Accent 1" w:semiHidden="0" w:uiPriority="64" w:unhideWhenUsed="0"/>
-    <w:lsdException w:name="Medium List 1 Accent 1" w:semiHidden="0" w:uiPriority="65" w:unhideWhenUsed="0"/>
-    <w:lsdException w:name="Revision" w:unhideWhenUsed="0"/>
-    <w:lsdException w:name="List Paragraph" w:semiHidden="0" w:uiPriority="34" w:unhideWhenUsed="0" w:qFormat="1"/>
-    <w:lsdException w:name="Quote" w:semiHidden="0" w:uiPriority="29" w:unhideWhenUsed="0" w:qFormat="1"/>
-    <w:lsdException w:name="Intense Quote" w:semiHidden="0" w:uiPriority="30" w:unhideWhenUsed="0" w:qFormat="1"/>
-    <w:lsdException w:name="Medium List 2 Accent 1" w:semiHidden="0" w:uiPriority="66" w:unhideWhenUsed="0"/>
-    <w:lsdException w:name="Medium Grid 1 Accent 1" w:semiHidden="0" w:uiPriority="67" w:unhideWhenUsed="0"/>
-    <w:lsdException w:name="Medium Grid 2 Accent 1" w:semiHidden="0" w:uiPriority="68" w:unhideWhenUsed="0"/>
-    <w:lsdException w:name="Medium Grid 3 Accent 1" w:semiHidden="0" w:uiPriority="69" w:unhideWhenUsed="0"/>
-    <w:lsdException w:name="Dark List Accent 1" w:semiHidden="0" w:uiPriority="70" w:unhideWhenUsed="0"/>
-    <w:lsdException w:name="Colorful Shading Accent 1" w:semiHidden="0" w:uiPriority="71" w:unhideWhenUsed="0"/>
-    <w:lsdException w:name="Colorful List Accent 1" w:semiHidden="0" w:uiPriority="72" w:unhideWhenUsed="0"/>
-    <w:lsdException w:name="Colorful Grid Accent 1" w:semiHidden="0" w:uiPriority="73" w:unhideWhenUsed="0"/>
-    <w:lsdException w:name="Light Shading Accent 2" w:semiHidden="0" w:uiPriority="60" w:unhideWhenUsed="0"/>
-    <w:lsdException w:name="Light List Accent 2" w:semiHidden="0" w:uiPriority="61" w:unhideWhenUsed="0"/>
-    <w:lsdException w:name="Light Grid Accent 2" w:semiHidden="0" w:uiPriority="62" w:unhideWhenUsed="0"/>
-    <w:lsdException w:name="Medium Shading 1 Accent 2" w:semiHidden="0" w:uiPriority="63" w:unhideWhenUsed="0"/>
-    <w:lsdException w:name="Medium Shading 2 Accent 2" w:semiHidden="0" w:uiPriority="64" w:unhideWhenUsed="0"/>
-    <w:lsdException w:name="Medium List 1 Accent 2" w:semiHidden="0" w:uiPriority="65" w:unhideWhenUsed="0"/>
-    <w:lsdException w:name="Medium List 2 Accent 2" w:semiHidden="0" w:uiPriority="66" w:unhideWhenUsed="0"/>
-    <w:lsdException w:name="Medium Grid 1 Accent 2" w:semiHidden="0" w:uiPriority="67" w:unhideWhenUsed="0"/>
-    <w:lsdException w:name="Medium Grid 2 Accent 2" w:semiHidden="0" w:uiPriority="68" w:unhideWhenUsed="0"/>
-    <w:lsdException w:name="Medium Grid 3 Accent 2" w:semiHidden="0" w:uiPriority="69" w:unhideWhenUsed="0"/>
-    <w:lsdException w:name="Dark List Accent 2" w:semiHidden="0" w:uiPriority="70" w:unhideWhenUsed="0"/>
-    <w:lsdException w:name="Colorful Shading Accent 2" w:semiHidden="0" w:uiPriority="71" w:unhideWhenUsed="0"/>
-    <w:lsdException w:name="Colorful List Accent 2" w:semiHidden="0" w:uiPriority="72" w:unhideWhenUsed="0"/>
-    <w:lsdException w:name="Colorful Grid Accent 2" w:semiHidden="0" w:uiPriority="73" w:unhideWhenUsed="0"/>
-    <w:lsdException w:name="Light Shading Accent 3" w:semiHidden="0" w:uiPriority="60" w:unhideWhenUsed="0"/>
-    <w:lsdException w:name="Light List Accent 3" w:semiHidden="0" w:uiPriority="61" w:unhideWhenUsed="0"/>
-    <w:lsdException w:name="Light Grid Accent 3" w:semiHidden="0" w:uiPriority="62" w:unhideWhenUsed="0"/>
-    <w:lsdException w:name="Medium Shading 1 Accent 3" w:semiHidden="0" w:uiPriority="63" w:unhideWhenUsed="0"/>
-    <w:lsdException w:name="Medium Shading 2 Accent 3" w:semiHidden="0" w:uiPriority="64" w:unhideWhenUsed="0"/>
-    <w:lsdException w:name="Medium List 1 Accent 3" w:semiHidden="0" w:uiPriority="65" w:unhideWhenUsed="0"/>
-    <w:lsdException w:name="Medium List 2 Accent 3" w:semiHidden="0" w:uiPriority="66" w:unhideWhenUsed="0"/>
-    <w:lsdException w:name="Medium Grid 1 Accent 3" w:semiHidden="0" w:uiPriority="67" w:unhideWhenUsed="0"/>
-    <w:lsdException w:name="Medium Grid 2 Accent 3" w:semiHidden="0" w:uiPriority="68" w:unhideWhenUsed="0"/>
-    <w:lsdException w:name="Medium Grid 3 Accent 3" w:semiHidden="0" w:uiPriority="69" w:unhideWhenUsed="0"/>
-    <w:lsdException w:name="Dark List Accent 3" w:semiHidden="0" w:uiPriority="70" w:unhideWhenUsed="0"/>
-    <w:lsdException w:name="Colorful Shading Accent 3" w:semiHidden="0" w:uiPriority="71" w:unhideWhenUsed="0"/>
-    <w:lsdException w:name="Colorful List Accent 3" w:semiHidden="0" w:uiPriority="72" w:unhideWhenUsed="0"/>
-    <w:lsdException w:name="Colorful Grid Accent 3" w:semiHidden="0" w:uiPriority="73" w:unhideWhenUsed="0"/>
-    <w:lsdException w:name="Light Shading Accent 4" w:semiHidden="0" w:uiPriority="60" w:unhideWhenUsed="0"/>
-    <w:lsdException w:name="Light List Accent 4" w:semiHidden="0" w:uiPriority="61" w:unhideWhenUsed="0"/>
-    <w:lsdException w:name="Light Grid Accent 4" w:semiHidden="0" w:uiPriority="62" w:unhideWhenUsed="0"/>
-    <w:lsdException w:name="Medium Shading 1 Accent 4" w:semiHidden="0" w:uiPriority="63" w:unhideWhenUsed="0"/>
-    <w:lsdException w:name="Medium Shading 2 Accent 4" w:semiHidden="0" w:uiPriority="64" w:unhideWhenUsed="0"/>
-    <w:lsdException w:name="Medium List 1 Accent 4" w:semiHidden="0" w:uiPriority="65" w:unhideWhenUsed="0"/>
-    <w:lsdException w:name="Medium List 2 Accent 4" w:semiHidden="0" w:uiPriority="66" w:unhideWhenUsed="0"/>
-    <w:lsdException w:name="Medium Grid 1 Accent 4" w:semiHidden="0" w:uiPriority="67" w:unhideWhenUsed="0"/>
-    <w:lsdException w:name="Medium Grid 2 Accent 4" w:semiHidden="0" w:uiPriority="68" w:unhideWhenUsed="0"/>
-    <w:lsdException w:name="Medium Grid 3 Accent 4" w:semiHidden="0" w:uiPriority="69" w:unhideWhenUsed="0"/>
-    <w:lsdException w:name="Dark List Accent 4" w:semiHidden="0" w:uiPriority="70" w:unhideWhenUsed="0"/>
-    <w:lsdException w:name="Colorful Shading Accent 4" w:semiHidden="0" w:uiPriority="71" w:unhideWhenUsed="0"/>
-    <w:lsdException w:name="Colorful List Accent 4" w:semiHidden="0" w:uiPriority="72" w:unhideWhenUsed="0"/>
-    <w:lsdException w:name="Colorful Grid Accent 4" w:semiHidden="0" w:uiPriority="73" w:unhideWhenUsed="0"/>
-    <w:lsdException w:name="Light Shading Accent 5" w:semiHidden="0" w:uiPriority="60" w:unhideWhenUsed="0"/>
-    <w:lsdException w:name="Light List Accent 5" w:semiHidden="0" w:uiPriority="61" w:unhideWhenUsed="0"/>
-    <w:lsdException w:name="Light Grid Accent 5" w:semiHidden="0" w:uiPriority="62" w:unhideWhenUsed="0"/>
-    <w:lsdException w:name="Medium Shading 1 Accent 5" w:semiHidden="0" w:uiPriority="63" w:unhideWhenUsed="0"/>
-    <w:lsdException w:name="Medium Shading 2 Accent 5" w:semiHidden="0" w:uiPriority="64" w:unhideWhenUsed="0"/>
-    <w:lsdException w:name="Medium List 1 Accent 5" w:semiHidden="0" w:uiPriority="65" w:unhideWhenUsed="0"/>
-    <w:lsdException w:name="Medium List 2 Accent 5" w:semiHidden="0" w:uiPriority="66" w:unhideWhenUsed="0"/>
-    <w:lsdException w:name="Medium Grid 1 Accent 5" w:semiHidden="0" w:uiPriority="67" w:unhideWhenUsed="0"/>
-    <w:lsdException w:name="Medium Grid 2 Accent 5" w:semiHidden="0" w:uiPriority="68" w:unhideWhenUsed="0"/>
-    <w:lsdException w:name="Medium Grid 3 Accent 5" w:semiHidden="0" w:uiPriority="69" w:unhideWhenUsed="0"/>
-    <w:lsdException w:name="Dark List Accent 5" w:semiHidden="0" w:uiPriority="70" w:unhideWhenUsed="0"/>
-    <w:lsdException w:name="Colorful Shading Accent 5" w:semiHidden="0" w:uiPriority="71" w:unhideWhenUsed="0"/>
-    <w:lsdException w:name="Colorful List Accent 5" w:semiHidden="0" w:uiPriority="72" w:unhideWhenUsed="0"/>
-    <w:lsdException w:name="Colorful Grid Accent 5" w:semiHidden="0" w:uiPriority="73" w:unhideWhenUsed="0"/>
-    <w:lsdException w:name="Light Shading Accent 6" w:semiHidden="0" w:uiPriority="60" w:unhideWhenUsed="0"/>
-    <w:lsdException w:name="Light List Accent 6" w:semiHidden="0" w:uiPriority="61" w:unhideWhenUsed="0"/>
-    <w:lsdException w:name="Light Grid Accent 6" w:semiHidden="0" w:uiPriority="62" w:unhideWhenUsed="0"/>
-    <w:lsdException w:name="Medium Shading 1 Accent 6" w:semiHidden="0" w:uiPriority="63" w:unhideWhenUsed="0"/>
-    <w:lsdException w:name="Medium Shading 2 Accent 6" w:semiHidden="0" w:uiPriority="64" w:unhideWhenUsed="0"/>
-    <w:lsdException w:name="Medium List 1 Accent 6" w:semiHidden="0" w:uiPriority="65" w:unhideWhenUsed="0"/>
-    <w:lsdException w:name="Medium List 2 Accent 6" w:semiHidden="0" w:uiPriority="66" w:unhideWhenUsed="0"/>
-    <w:lsdException w:name="Medium Grid 1 Accent 6" w:semiHidden="0" w:uiPriority="67" w:unhideWhenUsed="0"/>
-    <w:lsdException w:name="Medium Grid 2 Accent 6" w:semiHidden="0" w:uiPriority="68" w:unhideWhenUsed="0"/>
-    <w:lsdException w:name="Medium Grid 3 Accent 6" w:semiHidden="0" w:uiPriority="69" w:unhideWhenUsed="0"/>
-    <w:lsdException w:name="Dark List Accent 6" w:semiHidden="0" w:uiPriority="70" w:unhideWhenUsed="0"/>
-    <w:lsdException w:name="Colorful Shading Accent 6" w:semiHidden="0" w:uiPriority="71" w:unhideWhenUsed="0"/>
-    <w:lsdException w:name="Colorful List Accent 6" w:semiHidden="0" w:uiPriority="72" w:unhideWhenUsed="0"/>
-    <w:lsdException w:name="Colorful Grid Accent 6" w:semiHidden="0" w:uiPriority="73" w:unhideWhenUsed="0"/>
-    <w:lsdException w:name="Subtle Emphasis" w:semiHidden="0" w:uiPriority="19" w:unhideWhenUsed="0" w:qFormat="1"/>
-    <w:lsdException w:name="Intense Emphasis" w:semiHidden="0" w:uiPriority="21" w:unhideWhenUsed="0" w:qFormat="1"/>
-    <w:lsdException w:name="Subtle Reference" w:semiHidden="0" w:uiPriority="31" w:unhideWhenUsed="0" w:qFormat="1"/>
-    <w:lsdException w:name="Intense Reference" w:semiHidden="0" w:uiPriority="32" w:unhideWhenUsed="0" w:qFormat="1"/>
-    <w:lsdException w:name="Book Title" w:semiHidden="0" w:uiPriority="33" w:unhideWhenUsed="0" w:qFormat="1"/>
-    <w:lsdException w:name="Bibliography" w:uiPriority="37"/>
-    <w:lsdException w:name="TOC Heading" w:uiPriority="39" w:qFormat="1"/>
+  <w:latentStyles w:defLockedState="0" w:defUIPriority="99" w:defSemiHidden="0" w:defUnhideWhenUsed="0" w:defQFormat="0" w:count="371">
+    <w:lsdException w:name="Normal" w:uiPriority="0" w:qFormat="1"/>
+    <w:lsdException w:name="heading 1" w:uiPriority="9" w:qFormat="1"/>
+    <w:lsdException w:name="heading 2" w:semiHidden="1" w:uiPriority="9" w:unhideWhenUsed="1" w:qFormat="1"/>
+    <w:lsdException w:name="heading 3" w:semiHidden="1" w:uiPriority="9" w:unhideWhenUsed="1" w:qFormat="1"/>
+    <w:lsdException w:name="heading 4" w:semiHidden="1" w:uiPriority="9" w:unhideWhenUsed="1" w:qFormat="1"/>
+    <w:lsdException w:name="heading 5" w:semiHidden="1" w:uiPriority="9" w:unhideWhenUsed="1" w:qFormat="1"/>
+    <w:lsdException w:name="heading 6" w:semiHidden="1" w:uiPriority="9" w:unhideWhenUsed="1" w:qFormat="1"/>
+    <w:lsdException w:name="heading 7" w:semiHidden="1" w:uiPriority="9" w:unhideWhenUsed="1" w:qFormat="1"/>
+    <w:lsdException w:name="heading 8" w:semiHidden="1" w:uiPriority="9" w:unhideWhenUsed="1" w:qFormat="1"/>
+    <w:lsdException w:name="heading 9" w:semiHidden="1" w:uiPriority="9" w:unhideWhenUsed="1" w:qFormat="1"/>
+    <w:lsdException w:name="index 1" w:semiHidden="1" w:unhideWhenUsed="1"/>
+    <w:lsdException w:name="index 2" w:semiHidden="1" w:unhideWhenUsed="1"/>
+    <w:lsdException w:name="index 3" w:semiHidden="1" w:unhideWhenUsed="1"/>
+    <w:lsdException w:name="index 4" w:semiHidden="1" w:unhideWhenUsed="1"/>
+    <w:lsdException w:name="index 5" w:semiHidden="1" w:unhideWhenUsed="1"/>
+    <w:lsdException w:name="index 6" w:semiHidden="1" w:unhideWhenUsed="1"/>
+    <w:lsdException w:name="index 7" w:semiHidden="1" w:unhideWhenUsed="1"/>
+    <w:lsdException w:name="index 8" w:semiHidden="1" w:unhideWhenUsed="1"/>
+    <w:lsdException w:name="index 9" w:semiHidden="1" w:unhideWhenUsed="1"/>
+    <w:lsdException w:name="toc 1" w:semiHidden="1" w:uiPriority="39" w:unhideWhenUsed="1" w:qFormat="1"/>
+    <w:lsdException w:name="toc 2" w:semiHidden="1" w:uiPriority="39" w:unhideWhenUsed="1" w:qFormat="1"/>
+    <w:lsdException w:name="toc 3" w:semiHidden="1" w:uiPriority="39" w:unhideWhenUsed="1"/>
+    <w:lsdException w:name="toc 4" w:semiHidden="1" w:uiPriority="39" w:unhideWhenUsed="1"/>
+    <w:lsdException w:name="toc 5" w:semiHidden="1" w:uiPriority="39" w:unhideWhenUsed="1"/>
+    <w:lsdException w:name="toc 6" w:semiHidden="1" w:uiPriority="39" w:unhideWhenUsed="1"/>
+    <w:lsdException w:name="toc 7" w:semiHidden="1" w:uiPriority="39" w:unhideWhenUsed="1"/>
+    <w:lsdException w:name="toc 8" w:semiHidden="1" w:uiPriority="39" w:unhideWhenUsed="1"/>
+    <w:lsdException w:name="toc 9" w:semiHidden="1" w:uiPriority="39" w:unhideWhenUsed="1"/>
+    <w:lsdException w:name="Normal Indent" w:semiHidden="1" w:unhideWhenUsed="1"/>
+    <w:lsdException w:name="footnote text" w:semiHidden="1" w:unhideWhenUsed="1"/>
+    <w:lsdException w:name="annotation text" w:semiHidden="1" w:unhideWhenUsed="1"/>
+    <w:lsdException w:name="header" w:semiHidden="1" w:uiPriority="0" w:unhideWhenUsed="1"/>
+    <w:lsdException w:name="footer" w:semiHidden="1" w:unhideWhenUsed="1"/>
+    <w:lsdException w:name="index heading" w:semiHidden="1" w:unhideWhenUsed="1"/>
+    <w:lsdException w:name="caption" w:semiHidden="1" w:uiPriority="35" w:unhideWhenUsed="1" w:qFormat="1"/>
+    <w:lsdException w:name="table of figures" w:semiHidden="1" w:unhideWhenUsed="1"/>
+    <w:lsdException w:name="envelope address" w:semiHidden="1" w:unhideWhenUsed="1"/>
+    <w:lsdException w:name="envelope return" w:semiHidden="1" w:unhideWhenUsed="1"/>
+    <w:lsdException w:name="footnote reference" w:semiHidden="1" w:unhideWhenUsed="1"/>
+    <w:lsdException w:name="annotation reference" w:semiHidden="1" w:unhideWhenUsed="1"/>
+    <w:lsdException w:name="line number" w:semiHidden="1" w:unhideWhenUsed="1"/>
+    <w:lsdException w:name="page number" w:semiHidden="1" w:uiPriority="0" w:unhideWhenUsed="1"/>
+    <w:lsdException w:name="endnote reference" w:semiHidden="1" w:unhideWhenUsed="1"/>
+    <w:lsdException w:name="endnote text" w:semiHidden="1" w:unhideWhenUsed="1"/>
+    <w:lsdException w:name="table of authorities" w:semiHidden="1" w:unhideWhenUsed="1"/>
+    <w:lsdException w:name="macro" w:semiHidden="1" w:unhideWhenUsed="1"/>
+    <w:lsdException w:name="toa heading" w:semiHidden="1" w:unhideWhenUsed="1"/>
+    <w:lsdException w:name="List" w:semiHidden="1" w:unhideWhenUsed="1"/>
+    <w:lsdException w:name="List Bullet" w:semiHidden="1" w:unhideWhenUsed="1"/>
+    <w:lsdException w:name="List Number" w:semiHidden="1" w:unhideWhenUsed="1"/>
+    <w:lsdException w:name="List 2" w:semiHidden="1" w:unhideWhenUsed="1"/>
+    <w:lsdException w:name="List 3" w:semiHidden="1" w:unhideWhenUsed="1"/>
+    <w:lsdException w:name="List 4" w:semiHidden="1" w:unhideWhenUsed="1"/>
+    <w:lsdException w:name="List 5" w:semiHidden="1" w:unhideWhenUsed="1"/>
+    <w:lsdException w:name="List Bullet 2" w:semiHidden="1" w:unhideWhenUsed="1"/>
+    <w:lsdException w:name="List Bullet 3" w:semiHidden="1" w:unhideWhenUsed="1"/>
+    <w:lsdException w:name="List Bullet 4" w:semiHidden="1" w:unhideWhenUsed="1"/>
+    <w:lsdException w:name="List Bullet 5" w:semiHidden="1" w:unhideWhenUsed="1"/>
+    <w:lsdException w:name="List Number 2" w:semiHidden="1" w:unhideWhenUsed="1"/>
+    <w:lsdException w:name="List Number 3" w:semiHidden="1" w:unhideWhenUsed="1"/>
+    <w:lsdException w:name="List Number 4" w:semiHidden="1" w:unhideWhenUsed="1"/>
+    <w:lsdException w:name="List Number 5" w:semiHidden="1" w:unhideWhenUsed="1"/>
+    <w:lsdException w:name="Title" w:uiPriority="10" w:qFormat="1"/>
+    <w:lsdException w:name="Closing" w:semiHidden="1" w:unhideWhenUsed="1"/>
+    <w:lsdException w:name="Signature" w:semiHidden="1" w:unhideWhenUsed="1"/>
+    <w:lsdException w:name="Default Paragraph Font" w:semiHidden="1" w:uiPriority="1" w:unhideWhenUsed="1"/>
+    <w:lsdException w:name="Body Text" w:semiHidden="1" w:unhideWhenUsed="1"/>
+    <w:lsdException w:name="Body Text Indent" w:semiHidden="1" w:unhideWhenUsed="1"/>
+    <w:lsdException w:name="List Continue" w:semiHidden="1" w:unhideWhenUsed="1"/>
+    <w:lsdException w:name="List Continue 2" w:semiHidden="1" w:unhideWhenUsed="1"/>
+    <w:lsdException w:name="List Continue 3" w:semiHidden="1" w:unhideWhenUsed="1"/>
+    <w:lsdException w:name="List Continue 4" w:semiHidden="1" w:unhideWhenUsed="1"/>
+    <w:lsdException w:name="List Continue 5" w:semiHidden="1" w:unhideWhenUsed="1"/>
+    <w:lsdException w:name="Message Header" w:semiHidden="1" w:unhideWhenUsed="1"/>
+    <w:lsdException w:name="Subtitle" w:uiPriority="11" w:qFormat="1"/>
+    <w:lsdException w:name="Salutation" w:semiHidden="1" w:unhideWhenUsed="1"/>
+    <w:lsdException w:name="Date" w:semiHidden="1" w:unhideWhenUsed="1"/>
+    <w:lsdException w:name="Body Text First Indent" w:semiHidden="1" w:unhideWhenUsed="1"/>
+    <w:lsdException w:name="Body Text First Indent 2" w:semiHidden="1" w:unhideWhenUsed="1"/>
+    <w:lsdException w:name="Note Heading" w:semiHidden="1" w:unhideWhenUsed="1"/>
+    <w:lsdException w:name="Body Text 2" w:semiHidden="1" w:unhideWhenUsed="1"/>
+    <w:lsdException w:name="Body Text 3" w:semiHidden="1" w:unhideWhenUsed="1"/>
+    <w:lsdException w:name="Body Text Indent 2" w:semiHidden="1" w:unhideWhenUsed="1"/>
+    <w:lsdException w:name="Body Text Indent 3" w:semiHidden="1" w:unhideWhenUsed="1"/>
+    <w:lsdException w:name="Block Text" w:semiHidden="1" w:unhideWhenUsed="1"/>
+    <w:lsdException w:name="Hyperlink" w:semiHidden="1" w:unhideWhenUsed="1"/>
+    <w:lsdException w:name="FollowedHyperlink" w:semiHidden="1" w:unhideWhenUsed="1"/>
+    <w:lsdException w:name="Strong" w:uiPriority="22" w:qFormat="1"/>
+    <w:lsdException w:name="Emphasis" w:uiPriority="20" w:qFormat="1"/>
+    <w:lsdException w:name="Document Map" w:semiHidden="1" w:unhideWhenUsed="1"/>
+    <w:lsdException w:name="Plain Text" w:semiHidden="1" w:unhideWhenUsed="1"/>
+    <w:lsdException w:name="E-mail Signature" w:semiHidden="1" w:unhideWhenUsed="1"/>
+    <w:lsdException w:name="HTML Top of Form" w:semiHidden="1" w:unhideWhenUsed="1"/>
+    <w:lsdException w:name="HTML Bottom of Form" w:semiHidden="1" w:unhideWhenUsed="1"/>
+    <w:lsdException w:name="Normal (Web)" w:semiHidden="1" w:unhideWhenUsed="1"/>
+    <w:lsdException w:name="HTML Acronym" w:semiHidden="1" w:unhideWhenUsed="1"/>
+    <w:lsdException w:name="HTML Address" w:semiHidden="1" w:unhideWhenUsed="1"/>
+    <w:lsdException w:name="HTML Cite" w:semiHidden="1" w:unhideWhenUsed="1"/>
+    <w:lsdException w:name="HTML Code" w:semiHidden="1" w:unhideWhenUsed="1"/>
+    <w:lsdException w:name="HTML Definition" w:semiHidden="1" w:unhideWhenUsed="1"/>
+    <w:lsdException w:name="HTML Keyboard" w:semiHidden="1" w:unhideWhenUsed="1"/>
+    <w:lsdException w:name="HTML Preformatted" w:semiHidden="1" w:unhideWhenUsed="1"/>
+    <w:lsdException w:name="HTML Sample" w:semiHidden="1" w:unhideWhenUsed="1"/>
+    <w:lsdException w:name="HTML Typewriter" w:semiHidden="1" w:unhideWhenUsed="1"/>
+    <w:lsdException w:name="HTML Variable" w:semiHidden="1" w:unhideWhenUsed="1"/>
+    <w:lsdException w:name="Normal Table" w:semiHidden="1" w:unhideWhenUsed="1"/>
+    <w:lsdException w:name="annotation subject" w:semiHidden="1" w:unhideWhenUsed="1"/>
+    <w:lsdException w:name="No List" w:semiHidden="1" w:unhideWhenUsed="1"/>
+    <w:lsdException w:name="Outline List 1" w:semiHidden="1" w:unhideWhenUsed="1"/>
+    <w:lsdException w:name="Outline List 2" w:semiHidden="1" w:unhideWhenUsed="1"/>
+    <w:lsdException w:name="Outline List 3" w:semiHidden="1" w:unhideWhenUsed="1"/>
+    <w:lsdException w:name="Table Simple 1" w:semiHidden="1" w:unhideWhenUsed="1"/>
+    <w:lsdException w:name="Table Simple 2" w:semiHidden="1" w:unhideWhenUsed="1"/>
+    <w:lsdException w:name="Table Simple 3" w:semiHidden="1" w:unhideWhenUsed="1"/>
+    <w:lsdException w:name="Table Classic 1" w:semiHidden="1" w:unhideWhenUsed="1"/>
+    <w:lsdException w:name="Table Classic 2" w:semiHidden="1" w:unhideWhenUsed="1"/>
+    <w:lsdException w:name="Table Classic 3" w:semiHidden="1" w:unhideWhenUsed="1"/>
+    <w:lsdException w:name="Table Classic 4" w:semiHidden="1" w:unhideWhenUsed="1"/>
+    <w:lsdException w:name="Table Colorful 1" w:semiHidden="1" w:unhideWhenUsed="1"/>
+    <w:lsdException w:name="Table Colorful 2" w:semiHidden="1" w:unhideWhenUsed="1"/>
+    <w:lsdException w:name="Table Colorful 3" w:semiHidden="1" w:unhideWhenUsed="1"/>
+    <w:lsdException w:name="Table Columns 1" w:semiHidden="1" w:unhideWhenUsed="1"/>
+    <w:lsdException w:name="Table Columns 2" w:semiHidden="1" w:unhideWhenUsed="1"/>
+    <w:lsdException w:name="Table Columns 3" w:semiHidden="1" w:unhideWhenUsed="1"/>
+    <w:lsdException w:name="Table Columns 4" w:semiHidden="1" w:unhideWhenUsed="1"/>
+    <w:lsdException w:name="Table Columns 5" w:semiHidden="1" w:unhideWhenUsed="1"/>
+    <w:lsdException w:name="Table Grid 1" w:semiHidden="1" w:unhideWhenUsed="1"/>
+    <w:lsdException w:name="Table Grid 2" w:semiHidden="1" w:unhideWhenUsed="1"/>
+    <w:lsdException w:name="Table Grid 3" w:semiHidden="1" w:unhideWhenUsed="1"/>
+    <w:lsdException w:name="Table Grid 4" w:semiHidden="1" w:unhideWhenUsed="1"/>
+    <w:lsdException w:name="Table Grid 5" w:semiHidden="1" w:unhideWhenUsed="1"/>
+    <w:lsdException w:name="Table Grid 6" w:semiHidden="1" w:unhideWhenUsed="1"/>
+    <w:lsdException w:name="Table Grid 7" w:semiHidden="1" w:unhideWhenUsed="1"/>
+    <w:lsdException w:name="Table Grid 8" w:semiHidden="1" w:unhideWhenUsed="1"/>
+    <w:lsdException w:name="Table List 1" w:semiHidden="1" w:unhideWhenUsed="1"/>
+    <w:lsdException w:name="Table List 2" w:semiHidden="1" w:unhideWhenUsed="1"/>
+    <w:lsdException w:name="Table List 3" w:semiHidden="1" w:unhideWhenUsed="1"/>
+    <w:lsdException w:name="Table List 4" w:semiHidden="1" w:unhideWhenUsed="1"/>
+    <w:lsdException w:name="Table List 5" w:semiHidden="1" w:unhideWhenUsed="1"/>
+    <w:lsdException w:name="Table List 6" w:semiHidden="1" w:unhideWhenUsed="1"/>
+    <w:lsdException w:name="Table List 7" w:semiHidden="1" w:unhideWhenUsed="1"/>
+    <w:lsdException w:name="Table List 8" w:semiHidden="1" w:unhideWhenUsed="1"/>
+    <w:lsdException w:name="Table 3D effects 1" w:semiHidden="1" w:unhideWhenUsed="1"/>
+    <w:lsdException w:name="Table 3D effects 2" w:semiHidden="1" w:unhideWhenUsed="1"/>
+    <w:lsdException w:name="Table 3D effects 3" w:semiHidden="1" w:unhideWhenUsed="1"/>
+    <w:lsdException w:name="Table Contemporary" w:semiHidden="1" w:unhideWhenUsed="1"/>
+    <w:lsdException w:name="Table Elegant" w:semiHidden="1" w:unhideWhenUsed="1"/>
+    <w:lsdException w:name="Table Professional" w:semiHidden="1" w:unhideWhenUsed="1"/>
+    <w:lsdException w:name="Table Subtle 1" w:semiHidden="1" w:unhideWhenUsed="1"/>
+    <w:lsdException w:name="Table Subtle 2" w:semiHidden="1" w:unhideWhenUsed="1"/>
+    <w:lsdException w:name="Table Web 1" w:semiHidden="1" w:unhideWhenUsed="1"/>
+    <w:lsdException w:name="Table Web 2" w:semiHidden="1" w:unhideWhenUsed="1"/>
+    <w:lsdException w:name="Table Web 3" w:semiHidden="1" w:unhideWhenUsed="1"/>
+    <w:lsdException w:name="Balloon Text" w:semiHidden="1" w:unhideWhenUsed="1"/>
+    <w:lsdException w:name="Table Grid" w:uiPriority="59"/>
+    <w:lsdException w:name="Table Theme" w:semiHidden="1" w:unhideWhenUsed="1"/>
+    <w:lsdException w:name="Placeholder Text" w:semiHidden="1"/>
+    <w:lsdException w:name="No Spacing" w:uiPriority="1" w:qFormat="1"/>
+    <w:lsdException w:name="Light Shading" w:uiPriority="60"/>
+    <w:lsdException w:name="Light List" w:uiPriority="61"/>
+    <w:lsdException w:name="Light Grid" w:uiPriority="62"/>
+    <w:lsdException w:name="Medium Shading 1" w:uiPriority="63"/>
+    <w:lsdException w:name="Medium Shading 2" w:uiPriority="64"/>
+    <w:lsdException w:name="Medium List 1" w:uiPriority="65"/>
+    <w:lsdException w:name="Medium List 2" w:uiPriority="66"/>
+    <w:lsdException w:name="Medium Grid 1" w:uiPriority="67"/>
+    <w:lsdException w:name="Medium Grid 2" w:uiPriority="68"/>
+    <w:lsdException w:name="Medium Grid 3" w:uiPriority="69"/>
+    <w:lsdException w:name="Dark List" w:uiPriority="70"/>
+    <w:lsdException w:name="Colorful Shading" w:uiPriority="71"/>
+    <w:lsdException w:name="Colorful List" w:uiPriority="72"/>
+    <w:lsdException w:name="Colorful Grid" w:uiPriority="73"/>
+    <w:lsdException w:name="Light Shading Accent 1" w:uiPriority="60"/>
+    <w:lsdException w:name="Light List Accent 1" w:uiPriority="61"/>
+    <w:lsdException w:name="Light Grid Accent 1" w:uiPriority="62"/>
+    <w:lsdException w:name="Medium Shading 1 Accent 1" w:uiPriority="63"/>
+    <w:lsdException w:name="Medium Shading 2 Accent 1" w:uiPriority="64"/>
+    <w:lsdException w:name="Medium List 1 Accent 1" w:uiPriority="65"/>
+    <w:lsdException w:name="Revision" w:semiHidden="1"/>
+    <w:lsdException w:name="List Paragraph" w:uiPriority="34" w:qFormat="1"/>
+    <w:lsdException w:name="Quote" w:uiPriority="29" w:qFormat="1"/>
+    <w:lsdException w:name="Intense Quote" w:uiPriority="30" w:qFormat="1"/>
+    <w:lsdException w:name="Medium List 2 Accent 1" w:uiPriority="66"/>
+    <w:lsdException w:name="Medium Grid 1 Accent 1" w:uiPriority="67"/>
+    <w:lsdException w:name="Medium Grid 2 Accent 1" w:uiPriority="68"/>
+    <w:lsdException w:name="Medium Grid 3 Accent 1" w:uiPriority="69"/>
+    <w:lsdException w:name="Dark List Accent 1" w:uiPriority="70"/>
+    <w:lsdException w:name="Colorful Shading Accent 1" w:uiPriority="71"/>
+    <w:lsdException w:name="Colorful List Accent 1" w:uiPriority="72"/>
+    <w:lsdException w:name="Colorful Grid Accent 1" w:uiPriority="73"/>
+    <w:lsdException w:name="Light Shading Accent 2" w:uiPriority="60"/>
+    <w:lsdException w:name="Light List Accent 2" w:uiPriority="61"/>
+    <w:lsdException w:name="Light Grid Accent 2" w:uiPriority="62"/>
+    <w:lsdException w:name="Medium Shading 1 Accent 2" w:uiPriority="63"/>
+    <w:lsdException w:name="Medium Shading 2 Accent 2" w:uiPriority="64"/>
+    <w:lsdException w:name="Medium List 1 Accent 2" w:uiPriority="65"/>
+    <w:lsdException w:name="Medium List 2 Accent 2" w:uiPriority="66"/>
+    <w:lsdException w:name="Medium Grid 1 Accent 2" w:uiPriority="67"/>
+    <w:lsdException w:name="Medium Grid 2 Accent 2" w:uiPriority="68"/>
+    <w:lsdException w:name="Medium Grid 3 Accent 2" w:uiPriority="69"/>
+    <w:lsdException w:name="Dark List Accent 2" w:uiPriority="70"/>
+    <w:lsdException w:name="Colorful Shading Accent 2" w:uiPriority="71"/>
+    <w:lsdException w:name="Colorful List Accent 2" w:uiPriority="72"/>
+    <w:lsdException w:name="Colorful Grid Accent 2" w:uiPriority="73"/>
+    <w:lsdException w:name="Light Shading Accent 3" w:uiPriority="60"/>
+    <w:lsdException w:name="Light List Accent 3" w:uiPriority="61"/>
+    <w:lsdException w:name="Light Grid Accent 3" w:uiPriority="62"/>
+    <w:lsdException w:name="Medium Shading 1 Accent 3" w:uiPriority="63"/>
+    <w:lsdException w:name="Medium Shading 2 Accent 3" w:uiPriority="64"/>
+    <w:lsdException w:name="Medium List 1 Accent 3" w:uiPriority="65"/>
+    <w:lsdException w:name="Medium List 2 Accent 3" w:uiPriority="66"/>
+    <w:lsdException w:name="Medium Grid 1 Accent 3" w:uiPriority="67"/>
+    <w:lsdException w:name="Medium Grid 2 Accent 3" w:uiPriority="68"/>
+    <w:lsdException w:name="Medium Grid 3 Accent 3" w:uiPriority="69"/>
+    <w:lsdException w:name="Dark List Accent 3" w:uiPriority="70"/>
+    <w:lsdException w:name="Colorful Shading Accent 3" w:uiPriority="71"/>
+    <w:lsdException w:name="Colorful List Accent 3" w:uiPriority="72"/>
+    <w:lsdException w:name="Colorful Grid Accent 3" w:uiPriority="73"/>
+    <w:lsdException w:name="Light Shading Accent 4" w:uiPriority="60"/>
+    <w:lsdException w:name="Light List Accent 4" w:uiPriority="61"/>
+    <w:lsdException w:name="Light Grid Accent 4" w:uiPriority="62"/>
+    <w:lsdException w:name="Medium Shading 1 Accent 4" w:uiPriority="63"/>
+    <w:lsdException w:name="Medium Shading 2 Accent 4" w:uiPriority="64"/>
+    <w:lsdException w:name="Medium List 1 Accent 4" w:uiPriority="65"/>
+    <w:lsdException w:name="Medium List 2 Accent 4" w:uiPriority="66"/>
+    <w:lsdException w:name="Medium Grid 1 Accent 4" w:uiPriority="67"/>
+    <w:lsdException w:name="Medium Grid 2 Accent 4" w:uiPriority="68"/>
+    <w:lsdException w:name="Medium Grid 3 Accent 4" w:uiPriority="69"/>
+    <w:lsdException w:name="Dark List Accent 4" w:uiPriority="70"/>
+    <w:lsdException w:name="Colorful Shading Accent 4" w:uiPriority="71"/>
+    <w:lsdException w:name="Colorful List Accent 4" w:uiPriority="72"/>
+    <w:lsdException w:name="Colorful Grid Accent 4" w:uiPriority="73"/>
+    <w:lsdException w:name="Light Shading Accent 5" w:uiPriority="60"/>
+    <w:lsdException w:name="Light List Accent 5" w:uiPriority="61"/>
+    <w:lsdException w:name="Light Grid Accent 5" w:uiPriority="62"/>
+    <w:lsdException w:name="Medium Shading 1 Accent 5" w:uiPriority="63"/>
+    <w:lsdException w:name="Medium Shading 2 Accent 5" w:uiPriority="64"/>
+    <w:lsdException w:name="Medium List 1 Accent 5" w:uiPriority="65"/>
+    <w:lsdException w:name="Medium List 2 Accent 5" w:uiPriority="66"/>
+    <w:lsdException w:name="Medium Grid 1 Accent 5" w:uiPriority="67"/>
+    <w:lsdException w:name="Medium Grid 2 Accent 5" w:uiPriority="68"/>
+    <w:lsdException w:name="Medium Grid 3 Accent 5" w:uiPriority="69"/>
+    <w:lsdException w:name="Dark List Accent 5" w:uiPriority="70"/>
+    <w:lsdException w:name="Colorful Shading Accent 5" w:uiPriority="71"/>
+    <w:lsdException w:name="Colorful List Accent 5" w:uiPriority="72"/>
+    <w:lsdException w:name="Colorful Grid Accent 5" w:uiPriority="73"/>
+    <w:lsdException w:name="Light Shading Accent 6" w:uiPriority="60"/>
+    <w:lsdException w:name="Light List Accent 6" w:uiPriority="61"/>
+    <w:lsdException w:name="Light Grid Accent 6" w:uiPriority="62"/>
+    <w:lsdException w:name="Medium Shading 1 Accent 6" w:uiPriority="63"/>
+    <w:lsdException w:name="Medium Shading 2 Accent 6" w:uiPriority="64"/>
+    <w:lsdException w:name="Medium List 1 Accent 6" w:uiPriority="65"/>
+    <w:lsdException w:name="Medium List 2 Accent 6" w:uiPriority="66"/>
+    <w:lsdException w:name="Medium Grid 1 Accent 6" w:uiPriority="67"/>
+    <w:lsdException w:name="Medium Grid 2 Accent 6" w:uiPriority="68"/>
+    <w:lsdException w:name="Medium Grid 3 Accent 6" w:uiPriority="69"/>
+    <w:lsdException w:name="Dark List Accent 6" w:uiPriority="70"/>
+    <w:lsdException w:name="Colorful Shading Accent 6" w:uiPriority="71"/>
+    <w:lsdException w:name="Colorful List Accent 6" w:uiPriority="72"/>
+    <w:lsdException w:name="Colorful Grid Accent 6" w:uiPriority="73"/>
+    <w:lsdException w:name="Subtle Emphasis" w:uiPriority="19" w:qFormat="1"/>
+    <w:lsdException w:name="Intense Emphasis" w:uiPriority="21" w:qFormat="1"/>
+    <w:lsdException w:name="Subtle Reference" w:uiPriority="31" w:qFormat="1"/>
+    <w:lsdException w:name="Intense Reference" w:uiPriority="32" w:qFormat="1"/>
+    <w:lsdException w:name="Book Title" w:uiPriority="33" w:qFormat="1"/>
+    <w:lsdException w:name="Bibliography" w:semiHidden="1" w:uiPriority="37" w:unhideWhenUsed="1"/>
+    <w:lsdException w:name="TOC Heading" w:semiHidden="1" w:uiPriority="39" w:unhideWhenUsed="1" w:qFormat="1"/>
+    <w:lsdException w:name="Plain Table 1" w:uiPriority="41"/>
+    <w:lsdException w:name="Plain Table 2" w:uiPriority="42"/>
+    <w:lsdException w:name="Plain Table 3" w:uiPriority="43"/>
+    <w:lsdException w:name="Plain Table 4" w:uiPriority="44"/>
+    <w:lsdException w:name="Plain Table 5" w:uiPriority="45"/>
+    <w:lsdException w:name="Grid Table Light" w:uiPriority="40"/>
+    <w:lsdException w:name="Grid Table 1 Light" w:uiPriority="46"/>
+    <w:lsdException w:name="Grid Table 2" w:uiPriority="47"/>
+    <w:lsdException w:name="Grid Table 3" w:uiPriority="48"/>
+    <w:lsdException w:name="Grid Table 4" w:uiPriority="49"/>
+    <w:lsdException w:name="Grid Table 5 Dark" w:uiPriority="50"/>
+    <w:lsdException w:name="Grid Table 6 Colorful" w:uiPriority="51"/>
+    <w:lsdException w:name="Grid Table 7 Colorful" w:uiPriority="52"/>
+    <w:lsdException w:name="Grid Table 1 Light Accent 1" w:uiPriority="46"/>
+    <w:lsdException w:name="Grid Table 2 Accent 1" w:uiPriority="47"/>
+    <w:lsdException w:name="Grid Table 3 Accent 1" w:uiPriority="48"/>
+    <w:lsdException w:name="Grid Table 4 Accent 1" w:uiPriority="49"/>
+    <w:lsdException w:name="Grid Table 5 Dark Accent 1" w:uiPriority="50"/>
+    <w:lsdException w:name="Grid Table 6 Colorful Accent 1" w:uiPriority="51"/>
+    <w:lsdException w:name="Grid Table 7 Colorful Accent 1" w:uiPriority="52"/>
+    <w:lsdException w:name="Grid Table 1 Light Accent 2" w:uiPriority="46"/>
+    <w:lsdException w:name="Grid Table 2 Accent 2" w:uiPriority="47"/>
+    <w:lsdException w:name="Grid Table 3 Accent 2" w:uiPriority="48"/>
+    <w:lsdException w:name="Grid Table 4 Accent 2" w:uiPriority="49"/>
+    <w:lsdException w:name="Grid Table 5 Dark Accent 2" w:uiPriority="50"/>
+    <w:lsdException w:name="Grid Table 6 Colorful Accent 2" w:uiPriority="51"/>
+    <w:lsdException w:name="Grid Table 7 Colorful Accent 2" w:uiPriority="52"/>
+    <w:lsdException w:name="Grid Table 1 Light Accent 3" w:uiPriority="46"/>
+    <w:lsdException w:name="Grid Table 2 Accent 3" w:uiPriority="47"/>
+    <w:lsdException w:name="Grid Table 3 Accent 3" w:uiPriority="48"/>
+    <w:lsdException w:name="Grid Table 4 Accent 3" w:uiPriority="49"/>
+    <w:lsdException w:name="Grid Table 5 Dark Accent 3" w:uiPriority="50"/>
+    <w:lsdException w:name="Grid Table 6 Colorful Accent 3" w:uiPriority="51"/>
+    <w:lsdException w:name="Grid Table 7 Colorful Accent 3" w:uiPriority="52"/>
+    <w:lsdException w:name="Grid Table 1 Light Accent 4" w:uiPriority="46"/>
+    <w:lsdException w:name="Grid Table 2 Accent 4" w:uiPriority="47"/>
+    <w:lsdException w:name="Grid Table 3 Accent 4" w:uiPriority="48"/>
+    <w:lsdException w:name="Grid Table 4 Accent 4" w:uiPriority="49"/>
+    <w:lsdException w:name="Grid Table 5 Dark Accent 4" w:uiPriority="50"/>
+    <w:lsdException w:name="Grid Table 6 Colorful Accent 4" w:uiPriority="51"/>
+    <w:lsdException w:name="Grid Table 7 Colorful Accent 4" w:uiPriority="52"/>
+    <w:lsdException w:name="Grid Table 1 Light Accent 5" w:uiPriority="46"/>
+    <w:lsdException w:name="Grid Table 2 Accent 5" w:uiPriority="47"/>
+    <w:lsdException w:name="Grid Table 3 Accent 5" w:uiPriority="48"/>
+    <w:lsdException w:name="Grid Table 4 Accent 5" w:uiPriority="49"/>
+    <w:lsdException w:name="Grid Table 5 Dark Accent 5" w:uiPriority="50"/>
+    <w:lsdException w:name="Grid Table 6 Colorful Accent 5" w:uiPriority="51"/>
+    <w:lsdException w:name="Grid Table 7 Colorful Accent 5" w:uiPriority="52"/>
+    <w:lsdException w:name="Grid Table 1 Light Accent 6" w:uiPriority="46"/>
+    <w:lsdException w:name="Grid Table 2 Accent 6" w:uiPriority="47"/>
+    <w:lsdException w:name="Grid Table 3 Accent 6" w:uiPriority="48"/>
+    <w:lsdException w:name="Grid Table 4 Accent 6" w:uiPriority="49"/>
+    <w:lsdException w:name="Grid Table 5 Dark Accent 6" w:uiPriority="50"/>
+    <w:lsdException w:name="Grid Table 6 Colorful Accent 6" w:uiPriority="51"/>
+    <w:lsdException w:name="Grid Table 7 Colorful Accent 6" w:uiPriority="52"/>
+    <w:lsdException w:name="List Table 1 Light" w:uiPriority="46"/>
+    <w:lsdException w:name="List Table 2" w:uiPriority="47"/>
+    <w:lsdException w:name="List Table 3" w:uiPriority="48"/>
+    <w:lsdException w:name="List Table 4" w:uiPriority="49"/>
+    <w:lsdException w:name="List Table 5 Dark" w:uiPriority="50"/>
+    <w:lsdException w:name="List Table 6 Colorful" w:uiPriority="51"/>
+    <w:lsdException w:name="List Table 7 Colorful" w:uiPriority="52"/>
+    <w:lsdException w:name="List Table 1 Light Accent 1" w:uiPriority="46"/>
+    <w:lsdException w:name="List Table 2 Accent 1" w:uiPriority="47"/>
+    <w:lsdException w:name="List Table 3 Accent 1" w:uiPriority="48"/>
+    <w:lsdException w:name="List Table 4 Accent 1" w:uiPriority="49"/>
+    <w:lsdException w:name="List Table 5 Dark Accent 1" w:uiPriority="50"/>
+    <w:lsdException w:name="List Table 6 Colorful Accent 1" w:uiPriority="51"/>
+    <w:lsdException w:name="List Table 7 Colorful Accent 1" w:uiPriority="52"/>
+    <w:lsdException w:name="List Table 1 Light Accent 2" w:uiPriority="46"/>
+    <w:lsdException w:name="List Table 2 Accent 2" w:uiPriority="47"/>
+    <w:lsdException w:name="List Table 3 Accent 2" w:uiPriority="48"/>
+    <w:lsdException w:name="List Table 4 Accent 2" w:uiPriority="49"/>
+    <w:lsdException w:name="List Table 5 Dark Accent 2" w:uiPriority="50"/>
+    <w:lsdException w:name="List Table 6 Colorful Accent 2" w:uiPriority="51"/>
+    <w:lsdException w:name="List Table 7 Colorful Accent 2" w:uiPriority="52"/>
+    <w:lsdException w:name="List Table 1 Light Accent 3" w:uiPriority="46"/>
+    <w:lsdException w:name="List Table 2 Accent 3" w:uiPriority="47"/>
+    <w:lsdException w:name="List Table 3 Accent 3" w:uiPriority="48"/>
+    <w:lsdException w:name="List Table 4 Accent 3" w:uiPriority="49"/>
+    <w:lsdException w:name="List Table 5 Dark Accent 3" w:uiPriority="50"/>
+    <w:lsdException w:name="List Table 6 Colorful Accent 3" w:uiPriority="51"/>
+    <w:lsdException w:name="List Table 7 Colorful Accent 3" w:uiPriority="52"/>
+    <w:lsdException w:name="List Table 1 Light Accent 4" w:uiPriority="46"/>
+    <w:lsdException w:name="List Table 2 Accent 4" w:uiPriority="47"/>
+    <w:lsdException w:name="List Table 3 Accent 4" w:uiPriority="48"/>
+    <w:lsdException w:name="List Table 4 Accent 4" w:uiPriority="49"/>
+    <w:lsdException w:name="List Table 5 Dark Accent 4" w:uiPriority="50"/>
+    <w:lsdException w:name="List Table 6 Colorful Accent 4" w:uiPriority="51"/>
+    <w:lsdException w:name="List Table 7 Colorful Accent 4" w:uiPriority="52"/>
+    <w:lsdException w:name="List Table 1 Light Accent 5" w:uiPriority="46"/>
+    <w:lsdException w:name="List Table 2 Accent 5" w:uiPriority="47"/>
+    <w:lsdException w:name="List Table 3 Accent 5" w:uiPriority="48"/>
+    <w:lsdException w:name="List Table 4 Accent 5" w:uiPriority="49"/>
+    <w:lsdException w:name="List Table 5 Dark Accent 5" w:uiPriority="50"/>
+    <w:lsdException w:name="List Table 6 Colorful Accent 5" w:uiPriority="51"/>
+    <w:lsdException w:name="List Table 7 Colorful Accent 5" w:uiPriority="52"/>
+    <w:lsdException w:name="List Table 1 Light Accent 6" w:uiPriority="46"/>
+    <w:lsdException w:name="List Table 2 Accent 6" w:uiPriority="47"/>
+    <w:lsdException w:name="List Table 3 Accent 6" w:uiPriority="48"/>
+    <w:lsdException w:name="List Table 4 Accent 6" w:uiPriority="49"/>
+    <w:lsdException w:name="List Table 5 Dark Accent 6" w:uiPriority="50"/>
+    <w:lsdException w:name="List Table 6 Colorful Accent 6" w:uiPriority="51"/>
+    <w:lsdException w:name="List Table 7 Colorful Accent 6" w:uiPriority="52"/>
   </w:latentStyles>
-  <w:style w:type="paragraph" w:default="1" w:styleId="a">
+  <w:style w:type="paragraph" w:default="1" w:styleId="Normal">
     <w:name w:val="Normal"/>
     <w:qFormat/>
     <w:rsid w:val="00FD2994"/>
@@ -14801,11 +14690,11 @@
       <w:lang w:eastAsia="th-TH"/>
     </w:rPr>
   </w:style>
-  <w:style w:type="paragraph" w:styleId="1">
+  <w:style w:type="paragraph" w:styleId="Heading1">
     <w:name w:val="heading 1"/>
-    <w:basedOn w:val="a"/>
-    <w:next w:val="a"/>
-    <w:link w:val="10"/>
+    <w:basedOn w:val="Normal"/>
+    <w:next w:val="Normal"/>
+    <w:link w:val="Heading1Char"/>
     <w:uiPriority w:val="9"/>
     <w:qFormat/>
     <w:rsid w:val="00FD2994"/>
@@ -14824,11 +14713,11 @@
       <w:szCs w:val="35"/>
     </w:rPr>
   </w:style>
-  <w:style w:type="paragraph" w:styleId="2">
+  <w:style w:type="paragraph" w:styleId="Heading2">
     <w:name w:val="heading 2"/>
-    <w:basedOn w:val="a"/>
-    <w:next w:val="a"/>
-    <w:link w:val="20"/>
+    <w:basedOn w:val="Normal"/>
+    <w:next w:val="Normal"/>
+    <w:link w:val="Heading2Char"/>
     <w:uiPriority w:val="9"/>
     <w:unhideWhenUsed/>
     <w:qFormat/>
@@ -14848,13 +14737,13 @@
       <w:szCs w:val="33"/>
     </w:rPr>
   </w:style>
-  <w:style w:type="character" w:default="1" w:styleId="a0">
+  <w:style w:type="character" w:default="1" w:styleId="DefaultParagraphFont">
     <w:name w:val="Default Paragraph Font"/>
     <w:uiPriority w:val="1"/>
     <w:semiHidden/>
     <w:unhideWhenUsed/>
   </w:style>
-  <w:style w:type="table" w:default="1" w:styleId="a1">
+  <w:style w:type="table" w:default="1" w:styleId="TableNormal">
     <w:name w:val="Normal Table"/>
     <w:uiPriority w:val="99"/>
     <w:semiHidden/>
@@ -14869,16 +14758,16 @@
       </w:tblCellMar>
     </w:tblPr>
   </w:style>
-  <w:style w:type="numbering" w:default="1" w:styleId="a2">
+  <w:style w:type="numbering" w:default="1" w:styleId="NoList">
     <w:name w:val="No List"/>
     <w:uiPriority w:val="99"/>
     <w:semiHidden/>
     <w:unhideWhenUsed/>
   </w:style>
-  <w:style w:type="character" w:customStyle="1" w:styleId="10">
-    <w:name w:val="หัวเรื่อง 1 อักขระ"/>
-    <w:basedOn w:val="a0"/>
-    <w:link w:val="1"/>
+  <w:style w:type="character" w:customStyle="1" w:styleId="Heading1Char">
+    <w:name w:val="Heading 1 Char"/>
+    <w:basedOn w:val="DefaultParagraphFont"/>
+    <w:link w:val="Heading1"/>
     <w:uiPriority w:val="9"/>
     <w:rsid w:val="00FD2994"/>
     <w:rPr>
@@ -14892,10 +14781,10 @@
       <w:lang w:eastAsia="th-TH"/>
     </w:rPr>
   </w:style>
-  <w:style w:type="character" w:customStyle="1" w:styleId="20">
-    <w:name w:val="หัวเรื่อง 2 อักขระ"/>
-    <w:basedOn w:val="a0"/>
-    <w:link w:val="2"/>
+  <w:style w:type="character" w:customStyle="1" w:styleId="Heading2Char">
+    <w:name w:val="Heading 2 Char"/>
+    <w:basedOn w:val="DefaultParagraphFont"/>
+    <w:link w:val="Heading2"/>
     <w:uiPriority w:val="9"/>
     <w:rsid w:val="00FD2994"/>
     <w:rPr>
@@ -14909,9 +14798,9 @@
       <w:lang w:eastAsia="th-TH"/>
     </w:rPr>
   </w:style>
-  <w:style w:type="paragraph" w:styleId="11">
+  <w:style w:type="paragraph" w:styleId="TOC1">
     <w:name w:val="toc 1"/>
-    <w:basedOn w:val="a"/>
+    <w:basedOn w:val="Normal"/>
     <w:autoRedefine/>
     <w:uiPriority w:val="39"/>
     <w:unhideWhenUsed/>
@@ -14929,9 +14818,9 @@
       <w:szCs w:val="22"/>
     </w:rPr>
   </w:style>
-  <w:style w:type="paragraph" w:styleId="21">
+  <w:style w:type="paragraph" w:styleId="TOC2">
     <w:name w:val="toc 2"/>
-    <w:basedOn w:val="a"/>
+    <w:basedOn w:val="Normal"/>
     <w:autoRedefine/>
     <w:uiPriority w:val="39"/>
     <w:unhideWhenUsed/>
@@ -14949,10 +14838,10 @@
       <w:szCs w:val="22"/>
     </w:rPr>
   </w:style>
-  <w:style w:type="paragraph" w:styleId="a3">
+  <w:style w:type="paragraph" w:styleId="TOCHeading">
     <w:name w:val="TOC Heading"/>
-    <w:basedOn w:val="1"/>
-    <w:next w:val="a"/>
+    <w:basedOn w:val="Heading1"/>
+    <w:next w:val="Normal"/>
     <w:uiPriority w:val="39"/>
     <w:unhideWhenUsed/>
     <w:qFormat/>
@@ -14970,9 +14859,9 @@
       <w:lang w:eastAsia="en-US"/>
     </w:rPr>
   </w:style>
-  <w:style w:type="paragraph" w:styleId="a4">
+  <w:style w:type="paragraph" w:styleId="ListParagraph">
     <w:name w:val="List Paragraph"/>
-    <w:basedOn w:val="a"/>
+    <w:basedOn w:val="Normal"/>
     <w:uiPriority w:val="34"/>
     <w:qFormat/>
     <w:rsid w:val="00FD2994"/>
@@ -14997,10 +14886,10 @@
       <w:szCs w:val="24"/>
     </w:rPr>
   </w:style>
-  <w:style w:type="paragraph" w:styleId="a5">
+  <w:style w:type="paragraph" w:styleId="Header">
     <w:name w:val="header"/>
-    <w:basedOn w:val="a"/>
-    <w:link w:val="a6"/>
+    <w:basedOn w:val="Normal"/>
+    <w:link w:val="HeaderChar"/>
     <w:unhideWhenUsed/>
     <w:rsid w:val="00A40FB9"/>
     <w:pPr>
@@ -15010,10 +14899,10 @@
       </w:tabs>
     </w:pPr>
   </w:style>
-  <w:style w:type="character" w:customStyle="1" w:styleId="a6">
-    <w:name w:val="หัวกระดาษ อักขระ"/>
-    <w:basedOn w:val="a0"/>
-    <w:link w:val="a5"/>
+  <w:style w:type="character" w:customStyle="1" w:styleId="HeaderChar">
+    <w:name w:val="Header Char"/>
+    <w:basedOn w:val="DefaultParagraphFont"/>
+    <w:link w:val="Header"/>
     <w:rsid w:val="00A40FB9"/>
     <w:rPr>
       <w:rFonts w:ascii="Times New Roman" w:eastAsia="SimSun" w:hAnsi="Times New Roman" w:cs="Angsana New"/>
@@ -15023,10 +14912,10 @@
       <w:lang w:eastAsia="th-TH"/>
     </w:rPr>
   </w:style>
-  <w:style w:type="paragraph" w:styleId="a7">
+  <w:style w:type="paragraph" w:styleId="Footer">
     <w:name w:val="footer"/>
-    <w:basedOn w:val="a"/>
-    <w:link w:val="a8"/>
+    <w:basedOn w:val="Normal"/>
+    <w:link w:val="FooterChar"/>
     <w:uiPriority w:val="99"/>
     <w:unhideWhenUsed/>
     <w:rsid w:val="00A40FB9"/>
@@ -15037,10 +14926,10 @@
       </w:tabs>
     </w:pPr>
   </w:style>
-  <w:style w:type="character" w:customStyle="1" w:styleId="a8">
-    <w:name w:val="ท้ายกระดาษ อักขระ"/>
-    <w:basedOn w:val="a0"/>
-    <w:link w:val="a7"/>
+  <w:style w:type="character" w:customStyle="1" w:styleId="FooterChar">
+    <w:name w:val="Footer Char"/>
+    <w:basedOn w:val="DefaultParagraphFont"/>
+    <w:link w:val="Footer"/>
     <w:uiPriority w:val="99"/>
     <w:rsid w:val="00A40FB9"/>
     <w:rPr>
@@ -15051,10 +14940,10 @@
       <w:lang w:eastAsia="th-TH"/>
     </w:rPr>
   </w:style>
-  <w:style w:type="paragraph" w:styleId="a9">
+  <w:style w:type="paragraph" w:styleId="BalloonText">
     <w:name w:val="Balloon Text"/>
-    <w:basedOn w:val="a"/>
-    <w:link w:val="aa"/>
+    <w:basedOn w:val="Normal"/>
+    <w:link w:val="BalloonTextChar"/>
     <w:uiPriority w:val="99"/>
     <w:semiHidden/>
     <w:unhideWhenUsed/>
@@ -15065,10 +14954,10 @@
       <w:szCs w:val="20"/>
     </w:rPr>
   </w:style>
-  <w:style w:type="character" w:customStyle="1" w:styleId="aa">
-    <w:name w:val="ข้อความบอลลูน อักขระ"/>
-    <w:basedOn w:val="a0"/>
-    <w:link w:val="a9"/>
+  <w:style w:type="character" w:customStyle="1" w:styleId="BalloonTextChar">
+    <w:name w:val="Balloon Text Char"/>
+    <w:basedOn w:val="DefaultParagraphFont"/>
+    <w:link w:val="BalloonText"/>
     <w:uiPriority w:val="99"/>
     <w:semiHidden/>
     <w:rsid w:val="008E2BE6"/>
@@ -15080,15 +14969,15 @@
       <w:lang w:eastAsia="th-TH"/>
     </w:rPr>
   </w:style>
-  <w:style w:type="character" w:styleId="ab">
+  <w:style w:type="character" w:styleId="PageNumber">
     <w:name w:val="page number"/>
-    <w:basedOn w:val="a0"/>
+    <w:basedOn w:val="DefaultParagraphFont"/>
     <w:unhideWhenUsed/>
     <w:rsid w:val="008E2BE6"/>
   </w:style>
   <w:style w:type="paragraph" w:customStyle="1" w:styleId="bar">
     <w:name w:val="bar"/>
-    <w:basedOn w:val="a"/>
+    <w:basedOn w:val="Normal"/>
     <w:rsid w:val="008E2BE6"/>
     <w:pPr>
       <w:widowControl/>
@@ -15103,9 +14992,9 @@
       <w:lang w:eastAsia="en-US" w:bidi="ar-SA"/>
     </w:rPr>
   </w:style>
-  <w:style w:type="character" w:styleId="ac">
+  <w:style w:type="character" w:styleId="Hyperlink">
     <w:name w:val="Hyperlink"/>
-    <w:basedOn w:val="a0"/>
+    <w:basedOn w:val="DefaultParagraphFont"/>
     <w:uiPriority w:val="99"/>
     <w:unhideWhenUsed/>
     <w:rsid w:val="00EB1964"/>
@@ -15114,9 +15003,9 @@
       <w:u w:val="single"/>
     </w:rPr>
   </w:style>
-  <w:style w:type="character" w:styleId="ad">
+  <w:style w:type="character" w:styleId="FollowedHyperlink">
     <w:name w:val="FollowedHyperlink"/>
-    <w:basedOn w:val="a0"/>
+    <w:basedOn w:val="DefaultParagraphFont"/>
     <w:uiPriority w:val="99"/>
     <w:semiHidden/>
     <w:unhideWhenUsed/>
@@ -15128,7 +15017,7 @@
   </w:style>
   <w:style w:type="paragraph" w:customStyle="1" w:styleId="xl65">
     <w:name w:val="xl65"/>
-    <w:basedOn w:val="a"/>
+    <w:basedOn w:val="Normal"/>
     <w:rsid w:val="00EB1964"/>
     <w:pPr>
       <w:widowControl/>
@@ -15147,7 +15036,7 @@
   </w:style>
   <w:style w:type="paragraph" w:customStyle="1" w:styleId="xl66">
     <w:name w:val="xl66"/>
-    <w:basedOn w:val="a"/>
+    <w:basedOn w:val="Normal"/>
     <w:rsid w:val="00EB1964"/>
     <w:pPr>
       <w:widowControl/>
@@ -15174,7 +15063,7 @@
   </w:style>
   <w:style w:type="paragraph" w:customStyle="1" w:styleId="xl67">
     <w:name w:val="xl67"/>
-    <w:basedOn w:val="a"/>
+    <w:basedOn w:val="Normal"/>
     <w:rsid w:val="00EB1964"/>
     <w:pPr>
       <w:widowControl/>
@@ -15201,7 +15090,7 @@
   </w:style>
   <w:style w:type="paragraph" w:customStyle="1" w:styleId="xl68">
     <w:name w:val="xl68"/>
-    <w:basedOn w:val="a"/>
+    <w:basedOn w:val="Normal"/>
     <w:rsid w:val="00EB1964"/>
     <w:pPr>
       <w:widowControl/>
@@ -15228,7 +15117,7 @@
   </w:style>
   <w:style w:type="paragraph" w:customStyle="1" w:styleId="xl69">
     <w:name w:val="xl69"/>
-    <w:basedOn w:val="a"/>
+    <w:basedOn w:val="Normal"/>
     <w:rsid w:val="00EB1964"/>
     <w:pPr>
       <w:widowControl/>
@@ -15254,7 +15143,7 @@
   </w:style>
   <w:style w:type="paragraph" w:customStyle="1" w:styleId="xl70">
     <w:name w:val="xl70"/>
-    <w:basedOn w:val="a"/>
+    <w:basedOn w:val="Normal"/>
     <w:rsid w:val="00EB1964"/>
     <w:pPr>
       <w:widowControl/>
@@ -15277,9 +15166,9 @@
       <w:lang w:eastAsia="en-US"/>
     </w:rPr>
   </w:style>
-  <w:style w:type="paragraph" w:styleId="ae">
+  <w:style w:type="paragraph" w:styleId="NormalWeb">
     <w:name w:val="Normal (Web)"/>
-    <w:basedOn w:val="a"/>
+    <w:basedOn w:val="Normal"/>
     <w:uiPriority w:val="99"/>
     <w:unhideWhenUsed/>
     <w:rsid w:val="001F6EA9"/>
@@ -15296,7 +15185,7 @@
       <w:lang w:eastAsia="en-US"/>
     </w:rPr>
   </w:style>
-  <w:style w:type="paragraph" w:styleId="af">
+  <w:style w:type="paragraph" w:styleId="NoSpacing">
     <w:name w:val="No Spacing"/>
     <w:uiPriority w:val="1"/>
     <w:qFormat/>
@@ -15314,729 +15203,9 @@
       <w:lang w:eastAsia="th-TH"/>
     </w:rPr>
   </w:style>
-  <w:style w:type="table" w:styleId="af0">
+  <w:style w:type="table" w:styleId="TableGrid">
     <w:name w:val="Table Grid"/>
-    <w:basedOn w:val="a1"/>
-    <w:uiPriority w:val="59"/>
-    <w:rsid w:val="00A34C63"/>
-    <w:pPr>
-      <w:spacing w:after="0" w:line="240" w:lineRule="auto"/>
-    </w:pPr>
-    <w:rPr>
-      <w:lang w:bidi="ar-SA"/>
-    </w:rPr>
-    <w:tblPr>
-      <w:tblInd w:w="0" w:type="dxa"/>
-      <w:tblBorders>
-        <w:top w:val="single" w:sz="4" w:space="0" w:color="000000" w:themeColor="text1"/>
-        <w:left w:val="single" w:sz="4" w:space="0" w:color="000000" w:themeColor="text1"/>
-        <w:bottom w:val="single" w:sz="4" w:space="0" w:color="000000" w:themeColor="text1"/>
-        <w:right w:val="single" w:sz="4" w:space="0" w:color="000000" w:themeColor="text1"/>
-        <w:insideH w:val="single" w:sz="4" w:space="0" w:color="000000" w:themeColor="text1"/>
-        <w:insideV w:val="single" w:sz="4" w:space="0" w:color="000000" w:themeColor="text1"/>
-      </w:tblBorders>
-      <w:tblCellMar>
-        <w:top w:w="0" w:type="dxa"/>
-        <w:left w:w="108" w:type="dxa"/>
-        <w:bottom w:w="0" w:type="dxa"/>
-        <w:right w:w="108" w:type="dxa"/>
-      </w:tblCellMar>
-    </w:tblPr>
-  </w:style>
-</w:styles>
-</file>
-
-<file path=word/stylesWithEffects.xml><?xml version="1.0" encoding="utf-8"?>
-<w:styles xmlns:wpc="http://schemas.microsoft.com/office/word/2010/wordprocessingCanvas" xmlns:mc="http://schemas.openxmlformats.org/markup-compatibility/2006" xmlns:o="urn:schemas-microsoft-com:office:office" xmlns:r="http://schemas.openxmlformats.org/officeDocument/2006/relationships" xmlns:m="http://schemas.openxmlformats.org/officeDocument/2006/math" xmlns:v="urn:schemas-microsoft-com:vml" xmlns:wp14="http://schemas.microsoft.com/office/word/2010/wordprocessingDrawing" xmlns:wp="http://schemas.openxmlformats.org/drawingml/2006/wordprocessingDrawing" xmlns:w10="urn:schemas-microsoft-com:office:word" xmlns:w="http://schemas.openxmlformats.org/wordprocessingml/2006/main" xmlns:w14="http://schemas.microsoft.com/office/word/2010/wordml" xmlns:wpg="http://schemas.microsoft.com/office/word/2010/wordprocessingGroup" xmlns:wpi="http://schemas.microsoft.com/office/word/2010/wordprocessingInk" xmlns:wne="http://schemas.microsoft.com/office/word/2006/wordml" xmlns:wps="http://schemas.microsoft.com/office/word/2010/wordprocessingShape" mc:Ignorable="w14 wp14">
-  <w:docDefaults>
-    <w:rPrDefault>
-      <w:rPr>
-        <w:rFonts w:asciiTheme="minorHAnsi" w:eastAsiaTheme="minorHAnsi" w:hAnsiTheme="minorHAnsi" w:cstheme="minorBidi"/>
-        <w:sz w:val="22"/>
-        <w:szCs w:val="28"/>
-        <w:lang w:val="en-US" w:eastAsia="en-US" w:bidi="th-TH"/>
-      </w:rPr>
-    </w:rPrDefault>
-    <w:pPrDefault>
-      <w:pPr>
-        <w:spacing w:after="200" w:line="276" w:lineRule="auto"/>
-      </w:pPr>
-    </w:pPrDefault>
-  </w:docDefaults>
-  <w:latentStyles w:defLockedState="0" w:defUIPriority="99" w:defSemiHidden="1" w:defUnhideWhenUsed="1" w:defQFormat="0" w:count="267">
-    <w:lsdException w:name="Normal" w:semiHidden="0" w:uiPriority="0" w:unhideWhenUsed="0" w:qFormat="1"/>
-    <w:lsdException w:name="heading 1" w:semiHidden="0" w:uiPriority="9" w:unhideWhenUsed="0" w:qFormat="1"/>
-    <w:lsdException w:name="heading 2" w:uiPriority="9" w:qFormat="1"/>
-    <w:lsdException w:name="heading 3" w:uiPriority="9" w:qFormat="1"/>
-    <w:lsdException w:name="heading 4" w:uiPriority="9" w:qFormat="1"/>
-    <w:lsdException w:name="heading 5" w:uiPriority="9" w:qFormat="1"/>
-    <w:lsdException w:name="heading 6" w:uiPriority="9" w:qFormat="1"/>
-    <w:lsdException w:name="heading 7" w:uiPriority="9" w:qFormat="1"/>
-    <w:lsdException w:name="heading 8" w:uiPriority="9" w:qFormat="1"/>
-    <w:lsdException w:name="heading 9" w:uiPriority="9" w:qFormat="1"/>
-    <w:lsdException w:name="toc 1" w:uiPriority="39" w:qFormat="1"/>
-    <w:lsdException w:name="toc 2" w:uiPriority="39" w:qFormat="1"/>
-    <w:lsdException w:name="toc 3" w:uiPriority="39"/>
-    <w:lsdException w:name="toc 4" w:uiPriority="39"/>
-    <w:lsdException w:name="toc 5" w:uiPriority="39"/>
-    <w:lsdException w:name="toc 6" w:uiPriority="39"/>
-    <w:lsdException w:name="toc 7" w:uiPriority="39"/>
-    <w:lsdException w:name="toc 8" w:uiPriority="39"/>
-    <w:lsdException w:name="toc 9" w:uiPriority="39"/>
-    <w:lsdException w:name="header" w:uiPriority="0"/>
-    <w:lsdException w:name="caption" w:uiPriority="35" w:qFormat="1"/>
-    <w:lsdException w:name="page number" w:uiPriority="0"/>
-    <w:lsdException w:name="Title" w:semiHidden="0" w:uiPriority="10" w:unhideWhenUsed="0" w:qFormat="1"/>
-    <w:lsdException w:name="Default Paragraph Font" w:uiPriority="1"/>
-    <w:lsdException w:name="Subtitle" w:semiHidden="0" w:uiPriority="11" w:unhideWhenUsed="0" w:qFormat="1"/>
-    <w:lsdException w:name="Strong" w:semiHidden="0" w:uiPriority="22" w:unhideWhenUsed="0" w:qFormat="1"/>
-    <w:lsdException w:name="Emphasis" w:semiHidden="0" w:uiPriority="20" w:unhideWhenUsed="0" w:qFormat="1"/>
-    <w:lsdException w:name="Table Grid" w:semiHidden="0" w:uiPriority="59" w:unhideWhenUsed="0"/>
-    <w:lsdException w:name="Placeholder Text" w:unhideWhenUsed="0"/>
-    <w:lsdException w:name="No Spacing" w:semiHidden="0" w:uiPriority="1" w:unhideWhenUsed="0" w:qFormat="1"/>
-    <w:lsdException w:name="Light Shading" w:semiHidden="0" w:uiPriority="60" w:unhideWhenUsed="0"/>
-    <w:lsdException w:name="Light List" w:semiHidden="0" w:uiPriority="61" w:unhideWhenUsed="0"/>
-    <w:lsdException w:name="Light Grid" w:semiHidden="0" w:uiPriority="62" w:unhideWhenUsed="0"/>
-    <w:lsdException w:name="Medium Shading 1" w:semiHidden="0" w:uiPriority="63" w:unhideWhenUsed="0"/>
-    <w:lsdException w:name="Medium Shading 2" w:semiHidden="0" w:uiPriority="64" w:unhideWhenUsed="0"/>
-    <w:lsdException w:name="Medium List 1" w:semiHidden="0" w:uiPriority="65" w:unhideWhenUsed="0"/>
-    <w:lsdException w:name="Medium List 2" w:semiHidden="0" w:uiPriority="66" w:unhideWhenUsed="0"/>
-    <w:lsdException w:name="Medium Grid 1" w:semiHidden="0" w:uiPriority="67" w:unhideWhenUsed="0"/>
-    <w:lsdException w:name="Medium Grid 2" w:semiHidden="0" w:uiPriority="68" w:unhideWhenUsed="0"/>
-    <w:lsdException w:name="Medium Grid 3" w:semiHidden="0" w:uiPriority="69" w:unhideWhenUsed="0"/>
-    <w:lsdException w:name="Dark List" w:semiHidden="0" w:uiPriority="70" w:unhideWhenUsed="0"/>
-    <w:lsdException w:name="Colorful Shading" w:semiHidden="0" w:uiPriority="71" w:unhideWhenUsed="0"/>
-    <w:lsdException w:name="Colorful List" w:semiHidden="0" w:uiPriority="72" w:unhideWhenUsed="0"/>
-    <w:lsdException w:name="Colorful Grid" w:semiHidden="0" w:uiPriority="73" w:unhideWhenUsed="0"/>
-    <w:lsdException w:name="Light Shading Accent 1" w:semiHidden="0" w:uiPriority="60" w:unhideWhenUsed="0"/>
-    <w:lsdException w:name="Light List Accent 1" w:semiHidden="0" w:uiPriority="61" w:unhideWhenUsed="0"/>
-    <w:lsdException w:name="Light Grid Accent 1" w:semiHidden="0" w:uiPriority="62" w:unhideWhenUsed="0"/>
-    <w:lsdException w:name="Medium Shading 1 Accent 1" w:semiHidden="0" w:uiPriority="63" w:unhideWhenUsed="0"/>
-    <w:lsdException w:name="Medium Shading 2 Accent 1" w:semiHidden="0" w:uiPriority="64" w:unhideWhenUsed="0"/>
-    <w:lsdException w:name="Medium List 1 Accent 1" w:semiHidden="0" w:uiPriority="65" w:unhideWhenUsed="0"/>
-    <w:lsdException w:name="Revision" w:unhideWhenUsed="0"/>
-    <w:lsdException w:name="List Paragraph" w:semiHidden="0" w:uiPriority="34" w:unhideWhenUsed="0" w:qFormat="1"/>
-    <w:lsdException w:name="Quote" w:semiHidden="0" w:uiPriority="29" w:unhideWhenUsed="0" w:qFormat="1"/>
-    <w:lsdException w:name="Intense Quote" w:semiHidden="0" w:uiPriority="30" w:unhideWhenUsed="0" w:qFormat="1"/>
-    <w:lsdException w:name="Medium List 2 Accent 1" w:semiHidden="0" w:uiPriority="66" w:unhideWhenUsed="0"/>
-    <w:lsdException w:name="Medium Grid 1 Accent 1" w:semiHidden="0" w:uiPriority="67" w:unhideWhenUsed="0"/>
-    <w:lsdException w:name="Medium Grid 2 Accent 1" w:semiHidden="0" w:uiPriority="68" w:unhideWhenUsed="0"/>
-    <w:lsdException w:name="Medium Grid 3 Accent 1" w:semiHidden="0" w:uiPriority="69" w:unhideWhenUsed="0"/>
-    <w:lsdException w:name="Dark List Accent 1" w:semiHidden="0" w:uiPriority="70" w:unhideWhenUsed="0"/>
-    <w:lsdException w:name="Colorful Shading Accent 1" w:semiHidden="0" w:uiPriority="71" w:unhideWhenUsed="0"/>
-    <w:lsdException w:name="Colorful List Accent 1" w:semiHidden="0" w:uiPriority="72" w:unhideWhenUsed="0"/>
-    <w:lsdException w:name="Colorful Grid Accent 1" w:semiHidden="0" w:uiPriority="73" w:unhideWhenUsed="0"/>
-    <w:lsdException w:name="Light Shading Accent 2" w:semiHidden="0" w:uiPriority="60" w:unhideWhenUsed="0"/>
-    <w:lsdException w:name="Light List Accent 2" w:semiHidden="0" w:uiPriority="61" w:unhideWhenUsed="0"/>
-    <w:lsdException w:name="Light Grid Accent 2" w:semiHidden="0" w:uiPriority="62" w:unhideWhenUsed="0"/>
-    <w:lsdException w:name="Medium Shading 1 Accent 2" w:semiHidden="0" w:uiPriority="63" w:unhideWhenUsed="0"/>
-    <w:lsdException w:name="Medium Shading 2 Accent 2" w:semiHidden="0" w:uiPriority="64" w:unhideWhenUsed="0"/>
-    <w:lsdException w:name="Medium List 1 Accent 2" w:semiHidden="0" w:uiPriority="65" w:unhideWhenUsed="0"/>
-    <w:lsdException w:name="Medium List 2 Accent 2" w:semiHidden="0" w:uiPriority="66" w:unhideWhenUsed="0"/>
-    <w:lsdException w:name="Medium Grid 1 Accent 2" w:semiHidden="0" w:uiPriority="67" w:unhideWhenUsed="0"/>
-    <w:lsdException w:name="Medium Grid 2 Accent 2" w:semiHidden="0" w:uiPriority="68" w:unhideWhenUsed="0"/>
-    <w:lsdException w:name="Medium Grid 3 Accent 2" w:semiHidden="0" w:uiPriority="69" w:unhideWhenUsed="0"/>
-    <w:lsdException w:name="Dark List Accent 2" w:semiHidden="0" w:uiPriority="70" w:unhideWhenUsed="0"/>
-    <w:lsdException w:name="Colorful Shading Accent 2" w:semiHidden="0" w:uiPriority="71" w:unhideWhenUsed="0"/>
-    <w:lsdException w:name="Colorful List Accent 2" w:semiHidden="0" w:uiPriority="72" w:unhideWhenUsed="0"/>
-    <w:lsdException w:name="Colorful Grid Accent 2" w:semiHidden="0" w:uiPriority="73" w:unhideWhenUsed="0"/>
-    <w:lsdException w:name="Light Shading Accent 3" w:semiHidden="0" w:uiPriority="60" w:unhideWhenUsed="0"/>
-    <w:lsdException w:name="Light List Accent 3" w:semiHidden="0" w:uiPriority="61" w:unhideWhenUsed="0"/>
-    <w:lsdException w:name="Light Grid Accent 3" w:semiHidden="0" w:uiPriority="62" w:unhideWhenUsed="0"/>
-    <w:lsdException w:name="Medium Shading 1 Accent 3" w:semiHidden="0" w:uiPriority="63" w:unhideWhenUsed="0"/>
-    <w:lsdException w:name="Medium Shading 2 Accent 3" w:semiHidden="0" w:uiPriority="64" w:unhideWhenUsed="0"/>
-    <w:lsdException w:name="Medium List 1 Accent 3" w:semiHidden="0" w:uiPriority="65" w:unhideWhenUsed="0"/>
-    <w:lsdException w:name="Medium List 2 Accent 3" w:semiHidden="0" w:uiPriority="66" w:unhideWhenUsed="0"/>
-    <w:lsdException w:name="Medium Grid 1 Accent 3" w:semiHidden="0" w:uiPriority="67" w:unhideWhenUsed="0"/>
-    <w:lsdException w:name="Medium Grid 2 Accent 3" w:semiHidden="0" w:uiPriority="68" w:unhideWhenUsed="0"/>
-    <w:lsdException w:name="Medium Grid 3 Accent 3" w:semiHidden="0" w:uiPriority="69" w:unhideWhenUsed="0"/>
-    <w:lsdException w:name="Dark List Accent 3" w:semiHidden="0" w:uiPriority="70" w:unhideWhenUsed="0"/>
-    <w:lsdException w:name="Colorful Shading Accent 3" w:semiHidden="0" w:uiPriority="71" w:unhideWhenUsed="0"/>
-    <w:lsdException w:name="Colorful List Accent 3" w:semiHidden="0" w:uiPriority="72" w:unhideWhenUsed="0"/>
-    <w:lsdException w:name="Colorful Grid Accent 3" w:semiHidden="0" w:uiPriority="73" w:unhideWhenUsed="0"/>
-    <w:lsdException w:name="Light Shading Accent 4" w:semiHidden="0" w:uiPriority="60" w:unhideWhenUsed="0"/>
-    <w:lsdException w:name="Light List Accent 4" w:semiHidden="0" w:uiPriority="61" w:unhideWhenUsed="0"/>
-    <w:lsdException w:name="Light Grid Accent 4" w:semiHidden="0" w:uiPriority="62" w:unhideWhenUsed="0"/>
-    <w:lsdException w:name="Medium Shading 1 Accent 4" w:semiHidden="0" w:uiPriority="63" w:unhideWhenUsed="0"/>
-    <w:lsdException w:name="Medium Shading 2 Accent 4" w:semiHidden="0" w:uiPriority="64" w:unhideWhenUsed="0"/>
-    <w:lsdException w:name="Medium List 1 Accent 4" w:semiHidden="0" w:uiPriority="65" w:unhideWhenUsed="0"/>
-    <w:lsdException w:name="Medium List 2 Accent 4" w:semiHidden="0" w:uiPriority="66" w:unhideWhenUsed="0"/>
-    <w:lsdException w:name="Medium Grid 1 Accent 4" w:semiHidden="0" w:uiPriority="67" w:unhideWhenUsed="0"/>
-    <w:lsdException w:name="Medium Grid 2 Accent 4" w:semiHidden="0" w:uiPriority="68" w:unhideWhenUsed="0"/>
-    <w:lsdException w:name="Medium Grid 3 Accent 4" w:semiHidden="0" w:uiPriority="69" w:unhideWhenUsed="0"/>
-    <w:lsdException w:name="Dark List Accent 4" w:semiHidden="0" w:uiPriority="70" w:unhideWhenUsed="0"/>
-    <w:lsdException w:name="Colorful Shading Accent 4" w:semiHidden="0" w:uiPriority="71" w:unhideWhenUsed="0"/>
-    <w:lsdException w:name="Colorful List Accent 4" w:semiHidden="0" w:uiPriority="72" w:unhideWhenUsed="0"/>
-    <w:lsdException w:name="Colorful Grid Accent 4" w:semiHidden="0" w:uiPriority="73" w:unhideWhenUsed="0"/>
-    <w:lsdException w:name="Light Shading Accent 5" w:semiHidden="0" w:uiPriority="60" w:unhideWhenUsed="0"/>
-    <w:lsdException w:name="Light List Accent 5" w:semiHidden="0" w:uiPriority="61" w:unhideWhenUsed="0"/>
-    <w:lsdException w:name="Light Grid Accent 5" w:semiHidden="0" w:uiPriority="62" w:unhideWhenUsed="0"/>
-    <w:lsdException w:name="Medium Shading 1 Accent 5" w:semiHidden="0" w:uiPriority="63" w:unhideWhenUsed="0"/>
-    <w:lsdException w:name="Medium Shading 2 Accent 5" w:semiHidden="0" w:uiPriority="64" w:unhideWhenUsed="0"/>
-    <w:lsdException w:name="Medium List 1 Accent 5" w:semiHidden="0" w:uiPriority="65" w:unhideWhenUsed="0"/>
-    <w:lsdException w:name="Medium List 2 Accent 5" w:semiHidden="0" w:uiPriority="66" w:unhideWhenUsed="0"/>
-    <w:lsdException w:name="Medium Grid 1 Accent 5" w:semiHidden="0" w:uiPriority="67" w:unhideWhenUsed="0"/>
-    <w:lsdException w:name="Medium Grid 2 Accent 5" w:semiHidden="0" w:uiPriority="68" w:unhideWhenUsed="0"/>
-    <w:lsdException w:name="Medium Grid 3 Accent 5" w:semiHidden="0" w:uiPriority="69" w:unhideWhenUsed="0"/>
-    <w:lsdException w:name="Dark List Accent 5" w:semiHidden="0" w:uiPriority="70" w:unhideWhenUsed="0"/>
-    <w:lsdException w:name="Colorful Shading Accent 5" w:semiHidden="0" w:uiPriority="71" w:unhideWhenUsed="0"/>
-    <w:lsdException w:name="Colorful List Accent 5" w:semiHidden="0" w:uiPriority="72" w:unhideWhenUsed="0"/>
-    <w:lsdException w:name="Colorful Grid Accent 5" w:semiHidden="0" w:uiPriority="73" w:unhideWhenUsed="0"/>
-    <w:lsdException w:name="Light Shading Accent 6" w:semiHidden="0" w:uiPriority="60" w:unhideWhenUsed="0"/>
-    <w:lsdException w:name="Light List Accent 6" w:semiHidden="0" w:uiPriority="61" w:unhideWhenUsed="0"/>
-    <w:lsdException w:name="Light Grid Accent 6" w:semiHidden="0" w:uiPriority="62" w:unhideWhenUsed="0"/>
-    <w:lsdException w:name="Medium Shading 1 Accent 6" w:semiHidden="0" w:uiPriority="63" w:unhideWhenUsed="0"/>
-    <w:lsdException w:name="Medium Shading 2 Accent 6" w:semiHidden="0" w:uiPriority="64" w:unhideWhenUsed="0"/>
-    <w:lsdException w:name="Medium List 1 Accent 6" w:semiHidden="0" w:uiPriority="65" w:unhideWhenUsed="0"/>
-    <w:lsdException w:name="Medium List 2 Accent 6" w:semiHidden="0" w:uiPriority="66" w:unhideWhenUsed="0"/>
-    <w:lsdException w:name="Medium Grid 1 Accent 6" w:semiHidden="0" w:uiPriority="67" w:unhideWhenUsed="0"/>
-    <w:lsdException w:name="Medium Grid 2 Accent 6" w:semiHidden="0" w:uiPriority="68" w:unhideWhenUsed="0"/>
-    <w:lsdException w:name="Medium Grid 3 Accent 6" w:semiHidden="0" w:uiPriority="69" w:unhideWhenUsed="0"/>
-    <w:lsdException w:name="Dark List Accent 6" w:semiHidden="0" w:uiPriority="70" w:unhideWhenUsed="0"/>
-    <w:lsdException w:name="Colorful Shading Accent 6" w:semiHidden="0" w:uiPriority="71" w:unhideWhenUsed="0"/>
-    <w:lsdException w:name="Colorful List Accent 6" w:semiHidden="0" w:uiPriority="72" w:unhideWhenUsed="0"/>
-    <w:lsdException w:name="Colorful Grid Accent 6" w:semiHidden="0" w:uiPriority="73" w:unhideWhenUsed="0"/>
-    <w:lsdException w:name="Subtle Emphasis" w:semiHidden="0" w:uiPriority="19" w:unhideWhenUsed="0" w:qFormat="1"/>
-    <w:lsdException w:name="Intense Emphasis" w:semiHidden="0" w:uiPriority="21" w:unhideWhenUsed="0" w:qFormat="1"/>
-    <w:lsdException w:name="Subtle Reference" w:semiHidden="0" w:uiPriority="31" w:unhideWhenUsed="0" w:qFormat="1"/>
-    <w:lsdException w:name="Intense Reference" w:semiHidden="0" w:uiPriority="32" w:unhideWhenUsed="0" w:qFormat="1"/>
-    <w:lsdException w:name="Book Title" w:semiHidden="0" w:uiPriority="33" w:unhideWhenUsed="0" w:qFormat="1"/>
-    <w:lsdException w:name="Bibliography" w:uiPriority="37"/>
-    <w:lsdException w:name="TOC Heading" w:uiPriority="39" w:qFormat="1"/>
-  </w:latentStyles>
-  <w:style w:type="paragraph" w:default="1" w:styleId="a">
-    <w:name w:val="Normal"/>
-    <w:qFormat/>
-    <w:rsid w:val="00FD2994"/>
-    <w:pPr>
-      <w:widowControl w:val="0"/>
-      <w:suppressAutoHyphens/>
-      <w:spacing w:after="0" w:line="240" w:lineRule="auto"/>
-    </w:pPr>
-    <w:rPr>
-      <w:rFonts w:ascii="Times New Roman" w:eastAsia="SimSun" w:hAnsi="Times New Roman" w:cs="Angsana New"/>
-      <w:kern w:val="2"/>
-      <w:sz w:val="24"/>
-      <w:szCs w:val="32"/>
-      <w:lang w:eastAsia="th-TH"/>
-    </w:rPr>
-  </w:style>
-  <w:style w:type="paragraph" w:styleId="1">
-    <w:name w:val="heading 1"/>
-    <w:basedOn w:val="a"/>
-    <w:next w:val="a"/>
-    <w:link w:val="10"/>
-    <w:uiPriority w:val="9"/>
-    <w:qFormat/>
-    <w:rsid w:val="00FD2994"/>
-    <w:pPr>
-      <w:keepNext/>
-      <w:keepLines/>
-      <w:spacing w:before="480"/>
-      <w:outlineLvl w:val="0"/>
-    </w:pPr>
-    <w:rPr>
-      <w:rFonts w:asciiTheme="majorHAnsi" w:eastAsiaTheme="majorEastAsia" w:hAnsiTheme="majorHAnsi" w:cstheme="majorBidi"/>
-      <w:b/>
-      <w:bCs/>
-      <w:color w:val="365F91" w:themeColor="accent1" w:themeShade="BF"/>
-      <w:sz w:val="28"/>
-      <w:szCs w:val="35"/>
-    </w:rPr>
-  </w:style>
-  <w:style w:type="paragraph" w:styleId="2">
-    <w:name w:val="heading 2"/>
-    <w:basedOn w:val="a"/>
-    <w:next w:val="a"/>
-    <w:link w:val="20"/>
-    <w:uiPriority w:val="9"/>
-    <w:unhideWhenUsed/>
-    <w:qFormat/>
-    <w:rsid w:val="00FD2994"/>
-    <w:pPr>
-      <w:keepNext/>
-      <w:keepLines/>
-      <w:spacing w:before="200"/>
-      <w:outlineLvl w:val="1"/>
-    </w:pPr>
-    <w:rPr>
-      <w:rFonts w:asciiTheme="majorHAnsi" w:eastAsiaTheme="majorEastAsia" w:hAnsiTheme="majorHAnsi" w:cstheme="majorBidi"/>
-      <w:b/>
-      <w:bCs/>
-      <w:color w:val="4F81BD" w:themeColor="accent1"/>
-      <w:sz w:val="26"/>
-      <w:szCs w:val="33"/>
-    </w:rPr>
-  </w:style>
-  <w:style w:type="character" w:default="1" w:styleId="a0">
-    <w:name w:val="Default Paragraph Font"/>
-    <w:uiPriority w:val="1"/>
-    <w:semiHidden/>
-    <w:unhideWhenUsed/>
-  </w:style>
-  <w:style w:type="table" w:default="1" w:styleId="a1">
-    <w:name w:val="Normal Table"/>
-    <w:uiPriority w:val="99"/>
-    <w:semiHidden/>
-    <w:unhideWhenUsed/>
-    <w:tblPr>
-      <w:tblInd w:w="0" w:type="dxa"/>
-      <w:tblCellMar>
-        <w:top w:w="0" w:type="dxa"/>
-        <w:left w:w="108" w:type="dxa"/>
-        <w:bottom w:w="0" w:type="dxa"/>
-        <w:right w:w="108" w:type="dxa"/>
-      </w:tblCellMar>
-    </w:tblPr>
-  </w:style>
-  <w:style w:type="numbering" w:default="1" w:styleId="a2">
-    <w:name w:val="No List"/>
-    <w:uiPriority w:val="99"/>
-    <w:semiHidden/>
-    <w:unhideWhenUsed/>
-  </w:style>
-  <w:style w:type="character" w:customStyle="1" w:styleId="10">
-    <w:name w:val="หัวเรื่อง 1 อักขระ"/>
-    <w:basedOn w:val="a0"/>
-    <w:link w:val="1"/>
-    <w:uiPriority w:val="9"/>
-    <w:rsid w:val="00FD2994"/>
-    <w:rPr>
-      <w:rFonts w:asciiTheme="majorHAnsi" w:eastAsiaTheme="majorEastAsia" w:hAnsiTheme="majorHAnsi" w:cstheme="majorBidi"/>
-      <w:b/>
-      <w:bCs/>
-      <w:color w:val="365F91" w:themeColor="accent1" w:themeShade="BF"/>
-      <w:kern w:val="2"/>
-      <w:sz w:val="28"/>
-      <w:szCs w:val="35"/>
-      <w:lang w:eastAsia="th-TH"/>
-    </w:rPr>
-  </w:style>
-  <w:style w:type="character" w:customStyle="1" w:styleId="20">
-    <w:name w:val="หัวเรื่อง 2 อักขระ"/>
-    <w:basedOn w:val="a0"/>
-    <w:link w:val="2"/>
-    <w:uiPriority w:val="9"/>
-    <w:rsid w:val="00FD2994"/>
-    <w:rPr>
-      <w:rFonts w:asciiTheme="majorHAnsi" w:eastAsiaTheme="majorEastAsia" w:hAnsiTheme="majorHAnsi" w:cstheme="majorBidi"/>
-      <w:b/>
-      <w:bCs/>
-      <w:color w:val="4F81BD" w:themeColor="accent1"/>
-      <w:kern w:val="2"/>
-      <w:sz w:val="26"/>
-      <w:szCs w:val="33"/>
-      <w:lang w:eastAsia="th-TH"/>
-    </w:rPr>
-  </w:style>
-  <w:style w:type="paragraph" w:styleId="11">
-    <w:name w:val="toc 1"/>
-    <w:basedOn w:val="a"/>
-    <w:autoRedefine/>
-    <w:uiPriority w:val="39"/>
-    <w:unhideWhenUsed/>
-    <w:qFormat/>
-    <w:rsid w:val="00FD2994"/>
-    <w:pPr>
-      <w:tabs>
-        <w:tab w:val="right" w:leader="dot" w:pos="9638"/>
-      </w:tabs>
-      <w:spacing w:before="120"/>
-    </w:pPr>
-    <w:rPr>
-      <w:b/>
-      <w:sz w:val="22"/>
-      <w:szCs w:val="22"/>
-    </w:rPr>
-  </w:style>
-  <w:style w:type="paragraph" w:styleId="21">
-    <w:name w:val="toc 2"/>
-    <w:basedOn w:val="a"/>
-    <w:autoRedefine/>
-    <w:uiPriority w:val="39"/>
-    <w:unhideWhenUsed/>
-    <w:qFormat/>
-    <w:rsid w:val="00FD2994"/>
-    <w:pPr>
-      <w:tabs>
-        <w:tab w:val="right" w:leader="dot" w:pos="9355"/>
-      </w:tabs>
-      <w:ind w:left="240"/>
-    </w:pPr>
-    <w:rPr>
-      <w:i/>
-      <w:sz w:val="22"/>
-      <w:szCs w:val="22"/>
-    </w:rPr>
-  </w:style>
-  <w:style w:type="paragraph" w:styleId="a3">
-    <w:name w:val="TOC Heading"/>
-    <w:basedOn w:val="1"/>
-    <w:next w:val="a"/>
-    <w:uiPriority w:val="39"/>
-    <w:unhideWhenUsed/>
-    <w:qFormat/>
-    <w:rsid w:val="00FD2994"/>
-    <w:pPr>
-      <w:widowControl/>
-      <w:suppressAutoHyphens w:val="0"/>
-      <w:spacing w:line="276" w:lineRule="auto"/>
-      <w:outlineLvl w:val="9"/>
-    </w:pPr>
-    <w:rPr>
-      <w:kern w:val="0"/>
-      <w:sz w:val="35"/>
-      <w:cs/>
-      <w:lang w:eastAsia="en-US"/>
-    </w:rPr>
-  </w:style>
-  <w:style w:type="paragraph" w:styleId="a4">
-    <w:name w:val="List Paragraph"/>
-    <w:basedOn w:val="a"/>
-    <w:uiPriority w:val="34"/>
-    <w:qFormat/>
-    <w:rsid w:val="00FD2994"/>
-    <w:pPr>
-      <w:ind w:left="720"/>
-      <w:contextualSpacing/>
-    </w:pPr>
-  </w:style>
-  <w:style w:type="paragraph" w:customStyle="1" w:styleId="Default">
-    <w:name w:val="Default"/>
-    <w:rsid w:val="00E737EE"/>
-    <w:pPr>
-      <w:autoSpaceDE w:val="0"/>
-      <w:autoSpaceDN w:val="0"/>
-      <w:adjustRightInd w:val="0"/>
-      <w:spacing w:after="0" w:line="240" w:lineRule="auto"/>
-    </w:pPr>
-    <w:rPr>
-      <w:rFonts w:ascii="Times New Roman" w:hAnsi="Times New Roman" w:cs="Times New Roman"/>
-      <w:color w:val="000000"/>
-      <w:sz w:val="24"/>
-      <w:szCs w:val="24"/>
-    </w:rPr>
-  </w:style>
-  <w:style w:type="paragraph" w:styleId="a5">
-    <w:name w:val="header"/>
-    <w:basedOn w:val="a"/>
-    <w:link w:val="a6"/>
-    <w:unhideWhenUsed/>
-    <w:rsid w:val="00A40FB9"/>
-    <w:pPr>
-      <w:tabs>
-        <w:tab w:val="center" w:pos="4513"/>
-        <w:tab w:val="right" w:pos="9026"/>
-      </w:tabs>
-    </w:pPr>
-  </w:style>
-  <w:style w:type="character" w:customStyle="1" w:styleId="a6">
-    <w:name w:val="หัวกระดาษ อักขระ"/>
-    <w:basedOn w:val="a0"/>
-    <w:link w:val="a5"/>
-    <w:rsid w:val="00A40FB9"/>
-    <w:rPr>
-      <w:rFonts w:ascii="Times New Roman" w:eastAsia="SimSun" w:hAnsi="Times New Roman" w:cs="Angsana New"/>
-      <w:kern w:val="2"/>
-      <w:sz w:val="24"/>
-      <w:szCs w:val="32"/>
-      <w:lang w:eastAsia="th-TH"/>
-    </w:rPr>
-  </w:style>
-  <w:style w:type="paragraph" w:styleId="a7">
-    <w:name w:val="footer"/>
-    <w:basedOn w:val="a"/>
-    <w:link w:val="a8"/>
-    <w:uiPriority w:val="99"/>
-    <w:unhideWhenUsed/>
-    <w:rsid w:val="00A40FB9"/>
-    <w:pPr>
-      <w:tabs>
-        <w:tab w:val="center" w:pos="4513"/>
-        <w:tab w:val="right" w:pos="9026"/>
-      </w:tabs>
-    </w:pPr>
-  </w:style>
-  <w:style w:type="character" w:customStyle="1" w:styleId="a8">
-    <w:name w:val="ท้ายกระดาษ อักขระ"/>
-    <w:basedOn w:val="a0"/>
-    <w:link w:val="a7"/>
-    <w:uiPriority w:val="99"/>
-    <w:rsid w:val="00A40FB9"/>
-    <w:rPr>
-      <w:rFonts w:ascii="Times New Roman" w:eastAsia="SimSun" w:hAnsi="Times New Roman" w:cs="Angsana New"/>
-      <w:kern w:val="2"/>
-      <w:sz w:val="24"/>
-      <w:szCs w:val="32"/>
-      <w:lang w:eastAsia="th-TH"/>
-    </w:rPr>
-  </w:style>
-  <w:style w:type="paragraph" w:styleId="a9">
-    <w:name w:val="Balloon Text"/>
-    <w:basedOn w:val="a"/>
-    <w:link w:val="aa"/>
-    <w:uiPriority w:val="99"/>
-    <w:semiHidden/>
-    <w:unhideWhenUsed/>
-    <w:rsid w:val="008E2BE6"/>
-    <w:rPr>
-      <w:rFonts w:ascii="Tahoma" w:hAnsi="Tahoma"/>
-      <w:sz w:val="16"/>
-      <w:szCs w:val="20"/>
-    </w:rPr>
-  </w:style>
-  <w:style w:type="character" w:customStyle="1" w:styleId="aa">
-    <w:name w:val="ข้อความบอลลูน อักขระ"/>
-    <w:basedOn w:val="a0"/>
-    <w:link w:val="a9"/>
-    <w:uiPriority w:val="99"/>
-    <w:semiHidden/>
-    <w:rsid w:val="008E2BE6"/>
-    <w:rPr>
-      <w:rFonts w:ascii="Tahoma" w:eastAsia="SimSun" w:hAnsi="Tahoma" w:cs="Angsana New"/>
-      <w:kern w:val="2"/>
-      <w:sz w:val="16"/>
-      <w:szCs w:val="20"/>
-      <w:lang w:eastAsia="th-TH"/>
-    </w:rPr>
-  </w:style>
-  <w:style w:type="character" w:styleId="ab">
-    <w:name w:val="page number"/>
-    <w:basedOn w:val="a0"/>
-    <w:unhideWhenUsed/>
-    <w:rsid w:val="008E2BE6"/>
-  </w:style>
-  <w:style w:type="paragraph" w:customStyle="1" w:styleId="bar">
-    <w:name w:val="bar"/>
-    <w:basedOn w:val="a"/>
-    <w:rsid w:val="008E2BE6"/>
-    <w:pPr>
-      <w:widowControl/>
-      <w:suppressAutoHyphens w:val="0"/>
-      <w:spacing w:line="240" w:lineRule="exact"/>
-    </w:pPr>
-    <w:rPr>
-      <w:rFonts w:ascii="Times" w:eastAsia="Times New Roman" w:hAnsi="Times"/>
-      <w:kern w:val="0"/>
-      <w:szCs w:val="20"/>
-      <w:u w:color="000000"/>
-      <w:lang w:eastAsia="en-US" w:bidi="ar-SA"/>
-    </w:rPr>
-  </w:style>
-  <w:style w:type="character" w:styleId="ac">
-    <w:name w:val="Hyperlink"/>
-    <w:basedOn w:val="a0"/>
-    <w:uiPriority w:val="99"/>
-    <w:unhideWhenUsed/>
-    <w:rsid w:val="00EB1964"/>
-    <w:rPr>
-      <w:color w:val="0000FF"/>
-      <w:u w:val="single"/>
-    </w:rPr>
-  </w:style>
-  <w:style w:type="character" w:styleId="ad">
-    <w:name w:val="FollowedHyperlink"/>
-    <w:basedOn w:val="a0"/>
-    <w:uiPriority w:val="99"/>
-    <w:semiHidden/>
-    <w:unhideWhenUsed/>
-    <w:rsid w:val="00EB1964"/>
-    <w:rPr>
-      <w:color w:val="800080"/>
-      <w:u w:val="single"/>
-    </w:rPr>
-  </w:style>
-  <w:style w:type="paragraph" w:customStyle="1" w:styleId="xl65">
-    <w:name w:val="xl65"/>
-    <w:basedOn w:val="a"/>
-    <w:rsid w:val="00EB1964"/>
-    <w:pPr>
-      <w:widowControl/>
-      <w:suppressAutoHyphens w:val="0"/>
-      <w:spacing w:before="100" w:beforeAutospacing="1" w:after="100" w:afterAutospacing="1"/>
-      <w:jc w:val="center"/>
-      <w:textAlignment w:val="center"/>
-    </w:pPr>
-    <w:rPr>
-      <w:rFonts w:ascii="Angsana New" w:eastAsia="Times New Roman" w:hAnsi="Angsana New"/>
-      <w:kern w:val="0"/>
-      <w:sz w:val="28"/>
-      <w:szCs w:val="28"/>
-      <w:lang w:eastAsia="en-US"/>
-    </w:rPr>
-  </w:style>
-  <w:style w:type="paragraph" w:customStyle="1" w:styleId="xl66">
-    <w:name w:val="xl66"/>
-    <w:basedOn w:val="a"/>
-    <w:rsid w:val="00EB1964"/>
-    <w:pPr>
-      <w:widowControl/>
-      <w:pBdr>
-        <w:top w:val="single" w:sz="4" w:space="0" w:color="auto"/>
-        <w:left w:val="single" w:sz="4" w:space="0" w:color="auto"/>
-        <w:bottom w:val="single" w:sz="4" w:space="0" w:color="auto"/>
-        <w:right w:val="single" w:sz="4" w:space="0" w:color="auto"/>
-      </w:pBdr>
-      <w:suppressAutoHyphens w:val="0"/>
-      <w:spacing w:before="100" w:beforeAutospacing="1" w:after="100" w:afterAutospacing="1"/>
-      <w:jc w:val="center"/>
-      <w:textAlignment w:val="center"/>
-    </w:pPr>
-    <w:rPr>
-      <w:rFonts w:eastAsia="Times New Roman" w:cs="Times New Roman"/>
-      <w:b/>
-      <w:bCs/>
-      <w:kern w:val="0"/>
-      <w:sz w:val="18"/>
-      <w:szCs w:val="18"/>
-      <w:lang w:eastAsia="en-US"/>
-    </w:rPr>
-  </w:style>
-  <w:style w:type="paragraph" w:customStyle="1" w:styleId="xl67">
-    <w:name w:val="xl67"/>
-    <w:basedOn w:val="a"/>
-    <w:rsid w:val="00EB1964"/>
-    <w:pPr>
-      <w:widowControl/>
-      <w:pBdr>
-        <w:top w:val="single" w:sz="4" w:space="0" w:color="auto"/>
-        <w:left w:val="single" w:sz="4" w:space="0" w:color="auto"/>
-        <w:bottom w:val="single" w:sz="4" w:space="0" w:color="auto"/>
-        <w:right w:val="single" w:sz="4" w:space="0" w:color="auto"/>
-      </w:pBdr>
-      <w:suppressAutoHyphens w:val="0"/>
-      <w:spacing w:before="100" w:beforeAutospacing="1" w:after="100" w:afterAutospacing="1"/>
-      <w:jc w:val="center"/>
-      <w:textAlignment w:val="center"/>
-    </w:pPr>
-    <w:rPr>
-      <w:rFonts w:eastAsia="Times New Roman" w:cs="Times New Roman"/>
-      <w:b/>
-      <w:bCs/>
-      <w:kern w:val="0"/>
-      <w:sz w:val="18"/>
-      <w:szCs w:val="18"/>
-      <w:lang w:eastAsia="en-US"/>
-    </w:rPr>
-  </w:style>
-  <w:style w:type="paragraph" w:customStyle="1" w:styleId="xl68">
-    <w:name w:val="xl68"/>
-    <w:basedOn w:val="a"/>
-    <w:rsid w:val="00EB1964"/>
-    <w:pPr>
-      <w:widowControl/>
-      <w:pBdr>
-        <w:top w:val="single" w:sz="4" w:space="0" w:color="auto"/>
-        <w:left w:val="single" w:sz="4" w:space="0" w:color="auto"/>
-        <w:bottom w:val="single" w:sz="4" w:space="0" w:color="auto"/>
-        <w:right w:val="single" w:sz="4" w:space="0" w:color="auto"/>
-      </w:pBdr>
-      <w:suppressAutoHyphens w:val="0"/>
-      <w:spacing w:before="100" w:beforeAutospacing="1" w:after="100" w:afterAutospacing="1"/>
-      <w:jc w:val="center"/>
-      <w:textAlignment w:val="center"/>
-    </w:pPr>
-    <w:rPr>
-      <w:rFonts w:eastAsia="Times New Roman" w:cs="Times New Roman"/>
-      <w:b/>
-      <w:bCs/>
-      <w:kern w:val="0"/>
-      <w:sz w:val="18"/>
-      <w:szCs w:val="18"/>
-      <w:lang w:eastAsia="en-US"/>
-    </w:rPr>
-  </w:style>
-  <w:style w:type="paragraph" w:customStyle="1" w:styleId="xl69">
-    <w:name w:val="xl69"/>
-    <w:basedOn w:val="a"/>
-    <w:rsid w:val="00EB1964"/>
-    <w:pPr>
-      <w:widowControl/>
-      <w:pBdr>
-        <w:top w:val="single" w:sz="4" w:space="0" w:color="auto"/>
-        <w:left w:val="single" w:sz="4" w:space="0" w:color="auto"/>
-        <w:bottom w:val="single" w:sz="4" w:space="0" w:color="auto"/>
-        <w:right w:val="single" w:sz="4" w:space="0" w:color="auto"/>
-      </w:pBdr>
-      <w:shd w:val="clear" w:color="000000" w:fill="244062"/>
-      <w:suppressAutoHyphens w:val="0"/>
-      <w:spacing w:before="100" w:beforeAutospacing="1" w:after="100" w:afterAutospacing="1"/>
-      <w:jc w:val="center"/>
-      <w:textAlignment w:val="center"/>
-    </w:pPr>
-    <w:rPr>
-      <w:rFonts w:eastAsia="Times New Roman" w:cs="Times New Roman"/>
-      <w:kern w:val="0"/>
-      <w:sz w:val="18"/>
-      <w:szCs w:val="18"/>
-      <w:lang w:eastAsia="en-US"/>
-    </w:rPr>
-  </w:style>
-  <w:style w:type="paragraph" w:customStyle="1" w:styleId="xl70">
-    <w:name w:val="xl70"/>
-    <w:basedOn w:val="a"/>
-    <w:rsid w:val="00EB1964"/>
-    <w:pPr>
-      <w:widowControl/>
-      <w:pBdr>
-        <w:top w:val="single" w:sz="4" w:space="0" w:color="auto"/>
-        <w:left w:val="single" w:sz="4" w:space="0" w:color="auto"/>
-        <w:bottom w:val="single" w:sz="4" w:space="0" w:color="auto"/>
-        <w:right w:val="single" w:sz="4" w:space="0" w:color="auto"/>
-      </w:pBdr>
-      <w:suppressAutoHyphens w:val="0"/>
-      <w:spacing w:before="100" w:beforeAutospacing="1" w:after="100" w:afterAutospacing="1"/>
-      <w:jc w:val="center"/>
-      <w:textAlignment w:val="center"/>
-    </w:pPr>
-    <w:rPr>
-      <w:rFonts w:eastAsia="Times New Roman" w:cs="Times New Roman"/>
-      <w:kern w:val="0"/>
-      <w:sz w:val="18"/>
-      <w:szCs w:val="18"/>
-      <w:lang w:eastAsia="en-US"/>
-    </w:rPr>
-  </w:style>
-  <w:style w:type="paragraph" w:styleId="ae">
-    <w:name w:val="Normal (Web)"/>
-    <w:basedOn w:val="a"/>
-    <w:uiPriority w:val="99"/>
-    <w:unhideWhenUsed/>
-    <w:rsid w:val="001F6EA9"/>
-    <w:pPr>
-      <w:widowControl/>
-      <w:suppressAutoHyphens w:val="0"/>
-      <w:spacing w:before="100" w:beforeAutospacing="1" w:after="100" w:afterAutospacing="1"/>
-    </w:pPr>
-    <w:rPr>
-      <w:rFonts w:ascii="Angsana New" w:eastAsia="Times New Roman" w:hAnsi="Angsana New"/>
-      <w:kern w:val="0"/>
-      <w:sz w:val="28"/>
-      <w:szCs w:val="28"/>
-      <w:lang w:eastAsia="en-US"/>
-    </w:rPr>
-  </w:style>
-  <w:style w:type="paragraph" w:styleId="af">
-    <w:name w:val="No Spacing"/>
-    <w:uiPriority w:val="1"/>
-    <w:qFormat/>
-    <w:rsid w:val="001F6EA9"/>
-    <w:pPr>
-      <w:widowControl w:val="0"/>
-      <w:suppressAutoHyphens/>
-      <w:spacing w:after="0" w:line="240" w:lineRule="auto"/>
-    </w:pPr>
-    <w:rPr>
-      <w:rFonts w:ascii="Times New Roman" w:eastAsia="SimSun" w:hAnsi="Times New Roman" w:cs="Angsana New"/>
-      <w:kern w:val="2"/>
-      <w:sz w:val="24"/>
-      <w:szCs w:val="32"/>
-      <w:lang w:eastAsia="th-TH"/>
-    </w:rPr>
-  </w:style>
-  <w:style w:type="table" w:styleId="af0">
-    <w:name w:val="Table Grid"/>
-    <w:basedOn w:val="a1"/>
+    <w:basedOn w:val="TableNormal"/>
     <w:uiPriority w:val="59"/>
     <w:rsid w:val="00A34C63"/>
     <w:pPr>
@@ -16356,7 +15525,7 @@
 </file>
 
 <file path=customXml/itemProps1.xml><?xml version="1.0" encoding="utf-8"?>
-<ds:datastoreItem xmlns:ds="http://schemas.openxmlformats.org/officeDocument/2006/customXml" ds:itemID="{AF9CFBD8-76C4-40BE-8070-755BDFC95CE5}">
+<ds:datastoreItem xmlns:ds="http://schemas.openxmlformats.org/officeDocument/2006/customXml" ds:itemID="{19C513C3-2347-425C-B425-1DE3AE5264C4}">
   <ds:schemaRefs>
     <ds:schemaRef ds:uri="http://schemas.openxmlformats.org/officeDocument/2006/bibliography"/>
   </ds:schemaRefs>

</xml_diff>